<commit_message>
Update user testing document with Developer tests.
Just a small update to current Developer tests, plus a new test for all fields to be entered on developer being edited for Save button to be enabled.
</commit_message>
<xml_diff>
--- a/User Testing.docx
+++ b/User Testing.docx
@@ -6,7 +6,7 @@
       <w:pPr>
         <w:pStyle w:val="Heading1"/>
       </w:pPr>
-      <w:bookmarkStart w:id="0" w:name="_Toc453769700"/>
+      <w:bookmarkStart w:id="0" w:name="_Toc455085119"/>
       <w:r>
         <w:t>Task Tracker User Testing</w:t>
       </w:r>
@@ -15,6 +15,15 @@
     <w:p/>
     <w:sdt>
       <w:sdtPr>
+        <w:rPr>
+          <w:rFonts w:asciiTheme="minorHAnsi" w:eastAsiaTheme="minorHAnsi" w:hAnsiTheme="minorHAnsi" w:cstheme="minorBidi"/>
+          <w:b w:val="0"/>
+          <w:bCs w:val="0"/>
+          <w:color w:val="auto"/>
+          <w:sz w:val="22"/>
+          <w:szCs w:val="22"/>
+          <w:lang w:val="en-AU" w:eastAsia="en-US"/>
+        </w:rPr>
         <w:id w:val="983431450"/>
         <w:docPartObj>
           <w:docPartGallery w:val="Table of Contents"/>
@@ -23,12 +32,7 @@
       </w:sdtPr>
       <w:sdtEndPr>
         <w:rPr>
-          <w:rFonts w:asciiTheme="minorHAnsi" w:eastAsiaTheme="minorHAnsi" w:hAnsiTheme="minorHAnsi" w:cstheme="minorBidi"/>
           <w:noProof/>
-          <w:color w:val="auto"/>
-          <w:sz w:val="22"/>
-          <w:szCs w:val="22"/>
-          <w:lang w:val="en-AU" w:eastAsia="en-US"/>
         </w:rPr>
       </w:sdtEndPr>
       <w:sdtContent>
@@ -61,7 +65,7 @@
           <w:r>
             <w:fldChar w:fldCharType="separate"/>
           </w:r>
-          <w:hyperlink w:anchor="_Toc453769700" w:history="1">
+          <w:hyperlink w:anchor="_Toc455085119" w:history="1">
             <w:r>
               <w:rPr>
                 <w:rStyle w:val="Hyperlink"/>
@@ -88,7 +92,7 @@
                 <w:noProof/>
                 <w:webHidden/>
               </w:rPr>
-              <w:instrText xml:space="preserve"> PAGEREF _Toc453769700 \h </w:instrText>
+              <w:instrText xml:space="preserve"> PAGEREF _Toc455085119 \h </w:instrText>
             </w:r>
             <w:r>
               <w:rPr>
@@ -131,7 +135,7 @@
               <w:lang w:eastAsia="en-AU"/>
             </w:rPr>
           </w:pPr>
-          <w:hyperlink w:anchor="_Toc453769701" w:history="1">
+          <w:hyperlink w:anchor="_Toc455085120" w:history="1">
             <w:r>
               <w:rPr>
                 <w:rStyle w:val="Hyperlink"/>
@@ -158,7 +162,7 @@
                 <w:noProof/>
                 <w:webHidden/>
               </w:rPr>
-              <w:instrText xml:space="preserve"> PAGEREF _Toc453769701 \h </w:instrText>
+              <w:instrText xml:space="preserve"> PAGEREF _Toc455085120 \h </w:instrText>
             </w:r>
             <w:r>
               <w:rPr>
@@ -201,7 +205,7 @@
               <w:lang w:eastAsia="en-AU"/>
             </w:rPr>
           </w:pPr>
-          <w:hyperlink w:anchor="_Toc453769702" w:history="1">
+          <w:hyperlink w:anchor="_Toc455085121" w:history="1">
             <w:r>
               <w:rPr>
                 <w:rStyle w:val="Hyperlink"/>
@@ -228,7 +232,7 @@
                 <w:noProof/>
                 <w:webHidden/>
               </w:rPr>
-              <w:instrText xml:space="preserve"> PAGEREF _Toc453769702 \h </w:instrText>
+              <w:instrText xml:space="preserve"> PAGEREF _Toc455085121 \h </w:instrText>
             </w:r>
             <w:r>
               <w:rPr>
@@ -271,13 +275,22 @@
               <w:lang w:eastAsia="en-AU"/>
             </w:rPr>
           </w:pPr>
-          <w:hyperlink w:anchor="_Toc453769703" w:history="1">
+          <w:hyperlink w:anchor="_Toc455085122" w:history="1">
             <w:r>
               <w:rPr>
                 <w:rStyle w:val="Hyperlink"/>
                 <w:noProof/>
               </w:rPr>
-              <w:t>Test: Create a Task</w:t>
+              <w:t>Test: Editing a Developer needs a</w:t>
+            </w:r>
+            <w:bookmarkStart w:id="1" w:name="_GoBack"/>
+            <w:bookmarkEnd w:id="1"/>
+            <w:r>
+              <w:rPr>
+                <w:rStyle w:val="Hyperlink"/>
+                <w:noProof/>
+              </w:rPr>
+              <w:t>ll required fields to be entered</w:t>
             </w:r>
             <w:r>
               <w:rPr>
@@ -298,7 +311,7 @@
                 <w:noProof/>
                 <w:webHidden/>
               </w:rPr>
-              <w:instrText xml:space="preserve"> PAGEREF _Toc453769703 \h </w:instrText>
+              <w:instrText xml:space="preserve"> PAGEREF _Toc455085122 \h </w:instrText>
             </w:r>
             <w:r>
               <w:rPr>
@@ -341,13 +354,13 @@
               <w:lang w:eastAsia="en-AU"/>
             </w:rPr>
           </w:pPr>
-          <w:hyperlink w:anchor="_Toc453769704" w:history="1">
+          <w:hyperlink w:anchor="_Toc455085123" w:history="1">
             <w:r>
               <w:rPr>
                 <w:rStyle w:val="Hyperlink"/>
                 <w:noProof/>
               </w:rPr>
-              <w:t>Test: Delete Task</w:t>
+              <w:t>Test: Create a Task</w:t>
             </w:r>
             <w:r>
               <w:rPr>
@@ -368,7 +381,7 @@
                 <w:noProof/>
                 <w:webHidden/>
               </w:rPr>
-              <w:instrText xml:space="preserve"> PAGEREF _Toc453769704 \h </w:instrText>
+              <w:instrText xml:space="preserve"> PAGEREF _Toc455085123 \h </w:instrText>
             </w:r>
             <w:r>
               <w:rPr>
@@ -411,13 +424,13 @@
               <w:lang w:eastAsia="en-AU"/>
             </w:rPr>
           </w:pPr>
-          <w:hyperlink w:anchor="_Toc453769705" w:history="1">
+          <w:hyperlink w:anchor="_Toc455085124" w:history="1">
             <w:r>
               <w:rPr>
                 <w:rStyle w:val="Hyperlink"/>
                 <w:noProof/>
               </w:rPr>
-              <w:t>Test: Handles error when deleting a completed Task</w:t>
+              <w:t>Test: Delete a Task</w:t>
             </w:r>
             <w:r>
               <w:rPr>
@@ -438,7 +451,7 @@
                 <w:noProof/>
                 <w:webHidden/>
               </w:rPr>
-              <w:instrText xml:space="preserve"> PAGEREF _Toc453769705 \h </w:instrText>
+              <w:instrText xml:space="preserve"> PAGEREF _Toc455085124 \h </w:instrText>
             </w:r>
             <w:r>
               <w:rPr>
@@ -481,13 +494,13 @@
               <w:lang w:eastAsia="en-AU"/>
             </w:rPr>
           </w:pPr>
-          <w:hyperlink w:anchor="_Toc453769706" w:history="1">
+          <w:hyperlink w:anchor="_Toc455085125" w:history="1">
             <w:r>
               <w:rPr>
                 <w:rStyle w:val="Hyperlink"/>
                 <w:noProof/>
               </w:rPr>
-              <w:t>Test: Create an Iteration</w:t>
+              <w:t>Test: Handles error when deleting a completed Task</w:t>
             </w:r>
             <w:r>
               <w:rPr>
@@ -508,7 +521,7 @@
                 <w:noProof/>
                 <w:webHidden/>
               </w:rPr>
-              <w:instrText xml:space="preserve"> PAGEREF _Toc453769706 \h </w:instrText>
+              <w:instrText xml:space="preserve"> PAGEREF _Toc455085125 \h </w:instrText>
             </w:r>
             <w:r>
               <w:rPr>
@@ -551,13 +564,13 @@
               <w:lang w:eastAsia="en-AU"/>
             </w:rPr>
           </w:pPr>
-          <w:hyperlink w:anchor="_Toc453769707" w:history="1">
+          <w:hyperlink w:anchor="_Toc455085126" w:history="1">
             <w:r>
               <w:rPr>
                 <w:rStyle w:val="Hyperlink"/>
                 <w:noProof/>
               </w:rPr>
-              <w:t>Test: Handles error when Iteration has an End Date before the Start Date</w:t>
+              <w:t>Test: Create an Iteration</w:t>
             </w:r>
             <w:r>
               <w:rPr>
@@ -578,7 +591,7 @@
                 <w:noProof/>
                 <w:webHidden/>
               </w:rPr>
-              <w:instrText xml:space="preserve"> PAGEREF _Toc453769707 \h </w:instrText>
+              <w:instrText xml:space="preserve"> PAGEREF _Toc455085126 \h </w:instrText>
             </w:r>
             <w:r>
               <w:rPr>
@@ -621,13 +634,13 @@
               <w:lang w:eastAsia="en-AU"/>
             </w:rPr>
           </w:pPr>
-          <w:hyperlink w:anchor="_Toc453769708" w:history="1">
+          <w:hyperlink w:anchor="_Toc455085127" w:history="1">
             <w:r>
               <w:rPr>
                 <w:rStyle w:val="Hyperlink"/>
                 <w:noProof/>
               </w:rPr>
-              <w:t>Test: Add Tasks to an Iteration</w:t>
+              <w:t>Test: Handles error when Iteration has an End Date before the Start Date</w:t>
             </w:r>
             <w:r>
               <w:rPr>
@@ -648,7 +661,7 @@
                 <w:noProof/>
                 <w:webHidden/>
               </w:rPr>
-              <w:instrText xml:space="preserve"> PAGEREF _Toc453769708 \h </w:instrText>
+              <w:instrText xml:space="preserve"> PAGEREF _Toc455085127 \h </w:instrText>
             </w:r>
             <w:r>
               <w:rPr>
@@ -668,7 +681,7 @@
                 <w:noProof/>
                 <w:webHidden/>
               </w:rPr>
-              <w:t>2</w:t>
+              <w:t>3</w:t>
             </w:r>
             <w:r>
               <w:rPr>
@@ -691,13 +704,13 @@
               <w:lang w:eastAsia="en-AU"/>
             </w:rPr>
           </w:pPr>
-          <w:hyperlink w:anchor="_Toc453769709" w:history="1">
+          <w:hyperlink w:anchor="_Toc455085128" w:history="1">
             <w:r>
               <w:rPr>
                 <w:rStyle w:val="Hyperlink"/>
                 <w:noProof/>
               </w:rPr>
-              <w:t>Test: Add Developers to a Task</w:t>
+              <w:t>Test: Delete an Iteration</w:t>
             </w:r>
             <w:r>
               <w:rPr>
@@ -718,7 +731,7 @@
                 <w:noProof/>
                 <w:webHidden/>
               </w:rPr>
-              <w:instrText xml:space="preserve"> PAGEREF _Toc453769709 \h </w:instrText>
+              <w:instrText xml:space="preserve"> PAGEREF _Toc455085128 \h </w:instrText>
             </w:r>
             <w:r>
               <w:rPr>
@@ -738,7 +751,7 @@
                 <w:noProof/>
                 <w:webHidden/>
               </w:rPr>
-              <w:t>2</w:t>
+              <w:t>3</w:t>
             </w:r>
             <w:r>
               <w:rPr>
@@ -761,13 +774,13 @@
               <w:lang w:eastAsia="en-AU"/>
             </w:rPr>
           </w:pPr>
-          <w:hyperlink w:anchor="_Toc453769710" w:history="1">
+          <w:hyperlink w:anchor="_Toc455085129" w:history="1">
             <w:r>
               <w:rPr>
                 <w:rStyle w:val="Hyperlink"/>
                 <w:noProof/>
               </w:rPr>
-              <w:t>Test: Print a Developer Iteration Report</w:t>
+              <w:t>Test: Cannot delete an Iteration with Tasks</w:t>
             </w:r>
             <w:r>
               <w:rPr>
@@ -788,7 +801,7 @@
                 <w:noProof/>
                 <w:webHidden/>
               </w:rPr>
-              <w:instrText xml:space="preserve"> PAGEREF _Toc453769710 \h </w:instrText>
+              <w:instrText xml:space="preserve"> PAGEREF _Toc455085129 \h </w:instrText>
             </w:r>
             <w:r>
               <w:rPr>
@@ -831,13 +844,13 @@
               <w:lang w:eastAsia="en-AU"/>
             </w:rPr>
           </w:pPr>
-          <w:hyperlink w:anchor="_Toc453769711" w:history="1">
+          <w:hyperlink w:anchor="_Toc455085130" w:history="1">
             <w:r>
               <w:rPr>
                 <w:rStyle w:val="Hyperlink"/>
                 <w:noProof/>
               </w:rPr>
-              <w:t>Test: Save an CSV Iteration Report</w:t>
+              <w:t>Test: Add Tasks to an Iteration</w:t>
             </w:r>
             <w:r>
               <w:rPr>
@@ -858,7 +871,7 @@
                 <w:noProof/>
                 <w:webHidden/>
               </w:rPr>
-              <w:instrText xml:space="preserve"> PAGEREF _Toc453769711 \h </w:instrText>
+              <w:instrText xml:space="preserve"> PAGEREF _Toc455085130 \h </w:instrText>
             </w:r>
             <w:r>
               <w:rPr>
@@ -901,13 +914,13 @@
               <w:lang w:eastAsia="en-AU"/>
             </w:rPr>
           </w:pPr>
-          <w:hyperlink w:anchor="_Toc453769712" w:history="1">
+          <w:hyperlink w:anchor="_Toc455085131" w:history="1">
             <w:r>
               <w:rPr>
                 <w:rStyle w:val="Hyperlink"/>
                 <w:noProof/>
               </w:rPr>
-              <w:t>Test: Handles error when Iteration Tasks Planned Start Date is after the Planned End Date</w:t>
+              <w:t>Test: Add Developers to a Task</w:t>
             </w:r>
             <w:r>
               <w:rPr>
@@ -928,7 +941,7 @@
                 <w:noProof/>
                 <w:webHidden/>
               </w:rPr>
-              <w:instrText xml:space="preserve"> PAGEREF _Toc453769712 \h </w:instrText>
+              <w:instrText xml:space="preserve"> PAGEREF _Toc455085131 \h </w:instrText>
             </w:r>
             <w:r>
               <w:rPr>
@@ -971,13 +984,13 @@
               <w:lang w:eastAsia="en-AU"/>
             </w:rPr>
           </w:pPr>
-          <w:hyperlink w:anchor="_Toc453769713" w:history="1">
+          <w:hyperlink w:anchor="_Toc455085132" w:history="1">
             <w:r>
               <w:rPr>
                 <w:rStyle w:val="Hyperlink"/>
                 <w:noProof/>
               </w:rPr>
-              <w:t>Test: Cannot add completed Task to an Iteration</w:t>
+              <w:t>Test: Print a Developer Iteration Report</w:t>
             </w:r>
             <w:r>
               <w:rPr>
@@ -998,7 +1011,7 @@
                 <w:noProof/>
                 <w:webHidden/>
               </w:rPr>
-              <w:instrText xml:space="preserve"> PAGEREF _Toc453769713 \h </w:instrText>
+              <w:instrText xml:space="preserve"> PAGEREF _Toc455085132 \h </w:instrText>
             </w:r>
             <w:r>
               <w:rPr>
@@ -1041,12 +1054,222 @@
               <w:lang w:eastAsia="en-AU"/>
             </w:rPr>
           </w:pPr>
-          <w:hyperlink w:anchor="_Toc453769714" w:history="1">
+          <w:hyperlink w:anchor="_Toc455085133" w:history="1">
             <w:r>
               <w:rPr>
                 <w:rStyle w:val="Hyperlink"/>
                 <w:noProof/>
               </w:rPr>
+              <w:t>Test: Save an CSV Iteration Report</w:t>
+            </w:r>
+            <w:r>
+              <w:rPr>
+                <w:noProof/>
+                <w:webHidden/>
+              </w:rPr>
+              <w:tab/>
+            </w:r>
+            <w:r>
+              <w:rPr>
+                <w:noProof/>
+                <w:webHidden/>
+              </w:rPr>
+              <w:fldChar w:fldCharType="begin"/>
+            </w:r>
+            <w:r>
+              <w:rPr>
+                <w:noProof/>
+                <w:webHidden/>
+              </w:rPr>
+              <w:instrText xml:space="preserve"> PAGEREF _Toc455085133 \h </w:instrText>
+            </w:r>
+            <w:r>
+              <w:rPr>
+                <w:noProof/>
+                <w:webHidden/>
+              </w:rPr>
+            </w:r>
+            <w:r>
+              <w:rPr>
+                <w:noProof/>
+                <w:webHidden/>
+              </w:rPr>
+              <w:fldChar w:fldCharType="separate"/>
+            </w:r>
+            <w:r>
+              <w:rPr>
+                <w:noProof/>
+                <w:webHidden/>
+              </w:rPr>
+              <w:t>3</w:t>
+            </w:r>
+            <w:r>
+              <w:rPr>
+                <w:noProof/>
+                <w:webHidden/>
+              </w:rPr>
+              <w:fldChar w:fldCharType="end"/>
+            </w:r>
+          </w:hyperlink>
+        </w:p>
+        <w:p>
+          <w:pPr>
+            <w:pStyle w:val="TOC2"/>
+            <w:tabs>
+              <w:tab w:val="right" w:leader="dot" w:pos="9016"/>
+            </w:tabs>
+            <w:rPr>
+              <w:rFonts w:eastAsiaTheme="minorEastAsia"/>
+              <w:noProof/>
+              <w:lang w:eastAsia="en-AU"/>
+            </w:rPr>
+          </w:pPr>
+          <w:hyperlink w:anchor="_Toc455085134" w:history="1">
+            <w:r>
+              <w:rPr>
+                <w:rStyle w:val="Hyperlink"/>
+                <w:noProof/>
+              </w:rPr>
+              <w:t>Test: Handles error when Iteration Tasks Planned Start Date is after the Planned End Date</w:t>
+            </w:r>
+            <w:r>
+              <w:rPr>
+                <w:noProof/>
+                <w:webHidden/>
+              </w:rPr>
+              <w:tab/>
+            </w:r>
+            <w:r>
+              <w:rPr>
+                <w:noProof/>
+                <w:webHidden/>
+              </w:rPr>
+              <w:fldChar w:fldCharType="begin"/>
+            </w:r>
+            <w:r>
+              <w:rPr>
+                <w:noProof/>
+                <w:webHidden/>
+              </w:rPr>
+              <w:instrText xml:space="preserve"> PAGEREF _Toc455085134 \h </w:instrText>
+            </w:r>
+            <w:r>
+              <w:rPr>
+                <w:noProof/>
+                <w:webHidden/>
+              </w:rPr>
+            </w:r>
+            <w:r>
+              <w:rPr>
+                <w:noProof/>
+                <w:webHidden/>
+              </w:rPr>
+              <w:fldChar w:fldCharType="separate"/>
+            </w:r>
+            <w:r>
+              <w:rPr>
+                <w:noProof/>
+                <w:webHidden/>
+              </w:rPr>
+              <w:t>3</w:t>
+            </w:r>
+            <w:r>
+              <w:rPr>
+                <w:noProof/>
+                <w:webHidden/>
+              </w:rPr>
+              <w:fldChar w:fldCharType="end"/>
+            </w:r>
+          </w:hyperlink>
+        </w:p>
+        <w:p>
+          <w:pPr>
+            <w:pStyle w:val="TOC2"/>
+            <w:tabs>
+              <w:tab w:val="right" w:leader="dot" w:pos="9016"/>
+            </w:tabs>
+            <w:rPr>
+              <w:rFonts w:eastAsiaTheme="minorEastAsia"/>
+              <w:noProof/>
+              <w:lang w:eastAsia="en-AU"/>
+            </w:rPr>
+          </w:pPr>
+          <w:hyperlink w:anchor="_Toc455085135" w:history="1">
+            <w:r>
+              <w:rPr>
+                <w:rStyle w:val="Hyperlink"/>
+                <w:noProof/>
+              </w:rPr>
+              <w:t>Test: Cannot add completed Task to an Iteration</w:t>
+            </w:r>
+            <w:r>
+              <w:rPr>
+                <w:noProof/>
+                <w:webHidden/>
+              </w:rPr>
+              <w:tab/>
+            </w:r>
+            <w:r>
+              <w:rPr>
+                <w:noProof/>
+                <w:webHidden/>
+              </w:rPr>
+              <w:fldChar w:fldCharType="begin"/>
+            </w:r>
+            <w:r>
+              <w:rPr>
+                <w:noProof/>
+                <w:webHidden/>
+              </w:rPr>
+              <w:instrText xml:space="preserve"> PAGEREF _Toc455085135 \h </w:instrText>
+            </w:r>
+            <w:r>
+              <w:rPr>
+                <w:noProof/>
+                <w:webHidden/>
+              </w:rPr>
+            </w:r>
+            <w:r>
+              <w:rPr>
+                <w:noProof/>
+                <w:webHidden/>
+              </w:rPr>
+              <w:fldChar w:fldCharType="separate"/>
+            </w:r>
+            <w:r>
+              <w:rPr>
+                <w:noProof/>
+                <w:webHidden/>
+              </w:rPr>
+              <w:t>3</w:t>
+            </w:r>
+            <w:r>
+              <w:rPr>
+                <w:noProof/>
+                <w:webHidden/>
+              </w:rPr>
+              <w:fldChar w:fldCharType="end"/>
+            </w:r>
+          </w:hyperlink>
+        </w:p>
+        <w:p>
+          <w:pPr>
+            <w:pStyle w:val="TOC2"/>
+            <w:tabs>
+              <w:tab w:val="right" w:leader="dot" w:pos="9016"/>
+            </w:tabs>
+            <w:rPr>
+              <w:rFonts w:eastAsiaTheme="minorEastAsia"/>
+              <w:noProof/>
+              <w:lang w:eastAsia="en-AU"/>
+            </w:rPr>
+          </w:pPr>
+          <w:hyperlink w:anchor="_Toc455085136" w:history="1">
+            <w:r>
+              <w:rPr>
+                <w:rStyle w:val="Hyperlink"/>
+                <w:noProof/>
+              </w:rPr>
               <w:t>Test: Cannot add deleted Developers to an Iteration Task</w:t>
             </w:r>
             <w:r>
@@ -1068,7 +1291,7 @@
                 <w:noProof/>
                 <w:webHidden/>
               </w:rPr>
-              <w:instrText xml:space="preserve"> PAGEREF _Toc453769714 \h </w:instrText>
+              <w:instrText xml:space="preserve"> PAGEREF _Toc455085136 \h </w:instrText>
             </w:r>
             <w:r>
               <w:rPr>
@@ -1131,7 +1354,7 @@
       <w:pPr>
         <w:pStyle w:val="Heading2"/>
       </w:pPr>
-      <w:bookmarkStart w:id="1" w:name="_Toc453769701"/>
+      <w:bookmarkStart w:id="2" w:name="_Toc455085120"/>
       <w:r>
         <w:lastRenderedPageBreak/>
         <w:t>Test</w:t>
@@ -1139,7 +1362,7 @@
       <w:r>
         <w:t>: Create a new Developer</w:t>
       </w:r>
-      <w:bookmarkEnd w:id="1"/>
+      <w:bookmarkEnd w:id="2"/>
     </w:p>
     <w:p>
       <w:pPr>
@@ -1170,6 +1393,12 @@
       <w:r>
         <w:t>.</w:t>
       </w:r>
+      <w:r>
+        <w:t xml:space="preserve"> </w:t>
+      </w:r>
+      <w:r>
+        <w:t>This will load another form where details about the developer can be entered.</w:t>
+      </w:r>
     </w:p>
     <w:p>
       <w:pPr>
@@ -1180,7 +1409,7 @@
         </w:numPr>
       </w:pPr>
       <w:r>
-        <w:t>This will load another form where details about the developer can be entered.</w:t>
+        <w:t xml:space="preserve">Once all required fields have been entered the “Save” button will be enabled </w:t>
       </w:r>
     </w:p>
     <w:p>
@@ -1192,7 +1421,7 @@
         </w:numPr>
       </w:pPr>
       <w:r>
-        <w:t xml:space="preserve">Once all required fields have been entered the “Save” button will be enabled </w:t>
+        <w:t>Click “Save” button.</w:t>
       </w:r>
     </w:p>
     <w:p>
@@ -1204,18 +1433,6 @@
         </w:numPr>
       </w:pPr>
       <w:r>
-        <w:t>Click “Save” button.</w:t>
-      </w:r>
-    </w:p>
-    <w:p>
-      <w:pPr>
-        <w:pStyle w:val="ListParagraph"/>
-        <w:numPr>
-          <w:ilvl w:val="0"/>
-          <w:numId w:val="1"/>
-        </w:numPr>
-      </w:pPr>
-      <w:r>
         <w:t>This will return you to the list of developers. The new developer will now be visible in this list.</w:t>
       </w:r>
     </w:p>
@@ -1236,14 +1453,14 @@
       <w:pPr>
         <w:pStyle w:val="Heading2"/>
       </w:pPr>
-      <w:bookmarkStart w:id="2" w:name="_Toc453769702"/>
+      <w:bookmarkStart w:id="3" w:name="_Toc455085121"/>
       <w:r>
         <w:t>Test</w:t>
       </w:r>
       <w:r>
         <w:t>: Handles error when deleting a Developer assigned to Iteration Tasks</w:t>
       </w:r>
-      <w:bookmarkEnd w:id="2"/>
+      <w:bookmarkEnd w:id="3"/>
     </w:p>
     <w:p>
       <w:pPr>
@@ -1266,13 +1483,25 @@
         </w:numPr>
       </w:pPr>
       <w:r>
-        <w:t>Right click on Developer to be deleted that has been assigned to Iteration Tasks that have not be</w:t>
+        <w:t>C</w:t>
+      </w:r>
+      <w:r>
+        <w:t>lick on Developer to be deleted</w:t>
+      </w:r>
+      <w:r>
+        <w:t xml:space="preserve"> (any part of the row will do)</w:t>
+      </w:r>
+      <w:r>
+        <w:t xml:space="preserve"> that has been assigned to Iteration Tasks that have not be</w:t>
       </w:r>
       <w:r>
         <w:t>en</w:t>
       </w:r>
       <w:r>
         <w:t xml:space="preserve"> completed.</w:t>
+      </w:r>
+      <w:r>
+        <w:t xml:space="preserve"> Use “Carmen Grantham” who at time of writing has a couple of incomplete tasks.</w:t>
       </w:r>
     </w:p>
     <w:p>
@@ -1296,7 +1525,28 @@
         </w:numPr>
       </w:pPr>
       <w:r>
-        <w:t>A warning box is shown “Cannot delete this developer, they are assigned to tasks that haven’t been completed. Remove this developer from all associated tasks.</w:t>
+        <w:t>A warning box is shown “</w:t>
+      </w:r>
+      <w:r>
+        <w:t>Developer c</w:t>
+      </w:r>
+      <w:r>
+        <w:t xml:space="preserve">annot </w:t>
+      </w:r>
+      <w:r>
+        <w:t>be deleted, they have 7 incomplete tasks.</w:t>
+      </w:r>
+      <w:r>
+        <w:t xml:space="preserve"> </w:t>
+      </w:r>
+      <w:r>
+        <w:t>Either complete those tasks or</w:t>
+      </w:r>
+      <w:r>
+        <w:t xml:space="preserve"> remove them from this developer</w:t>
+      </w:r>
+      <w:r>
+        <w:t>.</w:t>
       </w:r>
       <w:proofErr w:type="gramStart"/>
       <w:r>
@@ -1305,160 +1555,262 @@
       <w:proofErr w:type="gramEnd"/>
     </w:p>
     <w:p/>
+    <w:p>
+      <w:pPr>
+        <w:pStyle w:val="Heading2"/>
+      </w:pPr>
+      <w:bookmarkStart w:id="4" w:name="_Toc455085122"/>
+      <w:r>
+        <w:t>Test: Editing a Developer needs all required fields to be entered</w:t>
+      </w:r>
+      <w:bookmarkEnd w:id="4"/>
+    </w:p>
+    <w:p>
+      <w:pPr>
+        <w:pStyle w:val="ListParagraph"/>
+        <w:numPr>
+          <w:ilvl w:val="0"/>
+          <w:numId w:val="3"/>
+        </w:numPr>
+      </w:pPr>
+      <w:r>
+        <w:t>Click “Manage Developers” button on Main Menu.</w:t>
+      </w:r>
+    </w:p>
+    <w:p>
+      <w:pPr>
+        <w:pStyle w:val="ListParagraph"/>
+        <w:numPr>
+          <w:ilvl w:val="0"/>
+          <w:numId w:val="3"/>
+        </w:numPr>
+      </w:pPr>
+      <w:r>
+        <w:t xml:space="preserve">Click on </w:t>
+      </w:r>
+      <w:r>
+        <w:t>any d</w:t>
+      </w:r>
+      <w:r>
+        <w:t>eveloper</w:t>
+      </w:r>
+      <w:r>
+        <w:t xml:space="preserve">. </w:t>
+      </w:r>
+      <w:r>
+        <w:t>This will load another form where details about the developer can be entered.</w:t>
+      </w:r>
+    </w:p>
+    <w:p>
+      <w:pPr>
+        <w:pStyle w:val="ListParagraph"/>
+        <w:numPr>
+          <w:ilvl w:val="0"/>
+          <w:numId w:val="3"/>
+        </w:numPr>
+      </w:pPr>
+      <w:r>
+        <w:t>Completely remove the text in Given Names.</w:t>
+      </w:r>
+    </w:p>
+    <w:p>
+      <w:pPr>
+        <w:pStyle w:val="ListParagraph"/>
+        <w:numPr>
+          <w:ilvl w:val="0"/>
+          <w:numId w:val="3"/>
+        </w:numPr>
+      </w:pPr>
+      <w:r>
+        <w:t xml:space="preserve">The “Save” button will be disabled as </w:t>
+      </w:r>
+      <w:proofErr w:type="gramStart"/>
+      <w:r>
+        <w:t>Given</w:t>
+      </w:r>
+      <w:proofErr w:type="gramEnd"/>
+      <w:r>
+        <w:t xml:space="preserve"> Names is required.</w:t>
+      </w:r>
+    </w:p>
+    <w:p>
+      <w:pPr>
+        <w:pStyle w:val="ListParagraph"/>
+        <w:numPr>
+          <w:ilvl w:val="0"/>
+          <w:numId w:val="3"/>
+        </w:numPr>
+      </w:pPr>
+      <w:r>
+        <w:t>Re-enter value in Given Names.</w:t>
+      </w:r>
+    </w:p>
+    <w:p>
+      <w:pPr>
+        <w:pStyle w:val="ListParagraph"/>
+        <w:numPr>
+          <w:ilvl w:val="0"/>
+          <w:numId w:val="3"/>
+        </w:numPr>
+      </w:pPr>
+      <w:r>
+        <w:t>The “Save” button will be enabled again to be clicked.</w:t>
+      </w:r>
+    </w:p>
+    <w:p>
+      <w:pPr>
+        <w:pStyle w:val="Heading2"/>
+      </w:pPr>
+      <w:bookmarkStart w:id="5" w:name="_Toc455085123"/>
+      <w:r>
+        <w:t>Test</w:t>
+      </w:r>
+      <w:r>
+        <w:t>: Create a Task</w:t>
+      </w:r>
+      <w:bookmarkEnd w:id="5"/>
+    </w:p>
     <w:p/>
     <w:p>
       <w:pPr>
         <w:pStyle w:val="Heading2"/>
       </w:pPr>
-      <w:bookmarkStart w:id="3" w:name="_Toc453769703"/>
+      <w:bookmarkStart w:id="6" w:name="_Toc455085124"/>
+      <w:r>
+        <w:t>Test: Delete</w:t>
+      </w:r>
+      <w:r>
+        <w:t xml:space="preserve"> a</w:t>
+      </w:r>
+      <w:r>
+        <w:t xml:space="preserve"> Task</w:t>
+      </w:r>
+      <w:bookmarkEnd w:id="6"/>
+    </w:p>
+    <w:p/>
+    <w:p>
+      <w:pPr>
+        <w:pStyle w:val="Heading2"/>
+      </w:pPr>
+      <w:bookmarkStart w:id="7" w:name="_Toc455085125"/>
+      <w:r>
+        <w:t>Test: Handles error when deleting a completed Task</w:t>
+      </w:r>
+      <w:bookmarkEnd w:id="7"/>
+    </w:p>
+    <w:p/>
+    <w:p>
+      <w:pPr>
+        <w:pStyle w:val="Heading2"/>
+      </w:pPr>
+      <w:bookmarkStart w:id="8" w:name="_Toc455085126"/>
       <w:r>
         <w:t>Test</w:t>
       </w:r>
       <w:r>
-        <w:t>: Create a Task</w:t>
-      </w:r>
-      <w:bookmarkEnd w:id="3"/>
+        <w:t>: Create an Iteration</w:t>
+      </w:r>
+      <w:bookmarkEnd w:id="8"/>
     </w:p>
     <w:p/>
     <w:p>
       <w:pPr>
         <w:pStyle w:val="Heading2"/>
       </w:pPr>
-      <w:bookmarkStart w:id="4" w:name="_Toc453769704"/>
-      <w:r>
-        <w:t>Test: Delete</w:t>
-      </w:r>
-      <w:r>
-        <w:t xml:space="preserve"> a</w:t>
-      </w:r>
-      <w:r>
-        <w:t xml:space="preserve"> Task</w:t>
-      </w:r>
-      <w:bookmarkEnd w:id="4"/>
-    </w:p>
-    <w:p/>
-    <w:p>
-      <w:pPr>
-        <w:pStyle w:val="Heading2"/>
-      </w:pPr>
-      <w:bookmarkStart w:id="5" w:name="_Toc453769705"/>
-      <w:r>
-        <w:t>Test: Handles error when deleting a completed Task</w:t>
-      </w:r>
-      <w:bookmarkEnd w:id="5"/>
-    </w:p>
-    <w:p/>
-    <w:p>
-      <w:pPr>
-        <w:pStyle w:val="Heading2"/>
-      </w:pPr>
-      <w:bookmarkStart w:id="6" w:name="_Toc453769706"/>
-      <w:r>
-        <w:t>Test</w:t>
-      </w:r>
-      <w:r>
-        <w:t>: Create an Iteration</w:t>
-      </w:r>
-      <w:bookmarkEnd w:id="6"/>
-    </w:p>
-    <w:p/>
-    <w:p>
-      <w:pPr>
-        <w:pStyle w:val="Heading2"/>
-      </w:pPr>
-      <w:bookmarkStart w:id="7" w:name="_Toc453769707"/>
-      <w:r>
-        <w:t>Test</w:t>
-      </w:r>
-      <w:r>
-        <w:t>: Handles error when Iteration has an End Date before the Start Date</w:t>
-      </w:r>
-      <w:bookmarkEnd w:id="7"/>
-    </w:p>
-    <w:p/>
-    <w:p>
-      <w:pPr>
-        <w:pStyle w:val="Heading2"/>
-      </w:pPr>
-      <w:r>
-        <w:t>Test: Delete an Iteration</w:t>
-      </w:r>
-    </w:p>
-    <w:p/>
-    <w:p>
-      <w:pPr>
-        <w:pStyle w:val="Heading2"/>
-      </w:pPr>
-      <w:r>
-        <w:t>Test: Cannot delete an Iteration with Tasks</w:t>
-      </w:r>
-    </w:p>
-    <w:p>
-      <w:bookmarkStart w:id="8" w:name="_GoBack"/>
-      <w:bookmarkEnd w:id="8"/>
-    </w:p>
-    <w:p>
-      <w:pPr>
-        <w:pStyle w:val="Heading2"/>
-      </w:pPr>
-      <w:bookmarkStart w:id="9" w:name="_Toc453769708"/>
+      <w:bookmarkStart w:id="9" w:name="_Toc455085127"/>
       <w:r>
         <w:lastRenderedPageBreak/>
         <w:t>Test</w:t>
       </w:r>
       <w:r>
+        <w:t>: Handles error when Iteration has an End Date before the Start Date</w:t>
+      </w:r>
+      <w:bookmarkEnd w:id="9"/>
+    </w:p>
+    <w:p/>
+    <w:p>
+      <w:pPr>
+        <w:pStyle w:val="Heading2"/>
+      </w:pPr>
+      <w:bookmarkStart w:id="10" w:name="_Toc455085128"/>
+      <w:r>
+        <w:t>Test: Delete an Iteration</w:t>
+      </w:r>
+      <w:bookmarkEnd w:id="10"/>
+    </w:p>
+    <w:p/>
+    <w:p>
+      <w:pPr>
+        <w:pStyle w:val="Heading2"/>
+      </w:pPr>
+      <w:bookmarkStart w:id="11" w:name="_Toc455085129"/>
+      <w:r>
+        <w:t>Test: Cannot delete an Iteration with Tasks</w:t>
+      </w:r>
+      <w:bookmarkEnd w:id="11"/>
+    </w:p>
+    <w:p/>
+    <w:p>
+      <w:pPr>
+        <w:pStyle w:val="Heading2"/>
+      </w:pPr>
+      <w:bookmarkStart w:id="12" w:name="_Toc455085130"/>
+      <w:r>
+        <w:t>Test</w:t>
+      </w:r>
+      <w:r>
         <w:t>: Add Tasks to an Iteration</w:t>
       </w:r>
-      <w:bookmarkEnd w:id="9"/>
+      <w:bookmarkEnd w:id="12"/>
     </w:p>
     <w:p/>
     <w:p>
       <w:pPr>
         <w:pStyle w:val="Heading2"/>
       </w:pPr>
-      <w:bookmarkStart w:id="10" w:name="_Toc453769709"/>
+      <w:bookmarkStart w:id="13" w:name="_Toc455085131"/>
       <w:r>
         <w:t>Test</w:t>
       </w:r>
       <w:r>
         <w:t>: Add Developers to a Task</w:t>
       </w:r>
-      <w:bookmarkEnd w:id="10"/>
+      <w:bookmarkEnd w:id="13"/>
     </w:p>
     <w:p/>
     <w:p>
       <w:pPr>
         <w:pStyle w:val="Heading2"/>
       </w:pPr>
-      <w:bookmarkStart w:id="11" w:name="_Toc453769710"/>
+      <w:bookmarkStart w:id="14" w:name="_Toc455085132"/>
       <w:r>
         <w:t>Test</w:t>
       </w:r>
       <w:r>
         <w:t>: Print a Developer Iteration Report</w:t>
       </w:r>
-      <w:bookmarkEnd w:id="11"/>
+      <w:bookmarkEnd w:id="14"/>
     </w:p>
     <w:p/>
     <w:p>
       <w:pPr>
         <w:pStyle w:val="Heading2"/>
       </w:pPr>
-      <w:bookmarkStart w:id="12" w:name="_Toc453769711"/>
+      <w:bookmarkStart w:id="15" w:name="_Toc455085133"/>
       <w:r>
         <w:t>Test</w:t>
       </w:r>
       <w:r>
         <w:t>: Save an CSV Iteration Report</w:t>
       </w:r>
-      <w:bookmarkEnd w:id="12"/>
+      <w:bookmarkEnd w:id="15"/>
     </w:p>
     <w:p/>
     <w:p>
       <w:pPr>
         <w:pStyle w:val="Heading2"/>
       </w:pPr>
-      <w:bookmarkStart w:id="13" w:name="_Toc453769712"/>
+      <w:bookmarkStart w:id="16" w:name="_Toc455085134"/>
       <w:r>
         <w:t>Test</w:t>
       </w:r>
@@ -1468,19 +1820,16 @@
       <w:r>
         <w:t>Iteration Tasks Planned Start Date is after the Planned End Date</w:t>
       </w:r>
-      <w:bookmarkEnd w:id="13"/>
+      <w:bookmarkEnd w:id="16"/>
     </w:p>
     <w:p/>
     <w:p>
       <w:pPr>
         <w:pStyle w:val="Heading2"/>
       </w:pPr>
-      <w:bookmarkStart w:id="14" w:name="_Toc453769713"/>
-      <w:r>
-        <w:t>Test</w:t>
-      </w:r>
-      <w:r>
-        <w:t xml:space="preserve">: Cannot add </w:t>
+      <w:bookmarkStart w:id="17" w:name="_Toc455085135"/>
+      <w:r>
+        <w:t xml:space="preserve">Test: Cannot add </w:t>
       </w:r>
       <w:r>
         <w:t>completed Task</w:t>
@@ -1494,21 +1843,18 @@
       <w:r>
         <w:t>teration</w:t>
       </w:r>
-      <w:bookmarkEnd w:id="14"/>
+      <w:bookmarkEnd w:id="17"/>
     </w:p>
     <w:p/>
     <w:p>
       <w:pPr>
         <w:pStyle w:val="Heading2"/>
       </w:pPr>
-      <w:bookmarkStart w:id="15" w:name="_Toc453769714"/>
-      <w:r>
-        <w:t>Test</w:t>
-      </w:r>
-      <w:r>
-        <w:t>: Cannot add deleted Developers to an Iteration Task</w:t>
-      </w:r>
-      <w:bookmarkEnd w:id="15"/>
+      <w:bookmarkStart w:id="18" w:name="_Toc455085136"/>
+      <w:r>
+        <w:t>Test: Cannot add deleted Developers to an Iteration Task</w:t>
+      </w:r>
+      <w:bookmarkEnd w:id="18"/>
     </w:p>
     <w:p/>
     <w:p/>
@@ -1616,6 +1962,92 @@
     </w:lvl>
   </w:abstractNum>
   <w:abstractNum w:abstractNumId="1">
+    <w:nsid w:val="65717CB6"/>
+    <w:multiLevelType w:val="hybridMultilevel"/>
+    <w:tmpl w:val="661C9EA4"/>
+    <w:lvl w:ilvl="0" w:tplc="0C09000F">
+      <w:start w:val="1"/>
+      <w:numFmt w:val="decimal"/>
+      <w:lvlText w:val="%1."/>
+      <w:lvlJc w:val="left"/>
+      <w:pPr>
+        <w:ind w:left="720" w:hanging="360"/>
+      </w:pPr>
+    </w:lvl>
+    <w:lvl w:ilvl="1" w:tplc="0C090019" w:tentative="1">
+      <w:start w:val="1"/>
+      <w:numFmt w:val="lowerLetter"/>
+      <w:lvlText w:val="%2."/>
+      <w:lvlJc w:val="left"/>
+      <w:pPr>
+        <w:ind w:left="1440" w:hanging="360"/>
+      </w:pPr>
+    </w:lvl>
+    <w:lvl w:ilvl="2" w:tplc="0C09001B" w:tentative="1">
+      <w:start w:val="1"/>
+      <w:numFmt w:val="lowerRoman"/>
+      <w:lvlText w:val="%3."/>
+      <w:lvlJc w:val="right"/>
+      <w:pPr>
+        <w:ind w:left="2160" w:hanging="180"/>
+      </w:pPr>
+    </w:lvl>
+    <w:lvl w:ilvl="3" w:tplc="0C09000F" w:tentative="1">
+      <w:start w:val="1"/>
+      <w:numFmt w:val="decimal"/>
+      <w:lvlText w:val="%4."/>
+      <w:lvlJc w:val="left"/>
+      <w:pPr>
+        <w:ind w:left="2880" w:hanging="360"/>
+      </w:pPr>
+    </w:lvl>
+    <w:lvl w:ilvl="4" w:tplc="0C090019" w:tentative="1">
+      <w:start w:val="1"/>
+      <w:numFmt w:val="lowerLetter"/>
+      <w:lvlText w:val="%5."/>
+      <w:lvlJc w:val="left"/>
+      <w:pPr>
+        <w:ind w:left="3600" w:hanging="360"/>
+      </w:pPr>
+    </w:lvl>
+    <w:lvl w:ilvl="5" w:tplc="0C09001B" w:tentative="1">
+      <w:start w:val="1"/>
+      <w:numFmt w:val="lowerRoman"/>
+      <w:lvlText w:val="%6."/>
+      <w:lvlJc w:val="right"/>
+      <w:pPr>
+        <w:ind w:left="4320" w:hanging="180"/>
+      </w:pPr>
+    </w:lvl>
+    <w:lvl w:ilvl="6" w:tplc="0C09000F" w:tentative="1">
+      <w:start w:val="1"/>
+      <w:numFmt w:val="decimal"/>
+      <w:lvlText w:val="%7."/>
+      <w:lvlJc w:val="left"/>
+      <w:pPr>
+        <w:ind w:left="5040" w:hanging="360"/>
+      </w:pPr>
+    </w:lvl>
+    <w:lvl w:ilvl="7" w:tplc="0C090019" w:tentative="1">
+      <w:start w:val="1"/>
+      <w:numFmt w:val="lowerLetter"/>
+      <w:lvlText w:val="%8."/>
+      <w:lvlJc w:val="left"/>
+      <w:pPr>
+        <w:ind w:left="5760" w:hanging="360"/>
+      </w:pPr>
+    </w:lvl>
+    <w:lvl w:ilvl="8" w:tplc="0C09001B" w:tentative="1">
+      <w:start w:val="1"/>
+      <w:numFmt w:val="lowerRoman"/>
+      <w:lvlText w:val="%9."/>
+      <w:lvlJc w:val="right"/>
+      <w:pPr>
+        <w:ind w:left="6480" w:hanging="180"/>
+      </w:pPr>
+    </w:lvl>
+  </w:abstractNum>
+  <w:abstractNum w:abstractNumId="2">
     <w:nsid w:val="7C022775"/>
     <w:multiLevelType w:val="hybridMultilevel"/>
     <w:tmpl w:val="E1D2C390"/>
@@ -1705,6 +2137,9 @@
     <w:abstractNumId w:val="0"/>
   </w:num>
   <w:num w:numId="2">
+    <w:abstractNumId w:val="2"/>
+  </w:num>
+  <w:num w:numId="3">
     <w:abstractNumId w:val="1"/>
   </w:num>
 </w:numbering>
@@ -2720,7 +3155,7 @@
 </file>
 
 <file path=customXml/itemProps1.xml><?xml version="1.0" encoding="utf-8"?>
-<ds:datastoreItem xmlns:ds="http://schemas.openxmlformats.org/officeDocument/2006/customXml" ds:itemID="{EBBE24F0-200F-42E2-BE59-1C52524754C5}">
+<ds:datastoreItem xmlns:ds="http://schemas.openxmlformats.org/officeDocument/2006/customXml" ds:itemID="{5623BDB1-2D6E-45EA-8591-00D4967B7CC4}">
   <ds:schemaRefs>
     <ds:schemaRef ds:uri="http://schemas.openxmlformats.org/officeDocument/2006/bibliography"/>
   </ds:schemaRefs>

</xml_diff>

<commit_message>
Clean up latest commit
Just a clean up of the latest commit that went sideways
</commit_message>
<xml_diff>
--- a/User Testing.docx
+++ b/User Testing.docx
@@ -1,6 +1,6 @@
 
 <file path=word/document.xml><?xml version="1.0" encoding="utf-8"?>
-<w:document xmlns:wpc="http://schemas.microsoft.com/office/word/2010/wordprocessingCanvas" xmlns:mc="http://schemas.openxmlformats.org/markup-compatibility/2006" xmlns:o="urn:schemas-microsoft-com:office:office" xmlns:r="http://schemas.openxmlformats.org/officeDocument/2006/relationships" xmlns:m="http://schemas.openxmlformats.org/officeDocument/2006/math" xmlns:v="urn:schemas-microsoft-com:vml" xmlns:wp14="http://schemas.microsoft.com/office/word/2010/wordprocessingDrawing" xmlns:wp="http://schemas.openxmlformats.org/drawingml/2006/wordprocessingDrawing" xmlns:w10="urn:schemas-microsoft-com:office:word" xmlns:w="http://schemas.openxmlformats.org/wordprocessingml/2006/main" xmlns:w14="http://schemas.microsoft.com/office/word/2010/wordml" xmlns:wpg="http://schemas.microsoft.com/office/word/2010/wordprocessingGroup" xmlns:wpi="http://schemas.microsoft.com/office/word/2010/wordprocessingInk" xmlns:wne="http://schemas.microsoft.com/office/word/2006/wordml" xmlns:wps="http://schemas.microsoft.com/office/word/2010/wordprocessingShape" mc:Ignorable="w14 wp14">
+<w:document xmlns:wpc="http://schemas.microsoft.com/office/word/2010/wordprocessingCanvas" xmlns:cx="http://schemas.microsoft.com/office/drawing/2014/chartex" xmlns:cx1="http://schemas.microsoft.com/office/drawing/2015/9/8/chartex" xmlns:cx2="http://schemas.microsoft.com/office/drawing/2015/10/21/chartex" xmlns:mc="http://schemas.openxmlformats.org/markup-compatibility/2006" xmlns:o="urn:schemas-microsoft-com:office:office" xmlns:r="http://schemas.openxmlformats.org/officeDocument/2006/relationships" xmlns:m="http://schemas.openxmlformats.org/officeDocument/2006/math" xmlns:v="urn:schemas-microsoft-com:vml" xmlns:wp14="http://schemas.microsoft.com/office/word/2010/wordprocessingDrawing" xmlns:wp="http://schemas.openxmlformats.org/drawingml/2006/wordprocessingDrawing" xmlns:w10="urn:schemas-microsoft-com:office:word" xmlns:w="http://schemas.openxmlformats.org/wordprocessingml/2006/main" xmlns:w14="http://schemas.microsoft.com/office/word/2010/wordml" xmlns:w15="http://schemas.microsoft.com/office/word/2012/wordml" xmlns:w16se="http://schemas.microsoft.com/office/word/2015/wordml/symex" xmlns:wpg="http://schemas.microsoft.com/office/word/2010/wordprocessingGroup" xmlns:wpi="http://schemas.microsoft.com/office/word/2010/wordprocessingInk" xmlns:wne="http://schemas.microsoft.com/office/word/2006/wordml" xmlns:wps="http://schemas.microsoft.com/office/word/2010/wordprocessingShape" mc:Ignorable="w14 w15 w16se wp14">
   <w:body>
     <w:p>
       <w:pPr>
@@ -281,16 +281,7 @@
                 <w:rStyle w:val="Hyperlink"/>
                 <w:noProof/>
               </w:rPr>
-              <w:t>Test: Editing a Developer needs a</w:t>
-            </w:r>
-            <w:bookmarkStart w:id="1" w:name="_GoBack"/>
-            <w:bookmarkEnd w:id="1"/>
-            <w:r>
-              <w:rPr>
-                <w:rStyle w:val="Hyperlink"/>
-                <w:noProof/>
-              </w:rPr>
-              <w:t>ll required fields to be entered</w:t>
+              <w:t>Test: Editing a Developer needs all required fields to be entered</w:t>
             </w:r>
             <w:r>
               <w:rPr>
@@ -1354,7 +1345,7 @@
       <w:pPr>
         <w:pStyle w:val="Heading2"/>
       </w:pPr>
-      <w:bookmarkStart w:id="2" w:name="_Toc455085120"/>
+      <w:bookmarkStart w:id="1" w:name="_Toc455085120"/>
       <w:r>
         <w:lastRenderedPageBreak/>
         <w:t>Test</w:t>
@@ -1362,7 +1353,7 @@
       <w:r>
         <w:t>: Create a new Developer</w:t>
       </w:r>
-      <w:bookmarkEnd w:id="2"/>
+      <w:bookmarkEnd w:id="1"/>
     </w:p>
     <w:p>
       <w:pPr>
@@ -1453,14 +1444,14 @@
       <w:pPr>
         <w:pStyle w:val="Heading2"/>
       </w:pPr>
-      <w:bookmarkStart w:id="3" w:name="_Toc455085121"/>
+      <w:bookmarkStart w:id="2" w:name="_Toc455085121"/>
       <w:r>
         <w:t>Test</w:t>
       </w:r>
       <w:r>
         <w:t>: Handles error when deleting a Developer assigned to Iteration Tasks</w:t>
       </w:r>
-      <w:bookmarkEnd w:id="3"/>
+      <w:bookmarkEnd w:id="2"/>
     </w:p>
     <w:p>
       <w:pPr>
@@ -1546,24 +1537,19 @@
         <w:t xml:space="preserve"> remove them from this developer</w:t>
       </w:r>
       <w:r>
-        <w:t>.</w:t>
-      </w:r>
-      <w:proofErr w:type="gramStart"/>
-      <w:r>
-        <w:t>”.</w:t>
-      </w:r>
-      <w:proofErr w:type="gramEnd"/>
+        <w:t>.”.</w:t>
+      </w:r>
     </w:p>
     <w:p/>
     <w:p>
       <w:pPr>
         <w:pStyle w:val="Heading2"/>
       </w:pPr>
-      <w:bookmarkStart w:id="4" w:name="_Toc455085122"/>
+      <w:bookmarkStart w:id="3" w:name="_Toc455085122"/>
       <w:r>
         <w:t>Test: Editing a Developer needs all required fields to be entered</w:t>
       </w:r>
-      <w:bookmarkEnd w:id="4"/>
+      <w:bookmarkEnd w:id="3"/>
     </w:p>
     <w:p>
       <w:pPr>
@@ -1586,19 +1572,7 @@
         </w:numPr>
       </w:pPr>
       <w:r>
-        <w:t xml:space="preserve">Click on </w:t>
-      </w:r>
-      <w:r>
-        <w:t>any d</w:t>
-      </w:r>
-      <w:r>
-        <w:t>eveloper</w:t>
-      </w:r>
-      <w:r>
-        <w:t xml:space="preserve">. </w:t>
-      </w:r>
-      <w:r>
-        <w:t>This will load another form where details about the developer can be entered.</w:t>
+        <w:t>Click on any developer. This will load another form where details about the developer can be entered.</w:t>
       </w:r>
     </w:p>
     <w:p>
@@ -1622,15 +1596,7 @@
         </w:numPr>
       </w:pPr>
       <w:r>
-        <w:t xml:space="preserve">The “Save” button will be disabled as </w:t>
-      </w:r>
-      <w:proofErr w:type="gramStart"/>
-      <w:r>
-        <w:t>Given</w:t>
-      </w:r>
-      <w:proofErr w:type="gramEnd"/>
-      <w:r>
-        <w:t xml:space="preserve"> Names is required.</w:t>
+        <w:t>The “Save” button will be disabled as Given Names is required.</w:t>
       </w:r>
     </w:p>
     <w:p>
@@ -1659,14 +1625,297 @@
     </w:p>
     <w:p>
       <w:pPr>
+        <w:keepNext/>
+        <w:keepLines/>
+        <w:spacing w:before="200" w:after="0"/>
+        <w:rPr>
+          <w:rFonts w:ascii="Cambria" w:eastAsia="Cambria" w:hAnsi="Cambria" w:cs="Cambria"/>
+          <w:b/>
+          <w:color w:val="4F81BD"/>
+          <w:sz w:val="26"/>
+        </w:rPr>
+      </w:pPr>
+      <w:r>
+        <w:rPr>
+          <w:rFonts w:ascii="Cambria" w:eastAsia="Cambria" w:hAnsi="Cambria" w:cs="Cambria"/>
+          <w:b/>
+          <w:color w:val="4F81BD"/>
+          <w:sz w:val="26"/>
+        </w:rPr>
+        <w:t>Test: Create a Task</w:t>
+      </w:r>
+    </w:p>
+    <w:p>
+      <w:pPr>
+        <w:numPr>
+          <w:ilvl w:val="0"/>
+          <w:numId w:val="4"/>
+        </w:numPr>
+        <w:ind w:left="720" w:hanging="360"/>
+        <w:rPr>
+          <w:rFonts w:ascii="Calibri" w:eastAsia="Calibri" w:hAnsi="Calibri" w:cs="Calibri"/>
+        </w:rPr>
+      </w:pPr>
+      <w:r>
+        <w:rPr>
+          <w:rFonts w:ascii="Calibri" w:eastAsia="Calibri" w:hAnsi="Calibri" w:cs="Calibri"/>
+        </w:rPr>
+        <w:t>Click “Manage Tasks” button on the Main Menu</w:t>
+      </w:r>
+    </w:p>
+    <w:p>
+      <w:pPr>
+        <w:numPr>
+          <w:ilvl w:val="0"/>
+          <w:numId w:val="4"/>
+        </w:numPr>
+        <w:ind w:left="720" w:hanging="360"/>
+        <w:rPr>
+          <w:rFonts w:ascii="Calibri" w:eastAsia="Calibri" w:hAnsi="Calibri" w:cs="Calibri"/>
+        </w:rPr>
+      </w:pPr>
+      <w:r>
+        <w:rPr>
+          <w:rFonts w:ascii="Calibri" w:eastAsia="Calibri" w:hAnsi="Calibri" w:cs="Calibri"/>
+        </w:rPr>
+        <w:t>Enter Desired data in the fields on the right hand side. Click the "Save" Button</w:t>
+      </w:r>
+    </w:p>
+    <w:p>
+      <w:pPr>
+        <w:numPr>
+          <w:ilvl w:val="0"/>
+          <w:numId w:val="4"/>
+        </w:numPr>
+        <w:ind w:left="720" w:hanging="360"/>
+        <w:rPr>
+          <w:rFonts w:ascii="Calibri" w:eastAsia="Calibri" w:hAnsi="Calibri" w:cs="Calibri"/>
+        </w:rPr>
+      </w:pPr>
+      <w:r>
+        <w:rPr>
+          <w:rFonts w:ascii="Calibri" w:eastAsia="Calibri" w:hAnsi="Calibri" w:cs="Calibri"/>
+        </w:rPr>
+        <w:t xml:space="preserve">When you </w:t>
+      </w:r>
+      <w:proofErr w:type="spellStart"/>
+      <w:r>
+        <w:rPr>
+          <w:rFonts w:ascii="Calibri" w:eastAsia="Calibri" w:hAnsi="Calibri" w:cs="Calibri"/>
+        </w:rPr>
+        <w:t>wis</w:t>
+      </w:r>
+      <w:proofErr w:type="spellEnd"/>
+      <w:r>
+        <w:rPr>
+          <w:rFonts w:ascii="Calibri" w:eastAsia="Calibri" w:hAnsi="Calibri" w:cs="Calibri"/>
+        </w:rPr>
+        <w:t xml:space="preserve"> to go back to the main menu simply click the "Close" Button on the lower left hand side of the form.</w:t>
+      </w:r>
+    </w:p>
+    <w:p>
+      <w:pPr>
+        <w:rPr>
+          <w:rFonts w:ascii="Calibri" w:eastAsia="Calibri" w:hAnsi="Calibri" w:cs="Calibri"/>
+        </w:rPr>
+      </w:pPr>
+      <w:r>
+        <w:rPr>
+          <w:rFonts w:ascii="Calibri" w:eastAsia="Calibri" w:hAnsi="Calibri" w:cs="Calibri"/>
+        </w:rPr>
+        <w:t>A Project must exist before creating a Task</w:t>
+      </w:r>
+    </w:p>
+    <w:p>
+      <w:pPr>
+        <w:rPr>
+          <w:rFonts w:ascii="Calibri" w:eastAsia="Calibri" w:hAnsi="Calibri" w:cs="Calibri"/>
+        </w:rPr>
+      </w:pPr>
+    </w:p>
+    <w:p>
+      <w:pPr>
+        <w:keepNext/>
+        <w:keepLines/>
+        <w:spacing w:before="200" w:after="0"/>
+        <w:rPr>
+          <w:rFonts w:ascii="Cambria" w:eastAsia="Cambria" w:hAnsi="Cambria" w:cs="Cambria"/>
+          <w:b/>
+          <w:color w:val="4F81BD"/>
+          <w:sz w:val="26"/>
+        </w:rPr>
+      </w:pPr>
+      <w:r>
+        <w:rPr>
+          <w:rFonts w:ascii="Cambria" w:eastAsia="Cambria" w:hAnsi="Cambria" w:cs="Cambria"/>
+          <w:b/>
+          <w:color w:val="4F81BD"/>
+          <w:sz w:val="26"/>
+        </w:rPr>
+        <w:t>Test: Delete a Task</w:t>
+      </w:r>
+    </w:p>
+    <w:p>
+      <w:pPr>
+        <w:numPr>
+          <w:ilvl w:val="0"/>
+          <w:numId w:val="5"/>
+        </w:numPr>
+        <w:ind w:left="720" w:hanging="360"/>
+        <w:rPr>
+          <w:rFonts w:ascii="Calibri" w:eastAsia="Calibri" w:hAnsi="Calibri" w:cs="Calibri"/>
+        </w:rPr>
+      </w:pPr>
+      <w:r>
+        <w:rPr>
+          <w:rFonts w:ascii="Calibri" w:eastAsia="Calibri" w:hAnsi="Calibri" w:cs="Calibri"/>
+        </w:rPr>
+        <w:t xml:space="preserve">Click on the desired Task form the </w:t>
+      </w:r>
+      <w:proofErr w:type="spellStart"/>
+      <w:r>
+        <w:rPr>
+          <w:rFonts w:ascii="Calibri" w:eastAsia="Calibri" w:hAnsi="Calibri" w:cs="Calibri"/>
+        </w:rPr>
+        <w:t>gridView</w:t>
+      </w:r>
+      <w:proofErr w:type="spellEnd"/>
+      <w:r>
+        <w:rPr>
+          <w:rFonts w:ascii="Calibri" w:eastAsia="Calibri" w:hAnsi="Calibri" w:cs="Calibri"/>
+        </w:rPr>
+        <w:t xml:space="preserve"> on the Manage Task form</w:t>
+      </w:r>
+    </w:p>
+    <w:p>
+      <w:pPr>
+        <w:numPr>
+          <w:ilvl w:val="0"/>
+          <w:numId w:val="5"/>
+        </w:numPr>
+        <w:ind w:left="720" w:hanging="360"/>
+        <w:rPr>
+          <w:rFonts w:ascii="Calibri" w:eastAsia="Calibri" w:hAnsi="Calibri" w:cs="Calibri"/>
+        </w:rPr>
+      </w:pPr>
+      <w:r>
+        <w:rPr>
+          <w:rFonts w:ascii="Calibri" w:eastAsia="Calibri" w:hAnsi="Calibri" w:cs="Calibri"/>
+        </w:rPr>
+        <w:lastRenderedPageBreak/>
+        <w:t xml:space="preserve">Click "Delete" button in the lower middle of the form, </w:t>
+      </w:r>
+      <w:proofErr w:type="gramStart"/>
+      <w:r>
+        <w:rPr>
+          <w:rFonts w:ascii="Calibri" w:eastAsia="Calibri" w:hAnsi="Calibri" w:cs="Calibri"/>
+        </w:rPr>
+        <w:t>This</w:t>
+      </w:r>
+      <w:proofErr w:type="gramEnd"/>
+      <w:r>
+        <w:rPr>
+          <w:rFonts w:ascii="Calibri" w:eastAsia="Calibri" w:hAnsi="Calibri" w:cs="Calibri"/>
+        </w:rPr>
+        <w:t xml:space="preserve"> will then set the Active field to False and Change the description to deleted</w:t>
+      </w:r>
+    </w:p>
+    <w:p>
+      <w:pPr>
+        <w:rPr>
+          <w:rFonts w:ascii="Calibri" w:eastAsia="Calibri" w:hAnsi="Calibri" w:cs="Calibri"/>
+        </w:rPr>
+      </w:pPr>
+    </w:p>
+    <w:p>
+      <w:pPr>
+        <w:keepNext/>
+        <w:keepLines/>
+        <w:spacing w:before="200" w:after="0"/>
+        <w:rPr>
+          <w:rFonts w:ascii="Cambria" w:eastAsia="Cambria" w:hAnsi="Cambria" w:cs="Cambria"/>
+          <w:b/>
+          <w:color w:val="4F81BD"/>
+          <w:sz w:val="26"/>
+        </w:rPr>
+      </w:pPr>
+      <w:r>
+        <w:rPr>
+          <w:rFonts w:ascii="Cambria" w:eastAsia="Cambria" w:hAnsi="Cambria" w:cs="Cambria"/>
+          <w:b/>
+          <w:color w:val="4F81BD"/>
+          <w:sz w:val="26"/>
+        </w:rPr>
+        <w:t>Test: Handles error when deleting a completed Task</w:t>
+      </w:r>
+    </w:p>
+    <w:p>
+      <w:pPr>
+        <w:rPr>
+          <w:rFonts w:ascii="Calibri" w:eastAsia="Calibri" w:hAnsi="Calibri" w:cs="Calibri"/>
+        </w:rPr>
+      </w:pPr>
+    </w:p>
+    <w:p>
+      <w:pPr>
+        <w:numPr>
+          <w:ilvl w:val="0"/>
+          <w:numId w:val="6"/>
+        </w:numPr>
+        <w:ind w:left="720" w:hanging="360"/>
+        <w:rPr>
+          <w:rFonts w:ascii="Calibri" w:eastAsia="Calibri" w:hAnsi="Calibri" w:cs="Calibri"/>
+        </w:rPr>
+      </w:pPr>
+      <w:r>
+        <w:rPr>
+          <w:rFonts w:ascii="Calibri" w:eastAsia="Calibri" w:hAnsi="Calibri" w:cs="Calibri"/>
+        </w:rPr>
+        <w:t xml:space="preserve">When deleting either; A task that has been already been marked as Not Active or deleting a task that has a completion date, </w:t>
+      </w:r>
+      <w:proofErr w:type="gramStart"/>
+      <w:r>
+        <w:rPr>
+          <w:rFonts w:ascii="Calibri" w:eastAsia="Calibri" w:hAnsi="Calibri" w:cs="Calibri"/>
+        </w:rPr>
+        <w:t>A</w:t>
+      </w:r>
+      <w:proofErr w:type="gramEnd"/>
+      <w:r>
+        <w:rPr>
+          <w:rFonts w:ascii="Calibri" w:eastAsia="Calibri" w:hAnsi="Calibri" w:cs="Calibri"/>
+        </w:rPr>
+        <w:t xml:space="preserve"> message Box will display informing the user they may not </w:t>
+      </w:r>
+      <w:proofErr w:type="spellStart"/>
+      <w:r>
+        <w:rPr>
+          <w:rFonts w:ascii="Calibri" w:eastAsia="Calibri" w:hAnsi="Calibri" w:cs="Calibri"/>
+        </w:rPr>
+        <w:t>delted</w:t>
+      </w:r>
+      <w:proofErr w:type="spellEnd"/>
+      <w:r>
+        <w:rPr>
+          <w:rFonts w:ascii="Calibri" w:eastAsia="Calibri" w:hAnsi="Calibri" w:cs="Calibri"/>
+        </w:rPr>
+        <w:t xml:space="preserve"> under these conditions</w:t>
+      </w:r>
+    </w:p>
+    <w:p>
+      <w:bookmarkStart w:id="4" w:name="_GoBack"/>
+      <w:bookmarkEnd w:id="4"/>
+    </w:p>
+    <w:p>
+      <w:pPr>
         <w:pStyle w:val="Heading2"/>
       </w:pPr>
-      <w:bookmarkStart w:id="5" w:name="_Toc455085123"/>
+      <w:bookmarkStart w:id="5" w:name="_Toc455085126"/>
       <w:r>
         <w:t>Test</w:t>
       </w:r>
       <w:r>
-        <w:t>: Create a Task</w:t>
+        <w:t>: Create an Iteration</w:t>
       </w:r>
       <w:bookmarkEnd w:id="5"/>
     </w:p>
@@ -1675,15 +1924,12 @@
       <w:pPr>
         <w:pStyle w:val="Heading2"/>
       </w:pPr>
-      <w:bookmarkStart w:id="6" w:name="_Toc455085124"/>
-      <w:r>
-        <w:t>Test: Delete</w:t>
-      </w:r>
-      <w:r>
-        <w:t xml:space="preserve"> a</w:t>
-      </w:r>
-      <w:r>
-        <w:t xml:space="preserve"> Task</w:t>
+      <w:bookmarkStart w:id="6" w:name="_Toc455085127"/>
+      <w:r>
+        <w:t>Test</w:t>
+      </w:r>
+      <w:r>
+        <w:t>: Handles error when Iteration has an End Date before the Start Date</w:t>
       </w:r>
       <w:bookmarkEnd w:id="6"/>
     </w:p>
@@ -1692,9 +1938,9 @@
       <w:pPr>
         <w:pStyle w:val="Heading2"/>
       </w:pPr>
-      <w:bookmarkStart w:id="7" w:name="_Toc455085125"/>
-      <w:r>
-        <w:t>Test: Handles error when deleting a completed Task</w:t>
+      <w:bookmarkStart w:id="7" w:name="_Toc455085128"/>
+      <w:r>
+        <w:t>Test: Delete an Iteration</w:t>
       </w:r>
       <w:bookmarkEnd w:id="7"/>
     </w:p>
@@ -1703,158 +1949,118 @@
       <w:pPr>
         <w:pStyle w:val="Heading2"/>
       </w:pPr>
-      <w:bookmarkStart w:id="8" w:name="_Toc455085126"/>
+      <w:bookmarkStart w:id="8" w:name="_Toc455085129"/>
+      <w:r>
+        <w:t>Test: Cannot delete an Iteration with Tasks</w:t>
+      </w:r>
+      <w:bookmarkEnd w:id="8"/>
+    </w:p>
+    <w:p/>
+    <w:p>
+      <w:pPr>
+        <w:pStyle w:val="Heading2"/>
+      </w:pPr>
+      <w:bookmarkStart w:id="9" w:name="_Toc455085130"/>
       <w:r>
         <w:t>Test</w:t>
       </w:r>
       <w:r>
-        <w:t>: Create an Iteration</w:t>
-      </w:r>
-      <w:bookmarkEnd w:id="8"/>
+        <w:t>: Add Tasks to an Iteration</w:t>
+      </w:r>
+      <w:bookmarkEnd w:id="9"/>
     </w:p>
     <w:p/>
     <w:p>
       <w:pPr>
         <w:pStyle w:val="Heading2"/>
       </w:pPr>
-      <w:bookmarkStart w:id="9" w:name="_Toc455085127"/>
-      <w:r>
-        <w:lastRenderedPageBreak/>
+      <w:bookmarkStart w:id="10" w:name="_Toc455085131"/>
+      <w:r>
         <w:t>Test</w:t>
       </w:r>
       <w:r>
-        <w:t>: Handles error when Iteration has an End Date before the Start Date</w:t>
-      </w:r>
-      <w:bookmarkEnd w:id="9"/>
+        <w:t>: Add Developers to a Task</w:t>
+      </w:r>
+      <w:bookmarkEnd w:id="10"/>
     </w:p>
     <w:p/>
     <w:p>
       <w:pPr>
         <w:pStyle w:val="Heading2"/>
       </w:pPr>
-      <w:bookmarkStart w:id="10" w:name="_Toc455085128"/>
-      <w:r>
-        <w:t>Test: Delete an Iteration</w:t>
-      </w:r>
-      <w:bookmarkEnd w:id="10"/>
+      <w:bookmarkStart w:id="11" w:name="_Toc455085132"/>
+      <w:r>
+        <w:t>Test</w:t>
+      </w:r>
+      <w:r>
+        <w:t>: Print a Developer Iteration Report</w:t>
+      </w:r>
+      <w:bookmarkEnd w:id="11"/>
     </w:p>
     <w:p/>
     <w:p>
       <w:pPr>
         <w:pStyle w:val="Heading2"/>
       </w:pPr>
-      <w:bookmarkStart w:id="11" w:name="_Toc455085129"/>
-      <w:r>
-        <w:t>Test: Cannot delete an Iteration with Tasks</w:t>
-      </w:r>
-      <w:bookmarkEnd w:id="11"/>
+      <w:bookmarkStart w:id="12" w:name="_Toc455085133"/>
+      <w:r>
+        <w:t>Test</w:t>
+      </w:r>
+      <w:r>
+        <w:t>: Save an CSV Iteration Report</w:t>
+      </w:r>
+      <w:bookmarkEnd w:id="12"/>
     </w:p>
     <w:p/>
     <w:p>
       <w:pPr>
         <w:pStyle w:val="Heading2"/>
       </w:pPr>
-      <w:bookmarkStart w:id="12" w:name="_Toc455085130"/>
+      <w:bookmarkStart w:id="13" w:name="_Toc455085134"/>
       <w:r>
         <w:t>Test</w:t>
       </w:r>
       <w:r>
-        <w:t>: Add Tasks to an Iteration</w:t>
-      </w:r>
-      <w:bookmarkEnd w:id="12"/>
+        <w:t xml:space="preserve">: Handles error when </w:t>
+      </w:r>
+      <w:r>
+        <w:t>Iteration Tasks Planned Start Date is after the Planned End Date</w:t>
+      </w:r>
+      <w:bookmarkEnd w:id="13"/>
     </w:p>
     <w:p/>
     <w:p>
       <w:pPr>
         <w:pStyle w:val="Heading2"/>
       </w:pPr>
-      <w:bookmarkStart w:id="13" w:name="_Toc455085131"/>
-      <w:r>
-        <w:t>Test</w:t>
-      </w:r>
-      <w:r>
-        <w:t>: Add Developers to a Task</w:t>
-      </w:r>
-      <w:bookmarkEnd w:id="13"/>
+      <w:bookmarkStart w:id="14" w:name="_Toc455085135"/>
+      <w:r>
+        <w:t xml:space="preserve">Test: Cannot add </w:t>
+      </w:r>
+      <w:r>
+        <w:t>completed Task</w:t>
+      </w:r>
+      <w:r>
+        <w:t xml:space="preserve"> to </w:t>
+      </w:r>
+      <w:r>
+        <w:t>an I</w:t>
+      </w:r>
+      <w:r>
+        <w:t>teration</w:t>
+      </w:r>
+      <w:bookmarkEnd w:id="14"/>
     </w:p>
     <w:p/>
     <w:p>
       <w:pPr>
         <w:pStyle w:val="Heading2"/>
       </w:pPr>
-      <w:bookmarkStart w:id="14" w:name="_Toc455085132"/>
-      <w:r>
-        <w:t>Test</w:t>
-      </w:r>
-      <w:r>
-        <w:t>: Print a Developer Iteration Report</w:t>
-      </w:r>
-      <w:bookmarkEnd w:id="14"/>
-    </w:p>
-    <w:p/>
-    <w:p>
-      <w:pPr>
-        <w:pStyle w:val="Heading2"/>
-      </w:pPr>
-      <w:bookmarkStart w:id="15" w:name="_Toc455085133"/>
-      <w:r>
-        <w:t>Test</w:t>
-      </w:r>
-      <w:r>
-        <w:t>: Save an CSV Iteration Report</w:t>
+      <w:bookmarkStart w:id="15" w:name="_Toc455085136"/>
+      <w:r>
+        <w:t>Test: Cannot add deleted Developers to an Iteration Task</w:t>
       </w:r>
       <w:bookmarkEnd w:id="15"/>
-    </w:p>
-    <w:p/>
-    <w:p>
-      <w:pPr>
-        <w:pStyle w:val="Heading2"/>
-      </w:pPr>
-      <w:bookmarkStart w:id="16" w:name="_Toc455085134"/>
-      <w:r>
-        <w:t>Test</w:t>
-      </w:r>
-      <w:r>
-        <w:t xml:space="preserve">: Handles error when </w:t>
-      </w:r>
-      <w:r>
-        <w:t>Iteration Tasks Planned Start Date is after the Planned End Date</w:t>
-      </w:r>
-      <w:bookmarkEnd w:id="16"/>
-    </w:p>
-    <w:p/>
-    <w:p>
-      <w:pPr>
-        <w:pStyle w:val="Heading2"/>
-      </w:pPr>
-      <w:bookmarkStart w:id="17" w:name="_Toc455085135"/>
-      <w:r>
-        <w:t xml:space="preserve">Test: Cannot add </w:t>
-      </w:r>
-      <w:r>
-        <w:t>completed Task</w:t>
-      </w:r>
-      <w:r>
-        <w:t xml:space="preserve"> to </w:t>
-      </w:r>
-      <w:r>
-        <w:t>an I</w:t>
-      </w:r>
-      <w:r>
-        <w:t>teration</w:t>
-      </w:r>
-      <w:bookmarkEnd w:id="17"/>
-    </w:p>
-    <w:p/>
-    <w:p>
-      <w:pPr>
-        <w:pStyle w:val="Heading2"/>
-      </w:pPr>
-      <w:bookmarkStart w:id="18" w:name="_Toc455085136"/>
-      <w:r>
-        <w:t>Test: Cannot add deleted Developers to an Iteration Task</w:t>
-      </w:r>
-      <w:bookmarkEnd w:id="18"/>
     </w:p>
     <w:p/>
     <w:p/>
@@ -1874,8 +2080,59 @@
 </file>
 
 <file path=word/numbering.xml><?xml version="1.0" encoding="utf-8"?>
-<w:numbering xmlns:wpc="http://schemas.microsoft.com/office/word/2010/wordprocessingCanvas" xmlns:mc="http://schemas.openxmlformats.org/markup-compatibility/2006" xmlns:o="urn:schemas-microsoft-com:office:office" xmlns:r="http://schemas.openxmlformats.org/officeDocument/2006/relationships" xmlns:m="http://schemas.openxmlformats.org/officeDocument/2006/math" xmlns:v="urn:schemas-microsoft-com:vml" xmlns:wp14="http://schemas.microsoft.com/office/word/2010/wordprocessingDrawing" xmlns:wp="http://schemas.openxmlformats.org/drawingml/2006/wordprocessingDrawing" xmlns:w10="urn:schemas-microsoft-com:office:word" xmlns:w="http://schemas.openxmlformats.org/wordprocessingml/2006/main" xmlns:w14="http://schemas.microsoft.com/office/word/2010/wordml" xmlns:wpg="http://schemas.microsoft.com/office/word/2010/wordprocessingGroup" xmlns:wpi="http://schemas.microsoft.com/office/word/2010/wordprocessingInk" xmlns:wne="http://schemas.microsoft.com/office/word/2006/wordml" xmlns:wps="http://schemas.microsoft.com/office/word/2010/wordprocessingShape" mc:Ignorable="w14 wp14">
-  <w:abstractNum w:abstractNumId="0">
+<w:numbering xmlns:wpc="http://schemas.microsoft.com/office/word/2010/wordprocessingCanvas" xmlns:cx="http://schemas.microsoft.com/office/drawing/2014/chartex" xmlns:cx1="http://schemas.microsoft.com/office/drawing/2015/9/8/chartex" xmlns:cx2="http://schemas.microsoft.com/office/drawing/2015/10/21/chartex" xmlns:mc="http://schemas.openxmlformats.org/markup-compatibility/2006" xmlns:o="urn:schemas-microsoft-com:office:office" xmlns:r="http://schemas.openxmlformats.org/officeDocument/2006/relationships" xmlns:m="http://schemas.openxmlformats.org/officeDocument/2006/math" xmlns:v="urn:schemas-microsoft-com:vml" xmlns:wp14="http://schemas.microsoft.com/office/word/2010/wordprocessingDrawing" xmlns:wp="http://schemas.openxmlformats.org/drawingml/2006/wordprocessingDrawing" xmlns:w10="urn:schemas-microsoft-com:office:word" xmlns:w="http://schemas.openxmlformats.org/wordprocessingml/2006/main" xmlns:w14="http://schemas.microsoft.com/office/word/2010/wordml" xmlns:w15="http://schemas.microsoft.com/office/word/2012/wordml" xmlns:w16se="http://schemas.microsoft.com/office/word/2015/wordml/symex" xmlns:wpg="http://schemas.microsoft.com/office/word/2010/wordprocessingGroup" xmlns:wpi="http://schemas.microsoft.com/office/word/2010/wordprocessingInk" xmlns:wne="http://schemas.microsoft.com/office/word/2006/wordml" xmlns:wps="http://schemas.microsoft.com/office/word/2010/wordprocessingShape" mc:Ignorable="w14 w15 w16se wp14">
+  <w:abstractNum w:abstractNumId="0" w15:restartNumberingAfterBreak="0">
+    <w:nsid w:val="2AE975AA"/>
+    <w:multiLevelType w:val="multilevel"/>
+    <w:tmpl w:val="795AE918"/>
+    <w:lvl w:ilvl="0">
+      <w:start w:val="1"/>
+      <w:numFmt w:val="bullet"/>
+      <w:lvlText w:val="•"/>
+      <w:lvlJc w:val="left"/>
+    </w:lvl>
+    <w:lvl w:ilvl="1">
+      <w:numFmt w:val="decimal"/>
+      <w:lvlText w:val=""/>
+      <w:lvlJc w:val="left"/>
+    </w:lvl>
+    <w:lvl w:ilvl="2">
+      <w:numFmt w:val="decimal"/>
+      <w:lvlText w:val=""/>
+      <w:lvlJc w:val="left"/>
+    </w:lvl>
+    <w:lvl w:ilvl="3">
+      <w:numFmt w:val="decimal"/>
+      <w:lvlText w:val=""/>
+      <w:lvlJc w:val="left"/>
+    </w:lvl>
+    <w:lvl w:ilvl="4">
+      <w:numFmt w:val="decimal"/>
+      <w:lvlText w:val=""/>
+      <w:lvlJc w:val="left"/>
+    </w:lvl>
+    <w:lvl w:ilvl="5">
+      <w:numFmt w:val="decimal"/>
+      <w:lvlText w:val=""/>
+      <w:lvlJc w:val="left"/>
+    </w:lvl>
+    <w:lvl w:ilvl="6">
+      <w:numFmt w:val="decimal"/>
+      <w:lvlText w:val=""/>
+      <w:lvlJc w:val="left"/>
+    </w:lvl>
+    <w:lvl w:ilvl="7">
+      <w:numFmt w:val="decimal"/>
+      <w:lvlText w:val=""/>
+      <w:lvlJc w:val="left"/>
+    </w:lvl>
+    <w:lvl w:ilvl="8">
+      <w:numFmt w:val="decimal"/>
+      <w:lvlText w:val=""/>
+      <w:lvlJc w:val="left"/>
+    </w:lvl>
+  </w:abstractNum>
+  <w:abstractNum w:abstractNumId="1" w15:restartNumberingAfterBreak="0">
     <w:nsid w:val="4AF00F4C"/>
     <w:multiLevelType w:val="hybridMultilevel"/>
     <w:tmpl w:val="F8045514"/>
@@ -1961,7 +2218,58 @@
       </w:pPr>
     </w:lvl>
   </w:abstractNum>
-  <w:abstractNum w:abstractNumId="1">
+  <w:abstractNum w:abstractNumId="2" w15:restartNumberingAfterBreak="0">
+    <w:nsid w:val="5AB11326"/>
+    <w:multiLevelType w:val="multilevel"/>
+    <w:tmpl w:val="78245C6E"/>
+    <w:lvl w:ilvl="0">
+      <w:start w:val="1"/>
+      <w:numFmt w:val="bullet"/>
+      <w:lvlText w:val="•"/>
+      <w:lvlJc w:val="left"/>
+    </w:lvl>
+    <w:lvl w:ilvl="1">
+      <w:numFmt w:val="decimal"/>
+      <w:lvlText w:val=""/>
+      <w:lvlJc w:val="left"/>
+    </w:lvl>
+    <w:lvl w:ilvl="2">
+      <w:numFmt w:val="decimal"/>
+      <w:lvlText w:val=""/>
+      <w:lvlJc w:val="left"/>
+    </w:lvl>
+    <w:lvl w:ilvl="3">
+      <w:numFmt w:val="decimal"/>
+      <w:lvlText w:val=""/>
+      <w:lvlJc w:val="left"/>
+    </w:lvl>
+    <w:lvl w:ilvl="4">
+      <w:numFmt w:val="decimal"/>
+      <w:lvlText w:val=""/>
+      <w:lvlJc w:val="left"/>
+    </w:lvl>
+    <w:lvl w:ilvl="5">
+      <w:numFmt w:val="decimal"/>
+      <w:lvlText w:val=""/>
+      <w:lvlJc w:val="left"/>
+    </w:lvl>
+    <w:lvl w:ilvl="6">
+      <w:numFmt w:val="decimal"/>
+      <w:lvlText w:val=""/>
+      <w:lvlJc w:val="left"/>
+    </w:lvl>
+    <w:lvl w:ilvl="7">
+      <w:numFmt w:val="decimal"/>
+      <w:lvlText w:val=""/>
+      <w:lvlJc w:val="left"/>
+    </w:lvl>
+    <w:lvl w:ilvl="8">
+      <w:numFmt w:val="decimal"/>
+      <w:lvlText w:val=""/>
+      <w:lvlJc w:val="left"/>
+    </w:lvl>
+  </w:abstractNum>
+  <w:abstractNum w:abstractNumId="3" w15:restartNumberingAfterBreak="0">
     <w:nsid w:val="65717CB6"/>
     <w:multiLevelType w:val="hybridMultilevel"/>
     <w:tmpl w:val="661C9EA4"/>
@@ -2047,7 +2355,58 @@
       </w:pPr>
     </w:lvl>
   </w:abstractNum>
-  <w:abstractNum w:abstractNumId="2">
+  <w:abstractNum w:abstractNumId="4" w15:restartNumberingAfterBreak="0">
+    <w:nsid w:val="77E6723C"/>
+    <w:multiLevelType w:val="multilevel"/>
+    <w:tmpl w:val="8D883BDC"/>
+    <w:lvl w:ilvl="0">
+      <w:start w:val="1"/>
+      <w:numFmt w:val="bullet"/>
+      <w:lvlText w:val="•"/>
+      <w:lvlJc w:val="left"/>
+    </w:lvl>
+    <w:lvl w:ilvl="1">
+      <w:numFmt w:val="decimal"/>
+      <w:lvlText w:val=""/>
+      <w:lvlJc w:val="left"/>
+    </w:lvl>
+    <w:lvl w:ilvl="2">
+      <w:numFmt w:val="decimal"/>
+      <w:lvlText w:val=""/>
+      <w:lvlJc w:val="left"/>
+    </w:lvl>
+    <w:lvl w:ilvl="3">
+      <w:numFmt w:val="decimal"/>
+      <w:lvlText w:val=""/>
+      <w:lvlJc w:val="left"/>
+    </w:lvl>
+    <w:lvl w:ilvl="4">
+      <w:numFmt w:val="decimal"/>
+      <w:lvlText w:val=""/>
+      <w:lvlJc w:val="left"/>
+    </w:lvl>
+    <w:lvl w:ilvl="5">
+      <w:numFmt w:val="decimal"/>
+      <w:lvlText w:val=""/>
+      <w:lvlJc w:val="left"/>
+    </w:lvl>
+    <w:lvl w:ilvl="6">
+      <w:numFmt w:val="decimal"/>
+      <w:lvlText w:val=""/>
+      <w:lvlJc w:val="left"/>
+    </w:lvl>
+    <w:lvl w:ilvl="7">
+      <w:numFmt w:val="decimal"/>
+      <w:lvlText w:val=""/>
+      <w:lvlJc w:val="left"/>
+    </w:lvl>
+    <w:lvl w:ilvl="8">
+      <w:numFmt w:val="decimal"/>
+      <w:lvlText w:val=""/>
+      <w:lvlJc w:val="left"/>
+    </w:lvl>
+  </w:abstractNum>
+  <w:abstractNum w:abstractNumId="5" w15:restartNumberingAfterBreak="0">
     <w:nsid w:val="7C022775"/>
     <w:multiLevelType w:val="hybridMultilevel"/>
     <w:tmpl w:val="E1D2C390"/>
@@ -2134,19 +2493,28 @@
     </w:lvl>
   </w:abstractNum>
   <w:num w:numId="1">
-    <w:abstractNumId w:val="0"/>
+    <w:abstractNumId w:val="1"/>
   </w:num>
   <w:num w:numId="2">
+    <w:abstractNumId w:val="5"/>
+  </w:num>
+  <w:num w:numId="3">
+    <w:abstractNumId w:val="3"/>
+  </w:num>
+  <w:num w:numId="4">
     <w:abstractNumId w:val="2"/>
   </w:num>
-  <w:num w:numId="3">
-    <w:abstractNumId w:val="1"/>
+  <w:num w:numId="5">
+    <w:abstractNumId w:val="4"/>
+  </w:num>
+  <w:num w:numId="6">
+    <w:abstractNumId w:val="0"/>
   </w:num>
 </w:numbering>
 </file>
 
 <file path=word/styles.xml><?xml version="1.0" encoding="utf-8"?>
-<w:styles xmlns:mc="http://schemas.openxmlformats.org/markup-compatibility/2006" xmlns:r="http://schemas.openxmlformats.org/officeDocument/2006/relationships" xmlns:w="http://schemas.openxmlformats.org/wordprocessingml/2006/main" xmlns:w14="http://schemas.microsoft.com/office/word/2010/wordml" mc:Ignorable="w14">
+<w:styles xmlns:mc="http://schemas.openxmlformats.org/markup-compatibility/2006" xmlns:r="http://schemas.openxmlformats.org/officeDocument/2006/relationships" xmlns:w="http://schemas.openxmlformats.org/wordprocessingml/2006/main" xmlns:w14="http://schemas.microsoft.com/office/word/2010/wordml" xmlns:w15="http://schemas.microsoft.com/office/word/2012/wordml" xmlns:w16se="http://schemas.microsoft.com/office/word/2015/wordml/symex" mc:Ignorable="w14 w15 w16se">
   <w:docDefaults>
     <w:rPrDefault>
       <w:rPr>
@@ -2162,504 +2530,379 @@
       </w:pPr>
     </w:pPrDefault>
   </w:docDefaults>
-  <w:latentStyles w:defLockedState="0" w:defUIPriority="99" w:defSemiHidden="1" w:defUnhideWhenUsed="1" w:defQFormat="0" w:count="267">
-    <w:lsdException w:name="Normal" w:semiHidden="0" w:uiPriority="0" w:unhideWhenUsed="0" w:qFormat="1"/>
-    <w:lsdException w:name="heading 1" w:semiHidden="0" w:uiPriority="9" w:unhideWhenUsed="0" w:qFormat="1"/>
-    <w:lsdException w:name="heading 2" w:uiPriority="9" w:qFormat="1"/>
-    <w:lsdException w:name="heading 3" w:uiPriority="9" w:qFormat="1"/>
-    <w:lsdException w:name="heading 4" w:uiPriority="9" w:qFormat="1"/>
-    <w:lsdException w:name="heading 5" w:uiPriority="9" w:qFormat="1"/>
-    <w:lsdException w:name="heading 6" w:uiPriority="9" w:qFormat="1"/>
-    <w:lsdException w:name="heading 7" w:uiPriority="9" w:qFormat="1"/>
-    <w:lsdException w:name="heading 8" w:uiPriority="9" w:qFormat="1"/>
-    <w:lsdException w:name="heading 9" w:uiPriority="9" w:qFormat="1"/>
-    <w:lsdException w:name="toc 1" w:uiPriority="39"/>
-    <w:lsdException w:name="toc 2" w:uiPriority="39"/>
-    <w:lsdException w:name="toc 3" w:uiPriority="39"/>
-    <w:lsdException w:name="toc 4" w:uiPriority="39"/>
-    <w:lsdException w:name="toc 5" w:uiPriority="39"/>
-    <w:lsdException w:name="toc 6" w:uiPriority="39"/>
-    <w:lsdException w:name="toc 7" w:uiPriority="39"/>
-    <w:lsdException w:name="toc 8" w:uiPriority="39"/>
-    <w:lsdException w:name="toc 9" w:uiPriority="39"/>
-    <w:lsdException w:name="caption" w:uiPriority="35" w:qFormat="1"/>
-    <w:lsdException w:name="Title" w:semiHidden="0" w:uiPriority="10" w:unhideWhenUsed="0" w:qFormat="1"/>
-    <w:lsdException w:name="Default Paragraph Font" w:uiPriority="1"/>
-    <w:lsdException w:name="Subtitle" w:semiHidden="0" w:uiPriority="11" w:unhideWhenUsed="0" w:qFormat="1"/>
-    <w:lsdException w:name="Strong" w:semiHidden="0" w:uiPriority="22" w:unhideWhenUsed="0" w:qFormat="1"/>
-    <w:lsdException w:name="Emphasis" w:semiHidden="0" w:uiPriority="20" w:unhideWhenUsed="0" w:qFormat="1"/>
-    <w:lsdException w:name="Table Grid" w:semiHidden="0" w:uiPriority="59" w:unhideWhenUsed="0"/>
-    <w:lsdException w:name="Placeholder Text" w:unhideWhenUsed="0"/>
-    <w:lsdException w:name="No Spacing" w:semiHidden="0" w:uiPriority="1" w:unhideWhenUsed="0" w:qFormat="1"/>
-    <w:lsdException w:name="Light Shading" w:semiHidden="0" w:uiPriority="60" w:unhideWhenUsed="0"/>
-    <w:lsdException w:name="Light List" w:semiHidden="0" w:uiPriority="61" w:unhideWhenUsed="0"/>
-    <w:lsdException w:name="Light Grid" w:semiHidden="0" w:uiPriority="62" w:unhideWhenUsed="0"/>
-    <w:lsdException w:name="Medium Shading 1" w:semiHidden="0" w:uiPriority="63" w:unhideWhenUsed="0"/>
-    <w:lsdException w:name="Medium Shading 2" w:semiHidden="0" w:uiPriority="64" w:unhideWhenUsed="0"/>
-    <w:lsdException w:name="Medium List 1" w:semiHidden="0" w:uiPriority="65" w:unhideWhenUsed="0"/>
-    <w:lsdException w:name="Medium List 2" w:semiHidden="0" w:uiPriority="66" w:unhideWhenUsed="0"/>
-    <w:lsdException w:name="Medium Grid 1" w:semiHidden="0" w:uiPriority="67" w:unhideWhenUsed="0"/>
-    <w:lsdException w:name="Medium Grid 2" w:semiHidden="0" w:uiPriority="68" w:unhideWhenUsed="0"/>
-    <w:lsdException w:name="Medium Grid 3" w:semiHidden="0" w:uiPriority="69" w:unhideWhenUsed="0"/>
-    <w:lsdException w:name="Dark List" w:semiHidden="0" w:uiPriority="70" w:unhideWhenUsed="0"/>
-    <w:lsdException w:name="Colorful Shading" w:semiHidden="0" w:uiPriority="71" w:unhideWhenUsed="0"/>
-    <w:lsdException w:name="Colorful List" w:semiHidden="0" w:uiPriority="72" w:unhideWhenUsed="0"/>
-    <w:lsdException w:name="Colorful Grid" w:semiHidden="0" w:uiPriority="73" w:unhideWhenUsed="0"/>
-    <w:lsdException w:name="Light Shading Accent 1" w:semiHidden="0" w:uiPriority="60" w:unhideWhenUsed="0"/>
-    <w:lsdException w:name="Light List Accent 1" w:semiHidden="0" w:uiPriority="61" w:unhideWhenUsed="0"/>
-    <w:lsdException w:name="Light Grid Accent 1" w:semiHidden="0" w:uiPriority="62" w:unhideWhenUsed="0"/>
-    <w:lsdException w:name="Medium Shading 1 Accent 1" w:semiHidden="0" w:uiPriority="63" w:unhideWhenUsed="0"/>
-    <w:lsdException w:name="Medium Shading 2 Accent 1" w:semiHidden="0" w:uiPriority="64" w:unhideWhenUsed="0"/>
-    <w:lsdException w:name="Medium List 1 Accent 1" w:semiHidden="0" w:uiPriority="65" w:unhideWhenUsed="0"/>
-    <w:lsdException w:name="Revision" w:unhideWhenUsed="0"/>
-    <w:lsdException w:name="List Paragraph" w:semiHidden="0" w:uiPriority="34" w:unhideWhenUsed="0" w:qFormat="1"/>
-    <w:lsdException w:name="Quote" w:semiHidden="0" w:uiPriority="29" w:unhideWhenUsed="0" w:qFormat="1"/>
-    <w:lsdException w:name="Intense Quote" w:semiHidden="0" w:uiPriority="30" w:unhideWhenUsed="0" w:qFormat="1"/>
-    <w:lsdException w:name="Medium List 2 Accent 1" w:semiHidden="0" w:uiPriority="66" w:unhideWhenUsed="0"/>
-    <w:lsdException w:name="Medium Grid 1 Accent 1" w:semiHidden="0" w:uiPriority="67" w:unhideWhenUsed="0"/>
-    <w:lsdException w:name="Medium Grid 2 Accent 1" w:semiHidden="0" w:uiPriority="68" w:unhideWhenUsed="0"/>
-    <w:lsdException w:name="Medium Grid 3 Accent 1" w:semiHidden="0" w:uiPriority="69" w:unhideWhenUsed="0"/>
-    <w:lsdException w:name="Dark List Accent 1" w:semiHidden="0" w:uiPriority="70" w:unhideWhenUsed="0"/>
-    <w:lsdException w:name="Colorful Shading Accent 1" w:semiHidden="0" w:uiPriority="71" w:unhideWhenUsed="0"/>
-    <w:lsdException w:name="Colorful List Accent 1" w:semiHidden="0" w:uiPriority="72" w:unhideWhenUsed="0"/>
-    <w:lsdException w:name="Colorful Grid Accent 1" w:semiHidden="0" w:uiPriority="73" w:unhideWhenUsed="0"/>
-    <w:lsdException w:name="Light Shading Accent 2" w:semiHidden="0" w:uiPriority="60" w:unhideWhenUsed="0"/>
-    <w:lsdException w:name="Light List Accent 2" w:semiHidden="0" w:uiPriority="61" w:unhideWhenUsed="0"/>
-    <w:lsdException w:name="Light Grid Accent 2" w:semiHidden="0" w:uiPriority="62" w:unhideWhenUsed="0"/>
-    <w:lsdException w:name="Medium Shading 1 Accent 2" w:semiHidden="0" w:uiPriority="63" w:unhideWhenUsed="0"/>
-    <w:lsdException w:name="Medium Shading 2 Accent 2" w:semiHidden="0" w:uiPriority="64" w:unhideWhenUsed="0"/>
-    <w:lsdException w:name="Medium List 1 Accent 2" w:semiHidden="0" w:uiPriority="65" w:unhideWhenUsed="0"/>
-    <w:lsdException w:name="Medium List 2 Accent 2" w:semiHidden="0" w:uiPriority="66" w:unhideWhenUsed="0"/>
-    <w:lsdException w:name="Medium Grid 1 Accent 2" w:semiHidden="0" w:uiPriority="67" w:unhideWhenUsed="0"/>
-    <w:lsdException w:name="Medium Grid 2 Accent 2" w:semiHidden="0" w:uiPriority="68" w:unhideWhenUsed="0"/>
-    <w:lsdException w:name="Medium Grid 3 Accent 2" w:semiHidden="0" w:uiPriority="69" w:unhideWhenUsed="0"/>
-    <w:lsdException w:name="Dark List Accent 2" w:semiHidden="0" w:uiPriority="70" w:unhideWhenUsed="0"/>
-    <w:lsdException w:name="Colorful Shading Accent 2" w:semiHidden="0" w:uiPriority="71" w:unhideWhenUsed="0"/>
-    <w:lsdException w:name="Colorful List Accent 2" w:semiHidden="0" w:uiPriority="72" w:unhideWhenUsed="0"/>
-    <w:lsdException w:name="Colorful Grid Accent 2" w:semiHidden="0" w:uiPriority="73" w:unhideWhenUsed="0"/>
-    <w:lsdException w:name="Light Shading Accent 3" w:semiHidden="0" w:uiPriority="60" w:unhideWhenUsed="0"/>
-    <w:lsdException w:name="Light List Accent 3" w:semiHidden="0" w:uiPriority="61" w:unhideWhenUsed="0"/>
-    <w:lsdException w:name="Light Grid Accent 3" w:semiHidden="0" w:uiPriority="62" w:unhideWhenUsed="0"/>
-    <w:lsdException w:name="Medium Shading 1 Accent 3" w:semiHidden="0" w:uiPriority="63" w:unhideWhenUsed="0"/>
-    <w:lsdException w:name="Medium Shading 2 Accent 3" w:semiHidden="0" w:uiPriority="64" w:unhideWhenUsed="0"/>
-    <w:lsdException w:name="Medium List 1 Accent 3" w:semiHidden="0" w:uiPriority="65" w:unhideWhenUsed="0"/>
-    <w:lsdException w:name="Medium List 2 Accent 3" w:semiHidden="0" w:uiPriority="66" w:unhideWhenUsed="0"/>
-    <w:lsdException w:name="Medium Grid 1 Accent 3" w:semiHidden="0" w:uiPriority="67" w:unhideWhenUsed="0"/>
-    <w:lsdException w:name="Medium Grid 2 Accent 3" w:semiHidden="0" w:uiPriority="68" w:unhideWhenUsed="0"/>
-    <w:lsdException w:name="Medium Grid 3 Accent 3" w:semiHidden="0" w:uiPriority="69" w:unhideWhenUsed="0"/>
-    <w:lsdException w:name="Dark List Accent 3" w:semiHidden="0" w:uiPriority="70" w:unhideWhenUsed="0"/>
-    <w:lsdException w:name="Colorful Shading Accent 3" w:semiHidden="0" w:uiPriority="71" w:unhideWhenUsed="0"/>
-    <w:lsdException w:name="Colorful List Accent 3" w:semiHidden="0" w:uiPriority="72" w:unhideWhenUsed="0"/>
-    <w:lsdException w:name="Colorful Grid Accent 3" w:semiHidden="0" w:uiPriority="73" w:unhideWhenUsed="0"/>
-    <w:lsdException w:name="Light Shading Accent 4" w:semiHidden="0" w:uiPriority="60" w:unhideWhenUsed="0"/>
-    <w:lsdException w:name="Light List Accent 4" w:semiHidden="0" w:uiPriority="61" w:unhideWhenUsed="0"/>
-    <w:lsdException w:name="Light Grid Accent 4" w:semiHidden="0" w:uiPriority="62" w:unhideWhenUsed="0"/>
-    <w:lsdException w:name="Medium Shading 1 Accent 4" w:semiHidden="0" w:uiPriority="63" w:unhideWhenUsed="0"/>
-    <w:lsdException w:name="Medium Shading 2 Accent 4" w:semiHidden="0" w:uiPriority="64" w:unhideWhenUsed="0"/>
-    <w:lsdException w:name="Medium List 1 Accent 4" w:semiHidden="0" w:uiPriority="65" w:unhideWhenUsed="0"/>
-    <w:lsdException w:name="Medium List 2 Accent 4" w:semiHidden="0" w:uiPriority="66" w:unhideWhenUsed="0"/>
-    <w:lsdException w:name="Medium Grid 1 Accent 4" w:semiHidden="0" w:uiPriority="67" w:unhideWhenUsed="0"/>
-    <w:lsdException w:name="Medium Grid 2 Accent 4" w:semiHidden="0" w:uiPriority="68" w:unhideWhenUsed="0"/>
-    <w:lsdException w:name="Medium Grid 3 Accent 4" w:semiHidden="0" w:uiPriority="69" w:unhideWhenUsed="0"/>
-    <w:lsdException w:name="Dark List Accent 4" w:semiHidden="0" w:uiPriority="70" w:unhideWhenUsed="0"/>
-    <w:lsdException w:name="Colorful Shading Accent 4" w:semiHidden="0" w:uiPriority="71" w:unhideWhenUsed="0"/>
-    <w:lsdException w:name="Colorful List Accent 4" w:semiHidden="0" w:uiPriority="72" w:unhideWhenUsed="0"/>
-    <w:lsdException w:name="Colorful Grid Accent 4" w:semiHidden="0" w:uiPriority="73" w:unhideWhenUsed="0"/>
-    <w:lsdException w:name="Light Shading Accent 5" w:semiHidden="0" w:uiPriority="60" w:unhideWhenUsed="0"/>
-    <w:lsdException w:name="Light List Accent 5" w:semiHidden="0" w:uiPriority="61" w:unhideWhenUsed="0"/>
-    <w:lsdException w:name="Light Grid Accent 5" w:semiHidden="0" w:uiPriority="62" w:unhideWhenUsed="0"/>
-    <w:lsdException w:name="Medium Shading 1 Accent 5" w:semiHidden="0" w:uiPriority="63" w:unhideWhenUsed="0"/>
-    <w:lsdException w:name="Medium Shading 2 Accent 5" w:semiHidden="0" w:uiPriority="64" w:unhideWhenUsed="0"/>
-    <w:lsdException w:name="Medium List 1 Accent 5" w:semiHidden="0" w:uiPriority="65" w:unhideWhenUsed="0"/>
-    <w:lsdException w:name="Medium List 2 Accent 5" w:semiHidden="0" w:uiPriority="66" w:unhideWhenUsed="0"/>
-    <w:lsdException w:name="Medium Grid 1 Accent 5" w:semiHidden="0" w:uiPriority="67" w:unhideWhenUsed="0"/>
-    <w:lsdException w:name="Medium Grid 2 Accent 5" w:semiHidden="0" w:uiPriority="68" w:unhideWhenUsed="0"/>
-    <w:lsdException w:name="Medium Grid 3 Accent 5" w:semiHidden="0" w:uiPriority="69" w:unhideWhenUsed="0"/>
-    <w:lsdException w:name="Dark List Accent 5" w:semiHidden="0" w:uiPriority="70" w:unhideWhenUsed="0"/>
-    <w:lsdException w:name="Colorful Shading Accent 5" w:semiHidden="0" w:uiPriority="71" w:unhideWhenUsed="0"/>
-    <w:lsdException w:name="Colorful List Accent 5" w:semiHidden="0" w:uiPriority="72" w:unhideWhenUsed="0"/>
-    <w:lsdException w:name="Colorful Grid Accent 5" w:semiHidden="0" w:uiPriority="73" w:unhideWhenUsed="0"/>
-    <w:lsdException w:name="Light Shading Accent 6" w:semiHidden="0" w:uiPriority="60" w:unhideWhenUsed="0"/>
-    <w:lsdException w:name="Light List Accent 6" w:semiHidden="0" w:uiPriority="61" w:unhideWhenUsed="0"/>
-    <w:lsdException w:name="Light Grid Accent 6" w:semiHidden="0" w:uiPriority="62" w:unhideWhenUsed="0"/>
-    <w:lsdException w:name="Medium Shading 1 Accent 6" w:semiHidden="0" w:uiPriority="63" w:unhideWhenUsed="0"/>
-    <w:lsdException w:name="Medium Shading 2 Accent 6" w:semiHidden="0" w:uiPriority="64" w:unhideWhenUsed="0"/>
-    <w:lsdException w:name="Medium List 1 Accent 6" w:semiHidden="0" w:uiPriority="65" w:unhideWhenUsed="0"/>
-    <w:lsdException w:name="Medium List 2 Accent 6" w:semiHidden="0" w:uiPriority="66" w:unhideWhenUsed="0"/>
-    <w:lsdException w:name="Medium Grid 1 Accent 6" w:semiHidden="0" w:uiPriority="67" w:unhideWhenUsed="0"/>
-    <w:lsdException w:name="Medium Grid 2 Accent 6" w:semiHidden="0" w:uiPriority="68" w:unhideWhenUsed="0"/>
-    <w:lsdException w:name="Medium Grid 3 Accent 6" w:semiHidden="0" w:uiPriority="69" w:unhideWhenUsed="0"/>
-    <w:lsdException w:name="Dark List Accent 6" w:semiHidden="0" w:uiPriority="70" w:unhideWhenUsed="0"/>
-    <w:lsdException w:name="Colorful Shading Accent 6" w:semiHidden="0" w:uiPriority="71" w:unhideWhenUsed="0"/>
-    <w:lsdException w:name="Colorful List Accent 6" w:semiHidden="0" w:uiPriority="72" w:unhideWhenUsed="0"/>
-    <w:lsdException w:name="Colorful Grid Accent 6" w:semiHidden="0" w:uiPriority="73" w:unhideWhenUsed="0"/>
-    <w:lsdException w:name="Subtle Emphasis" w:semiHidden="0" w:uiPriority="19" w:unhideWhenUsed="0" w:qFormat="1"/>
-    <w:lsdException w:name="Intense Emphasis" w:semiHidden="0" w:uiPriority="21" w:unhideWhenUsed="0" w:qFormat="1"/>
-    <w:lsdException w:name="Subtle Reference" w:semiHidden="0" w:uiPriority="31" w:unhideWhenUsed="0" w:qFormat="1"/>
-    <w:lsdException w:name="Intense Reference" w:semiHidden="0" w:uiPriority="32" w:unhideWhenUsed="0" w:qFormat="1"/>
-    <w:lsdException w:name="Book Title" w:semiHidden="0" w:uiPriority="33" w:unhideWhenUsed="0" w:qFormat="1"/>
-    <w:lsdException w:name="Bibliography" w:uiPriority="37"/>
-    <w:lsdException w:name="TOC Heading" w:uiPriority="39" w:qFormat="1"/>
-  </w:latentStyles>
-  <w:style w:type="paragraph" w:default="1" w:styleId="Normal">
-    <w:name w:val="Normal"/>
-    <w:qFormat/>
-  </w:style>
-  <w:style w:type="paragraph" w:styleId="Heading1">
-    <w:name w:val="heading 1"/>
-    <w:basedOn w:val="Normal"/>
-    <w:next w:val="Normal"/>
-    <w:link w:val="Heading1Char"/>
-    <w:uiPriority w:val="9"/>
-    <w:qFormat/>
-    <w:rsid w:val="00120208"/>
-    <w:pPr>
-      <w:keepNext/>
-      <w:keepLines/>
-      <w:spacing w:before="480" w:after="0"/>
-      <w:outlineLvl w:val="0"/>
-    </w:pPr>
-    <w:rPr>
-      <w:rFonts w:asciiTheme="majorHAnsi" w:eastAsiaTheme="majorEastAsia" w:hAnsiTheme="majorHAnsi" w:cstheme="majorBidi"/>
-      <w:b/>
-      <w:bCs/>
-      <w:color w:val="365F91" w:themeColor="accent1" w:themeShade="BF"/>
-      <w:sz w:val="28"/>
-      <w:szCs w:val="28"/>
-    </w:rPr>
-  </w:style>
-  <w:style w:type="paragraph" w:styleId="Heading2">
-    <w:name w:val="heading 2"/>
-    <w:basedOn w:val="Normal"/>
-    <w:next w:val="Normal"/>
-    <w:link w:val="Heading2Char"/>
-    <w:uiPriority w:val="9"/>
-    <w:unhideWhenUsed/>
-    <w:qFormat/>
-    <w:rsid w:val="00B845A7"/>
-    <w:pPr>
-      <w:keepNext/>
-      <w:keepLines/>
-      <w:spacing w:before="200" w:after="0"/>
-      <w:outlineLvl w:val="1"/>
-    </w:pPr>
-    <w:rPr>
-      <w:rFonts w:asciiTheme="majorHAnsi" w:eastAsiaTheme="majorEastAsia" w:hAnsiTheme="majorHAnsi" w:cstheme="majorBidi"/>
-      <w:b/>
-      <w:bCs/>
-      <w:color w:val="4F81BD" w:themeColor="accent1"/>
-      <w:sz w:val="26"/>
-      <w:szCs w:val="26"/>
-    </w:rPr>
-  </w:style>
-  <w:style w:type="character" w:default="1" w:styleId="DefaultParagraphFont">
-    <w:name w:val="Default Paragraph Font"/>
-    <w:uiPriority w:val="1"/>
-    <w:semiHidden/>
-    <w:unhideWhenUsed/>
-  </w:style>
-  <w:style w:type="table" w:default="1" w:styleId="TableNormal">
-    <w:name w:val="Normal Table"/>
-    <w:uiPriority w:val="99"/>
-    <w:semiHidden/>
-    <w:unhideWhenUsed/>
-    <w:tblPr>
-      <w:tblInd w:w="0" w:type="dxa"/>
-      <w:tblCellMar>
-        <w:top w:w="0" w:type="dxa"/>
-        <w:left w:w="108" w:type="dxa"/>
-        <w:bottom w:w="0" w:type="dxa"/>
-        <w:right w:w="108" w:type="dxa"/>
-      </w:tblCellMar>
-    </w:tblPr>
-  </w:style>
-  <w:style w:type="numbering" w:default="1" w:styleId="NoList">
-    <w:name w:val="No List"/>
-    <w:uiPriority w:val="99"/>
-    <w:semiHidden/>
-    <w:unhideWhenUsed/>
-  </w:style>
-  <w:style w:type="character" w:customStyle="1" w:styleId="Heading1Char">
-    <w:name w:val="Heading 1 Char"/>
-    <w:basedOn w:val="DefaultParagraphFont"/>
-    <w:link w:val="Heading1"/>
-    <w:uiPriority w:val="9"/>
-    <w:rsid w:val="00120208"/>
-    <w:rPr>
-      <w:rFonts w:asciiTheme="majorHAnsi" w:eastAsiaTheme="majorEastAsia" w:hAnsiTheme="majorHAnsi" w:cstheme="majorBidi"/>
-      <w:b/>
-      <w:bCs/>
-      <w:color w:val="365F91" w:themeColor="accent1" w:themeShade="BF"/>
-      <w:sz w:val="28"/>
-      <w:szCs w:val="28"/>
-    </w:rPr>
-  </w:style>
-  <w:style w:type="paragraph" w:styleId="ListParagraph">
-    <w:name w:val="List Paragraph"/>
-    <w:basedOn w:val="Normal"/>
-    <w:uiPriority w:val="34"/>
-    <w:qFormat/>
-    <w:rsid w:val="00B845A7"/>
-    <w:pPr>
-      <w:ind w:left="720"/>
-      <w:contextualSpacing/>
-    </w:pPr>
-  </w:style>
-  <w:style w:type="character" w:customStyle="1" w:styleId="Heading2Char">
-    <w:name w:val="Heading 2 Char"/>
-    <w:basedOn w:val="DefaultParagraphFont"/>
-    <w:link w:val="Heading2"/>
-    <w:uiPriority w:val="9"/>
-    <w:rsid w:val="00B845A7"/>
-    <w:rPr>
-      <w:rFonts w:asciiTheme="majorHAnsi" w:eastAsiaTheme="majorEastAsia" w:hAnsiTheme="majorHAnsi" w:cstheme="majorBidi"/>
-      <w:b/>
-      <w:bCs/>
-      <w:color w:val="4F81BD" w:themeColor="accent1"/>
-      <w:sz w:val="26"/>
-      <w:szCs w:val="26"/>
-    </w:rPr>
-  </w:style>
-  <w:style w:type="paragraph" w:styleId="TOCHeading">
-    <w:name w:val="TOC Heading"/>
-    <w:basedOn w:val="Heading1"/>
-    <w:next w:val="Normal"/>
-    <w:uiPriority w:val="39"/>
-    <w:semiHidden/>
-    <w:unhideWhenUsed/>
-    <w:qFormat/>
-    <w:rsid w:val="00B25516"/>
-    <w:pPr>
-      <w:outlineLvl w:val="9"/>
-    </w:pPr>
-    <w:rPr>
-      <w:lang w:val="en-US" w:eastAsia="ja-JP"/>
-    </w:rPr>
-  </w:style>
-  <w:style w:type="paragraph" w:styleId="TOC1">
-    <w:name w:val="toc 1"/>
-    <w:basedOn w:val="Normal"/>
-    <w:next w:val="Normal"/>
-    <w:autoRedefine/>
-    <w:uiPriority w:val="39"/>
-    <w:unhideWhenUsed/>
-    <w:rsid w:val="00B25516"/>
-    <w:pPr>
-      <w:spacing w:after="100"/>
-    </w:pPr>
-  </w:style>
-  <w:style w:type="paragraph" w:styleId="TOC2">
-    <w:name w:val="toc 2"/>
-    <w:basedOn w:val="Normal"/>
-    <w:next w:val="Normal"/>
-    <w:autoRedefine/>
-    <w:uiPriority w:val="39"/>
-    <w:unhideWhenUsed/>
-    <w:rsid w:val="00B25516"/>
-    <w:pPr>
-      <w:spacing w:after="100"/>
-      <w:ind w:left="220"/>
-    </w:pPr>
-  </w:style>
-  <w:style w:type="character" w:styleId="Hyperlink">
-    <w:name w:val="Hyperlink"/>
-    <w:basedOn w:val="DefaultParagraphFont"/>
-    <w:uiPriority w:val="99"/>
-    <w:unhideWhenUsed/>
-    <w:rsid w:val="00B25516"/>
-    <w:rPr>
-      <w:color w:val="0000FF" w:themeColor="hyperlink"/>
-      <w:u w:val="single"/>
-    </w:rPr>
-  </w:style>
-  <w:style w:type="paragraph" w:styleId="BalloonText">
-    <w:name w:val="Balloon Text"/>
-    <w:basedOn w:val="Normal"/>
-    <w:link w:val="BalloonTextChar"/>
-    <w:uiPriority w:val="99"/>
-    <w:semiHidden/>
-    <w:unhideWhenUsed/>
-    <w:rsid w:val="00B25516"/>
-    <w:pPr>
-      <w:spacing w:after="0" w:line="240" w:lineRule="auto"/>
-    </w:pPr>
-    <w:rPr>
-      <w:rFonts w:ascii="Tahoma" w:hAnsi="Tahoma" w:cs="Tahoma"/>
-      <w:sz w:val="16"/>
-      <w:szCs w:val="16"/>
-    </w:rPr>
-  </w:style>
-  <w:style w:type="character" w:customStyle="1" w:styleId="BalloonTextChar">
-    <w:name w:val="Balloon Text Char"/>
-    <w:basedOn w:val="DefaultParagraphFont"/>
-    <w:link w:val="BalloonText"/>
-    <w:uiPriority w:val="99"/>
-    <w:semiHidden/>
-    <w:rsid w:val="00B25516"/>
-    <w:rPr>
-      <w:rFonts w:ascii="Tahoma" w:hAnsi="Tahoma" w:cs="Tahoma"/>
-      <w:sz w:val="16"/>
-      <w:szCs w:val="16"/>
-    </w:rPr>
-  </w:style>
-</w:styles>
-</file>
-
-<file path=word/stylesWithEffects.xml><?xml version="1.0" encoding="utf-8"?>
-<w:styles xmlns:wpc="http://schemas.microsoft.com/office/word/2010/wordprocessingCanvas" xmlns:mc="http://schemas.openxmlformats.org/markup-compatibility/2006" xmlns:o="urn:schemas-microsoft-com:office:office" xmlns:r="http://schemas.openxmlformats.org/officeDocument/2006/relationships" xmlns:m="http://schemas.openxmlformats.org/officeDocument/2006/math" xmlns:v="urn:schemas-microsoft-com:vml" xmlns:wp14="http://schemas.microsoft.com/office/word/2010/wordprocessingDrawing" xmlns:wp="http://schemas.openxmlformats.org/drawingml/2006/wordprocessingDrawing" xmlns:w10="urn:schemas-microsoft-com:office:word" xmlns:w="http://schemas.openxmlformats.org/wordprocessingml/2006/main" xmlns:w14="http://schemas.microsoft.com/office/word/2010/wordml" xmlns:wpg="http://schemas.microsoft.com/office/word/2010/wordprocessingGroup" xmlns:wpi="http://schemas.microsoft.com/office/word/2010/wordprocessingInk" xmlns:wne="http://schemas.microsoft.com/office/word/2006/wordml" xmlns:wps="http://schemas.microsoft.com/office/word/2010/wordprocessingShape" mc:Ignorable="w14 wp14">
-  <w:docDefaults>
-    <w:rPrDefault>
-      <w:rPr>
-        <w:rFonts w:asciiTheme="minorHAnsi" w:eastAsiaTheme="minorHAnsi" w:hAnsiTheme="minorHAnsi" w:cstheme="minorBidi"/>
-        <w:sz w:val="22"/>
-        <w:szCs w:val="22"/>
-        <w:lang w:val="en-AU" w:eastAsia="en-US" w:bidi="ar-SA"/>
-      </w:rPr>
-    </w:rPrDefault>
-    <w:pPrDefault>
-      <w:pPr>
-        <w:spacing w:after="200" w:line="276" w:lineRule="auto"/>
-      </w:pPr>
-    </w:pPrDefault>
-  </w:docDefaults>
-  <w:latentStyles w:defLockedState="0" w:defUIPriority="99" w:defSemiHidden="1" w:defUnhideWhenUsed="1" w:defQFormat="0" w:count="267">
-    <w:lsdException w:name="Normal" w:semiHidden="0" w:uiPriority="0" w:unhideWhenUsed="0" w:qFormat="1"/>
-    <w:lsdException w:name="heading 1" w:semiHidden="0" w:uiPriority="9" w:unhideWhenUsed="0" w:qFormat="1"/>
-    <w:lsdException w:name="heading 2" w:uiPriority="9" w:qFormat="1"/>
-    <w:lsdException w:name="heading 3" w:uiPriority="9" w:qFormat="1"/>
-    <w:lsdException w:name="heading 4" w:uiPriority="9" w:qFormat="1"/>
-    <w:lsdException w:name="heading 5" w:uiPriority="9" w:qFormat="1"/>
-    <w:lsdException w:name="heading 6" w:uiPriority="9" w:qFormat="1"/>
-    <w:lsdException w:name="heading 7" w:uiPriority="9" w:qFormat="1"/>
-    <w:lsdException w:name="heading 8" w:uiPriority="9" w:qFormat="1"/>
-    <w:lsdException w:name="heading 9" w:uiPriority="9" w:qFormat="1"/>
-    <w:lsdException w:name="toc 1" w:uiPriority="39"/>
-    <w:lsdException w:name="toc 2" w:uiPriority="39"/>
-    <w:lsdException w:name="toc 3" w:uiPriority="39"/>
-    <w:lsdException w:name="toc 4" w:uiPriority="39"/>
-    <w:lsdException w:name="toc 5" w:uiPriority="39"/>
-    <w:lsdException w:name="toc 6" w:uiPriority="39"/>
-    <w:lsdException w:name="toc 7" w:uiPriority="39"/>
-    <w:lsdException w:name="toc 8" w:uiPriority="39"/>
-    <w:lsdException w:name="toc 9" w:uiPriority="39"/>
-    <w:lsdException w:name="caption" w:uiPriority="35" w:qFormat="1"/>
-    <w:lsdException w:name="Title" w:semiHidden="0" w:uiPriority="10" w:unhideWhenUsed="0" w:qFormat="1"/>
-    <w:lsdException w:name="Default Paragraph Font" w:uiPriority="1"/>
-    <w:lsdException w:name="Subtitle" w:semiHidden="0" w:uiPriority="11" w:unhideWhenUsed="0" w:qFormat="1"/>
-    <w:lsdException w:name="Strong" w:semiHidden="0" w:uiPriority="22" w:unhideWhenUsed="0" w:qFormat="1"/>
-    <w:lsdException w:name="Emphasis" w:semiHidden="0" w:uiPriority="20" w:unhideWhenUsed="0" w:qFormat="1"/>
-    <w:lsdException w:name="Table Grid" w:semiHidden="0" w:uiPriority="59" w:unhideWhenUsed="0"/>
-    <w:lsdException w:name="Placeholder Text" w:unhideWhenUsed="0"/>
-    <w:lsdException w:name="No Spacing" w:semiHidden="0" w:uiPriority="1" w:unhideWhenUsed="0" w:qFormat="1"/>
-    <w:lsdException w:name="Light Shading" w:semiHidden="0" w:uiPriority="60" w:unhideWhenUsed="0"/>
-    <w:lsdException w:name="Light List" w:semiHidden="0" w:uiPriority="61" w:unhideWhenUsed="0"/>
-    <w:lsdException w:name="Light Grid" w:semiHidden="0" w:uiPriority="62" w:unhideWhenUsed="0"/>
-    <w:lsdException w:name="Medium Shading 1" w:semiHidden="0" w:uiPriority="63" w:unhideWhenUsed="0"/>
-    <w:lsdException w:name="Medium Shading 2" w:semiHidden="0" w:uiPriority="64" w:unhideWhenUsed="0"/>
-    <w:lsdException w:name="Medium List 1" w:semiHidden="0" w:uiPriority="65" w:unhideWhenUsed="0"/>
-    <w:lsdException w:name="Medium List 2" w:semiHidden="0" w:uiPriority="66" w:unhideWhenUsed="0"/>
-    <w:lsdException w:name="Medium Grid 1" w:semiHidden="0" w:uiPriority="67" w:unhideWhenUsed="0"/>
-    <w:lsdException w:name="Medium Grid 2" w:semiHidden="0" w:uiPriority="68" w:unhideWhenUsed="0"/>
-    <w:lsdException w:name="Medium Grid 3" w:semiHidden="0" w:uiPriority="69" w:unhideWhenUsed="0"/>
-    <w:lsdException w:name="Dark List" w:semiHidden="0" w:uiPriority="70" w:unhideWhenUsed="0"/>
-    <w:lsdException w:name="Colorful Shading" w:semiHidden="0" w:uiPriority="71" w:unhideWhenUsed="0"/>
-    <w:lsdException w:name="Colorful List" w:semiHidden="0" w:uiPriority="72" w:unhideWhenUsed="0"/>
-    <w:lsdException w:name="Colorful Grid" w:semiHidden="0" w:uiPriority="73" w:unhideWhenUsed="0"/>
-    <w:lsdException w:name="Light Shading Accent 1" w:semiHidden="0" w:uiPriority="60" w:unhideWhenUsed="0"/>
-    <w:lsdException w:name="Light List Accent 1" w:semiHidden="0" w:uiPriority="61" w:unhideWhenUsed="0"/>
-    <w:lsdException w:name="Light Grid Accent 1" w:semiHidden="0" w:uiPriority="62" w:unhideWhenUsed="0"/>
-    <w:lsdException w:name="Medium Shading 1 Accent 1" w:semiHidden="0" w:uiPriority="63" w:unhideWhenUsed="0"/>
-    <w:lsdException w:name="Medium Shading 2 Accent 1" w:semiHidden="0" w:uiPriority="64" w:unhideWhenUsed="0"/>
-    <w:lsdException w:name="Medium List 1 Accent 1" w:semiHidden="0" w:uiPriority="65" w:unhideWhenUsed="0"/>
-    <w:lsdException w:name="Revision" w:unhideWhenUsed="0"/>
-    <w:lsdException w:name="List Paragraph" w:semiHidden="0" w:uiPriority="34" w:unhideWhenUsed="0" w:qFormat="1"/>
-    <w:lsdException w:name="Quote" w:semiHidden="0" w:uiPriority="29" w:unhideWhenUsed="0" w:qFormat="1"/>
-    <w:lsdException w:name="Intense Quote" w:semiHidden="0" w:uiPriority="30" w:unhideWhenUsed="0" w:qFormat="1"/>
-    <w:lsdException w:name="Medium List 2 Accent 1" w:semiHidden="0" w:uiPriority="66" w:unhideWhenUsed="0"/>
-    <w:lsdException w:name="Medium Grid 1 Accent 1" w:semiHidden="0" w:uiPriority="67" w:unhideWhenUsed="0"/>
-    <w:lsdException w:name="Medium Grid 2 Accent 1" w:semiHidden="0" w:uiPriority="68" w:unhideWhenUsed="0"/>
-    <w:lsdException w:name="Medium Grid 3 Accent 1" w:semiHidden="0" w:uiPriority="69" w:unhideWhenUsed="0"/>
-    <w:lsdException w:name="Dark List Accent 1" w:semiHidden="0" w:uiPriority="70" w:unhideWhenUsed="0"/>
-    <w:lsdException w:name="Colorful Shading Accent 1" w:semiHidden="0" w:uiPriority="71" w:unhideWhenUsed="0"/>
-    <w:lsdException w:name="Colorful List Accent 1" w:semiHidden="0" w:uiPriority="72" w:unhideWhenUsed="0"/>
-    <w:lsdException w:name="Colorful Grid Accent 1" w:semiHidden="0" w:uiPriority="73" w:unhideWhenUsed="0"/>
-    <w:lsdException w:name="Light Shading Accent 2" w:semiHidden="0" w:uiPriority="60" w:unhideWhenUsed="0"/>
-    <w:lsdException w:name="Light List Accent 2" w:semiHidden="0" w:uiPriority="61" w:unhideWhenUsed="0"/>
-    <w:lsdException w:name="Light Grid Accent 2" w:semiHidden="0" w:uiPriority="62" w:unhideWhenUsed="0"/>
-    <w:lsdException w:name="Medium Shading 1 Accent 2" w:semiHidden="0" w:uiPriority="63" w:unhideWhenUsed="0"/>
-    <w:lsdException w:name="Medium Shading 2 Accent 2" w:semiHidden="0" w:uiPriority="64" w:unhideWhenUsed="0"/>
-    <w:lsdException w:name="Medium List 1 Accent 2" w:semiHidden="0" w:uiPriority="65" w:unhideWhenUsed="0"/>
-    <w:lsdException w:name="Medium List 2 Accent 2" w:semiHidden="0" w:uiPriority="66" w:unhideWhenUsed="0"/>
-    <w:lsdException w:name="Medium Grid 1 Accent 2" w:semiHidden="0" w:uiPriority="67" w:unhideWhenUsed="0"/>
-    <w:lsdException w:name="Medium Grid 2 Accent 2" w:semiHidden="0" w:uiPriority="68" w:unhideWhenUsed="0"/>
-    <w:lsdException w:name="Medium Grid 3 Accent 2" w:semiHidden="0" w:uiPriority="69" w:unhideWhenUsed="0"/>
-    <w:lsdException w:name="Dark List Accent 2" w:semiHidden="0" w:uiPriority="70" w:unhideWhenUsed="0"/>
-    <w:lsdException w:name="Colorful Shading Accent 2" w:semiHidden="0" w:uiPriority="71" w:unhideWhenUsed="0"/>
-    <w:lsdException w:name="Colorful List Accent 2" w:semiHidden="0" w:uiPriority="72" w:unhideWhenUsed="0"/>
-    <w:lsdException w:name="Colorful Grid Accent 2" w:semiHidden="0" w:uiPriority="73" w:unhideWhenUsed="0"/>
-    <w:lsdException w:name="Light Shading Accent 3" w:semiHidden="0" w:uiPriority="60" w:unhideWhenUsed="0"/>
-    <w:lsdException w:name="Light List Accent 3" w:semiHidden="0" w:uiPriority="61" w:unhideWhenUsed="0"/>
-    <w:lsdException w:name="Light Grid Accent 3" w:semiHidden="0" w:uiPriority="62" w:unhideWhenUsed="0"/>
-    <w:lsdException w:name="Medium Shading 1 Accent 3" w:semiHidden="0" w:uiPriority="63" w:unhideWhenUsed="0"/>
-    <w:lsdException w:name="Medium Shading 2 Accent 3" w:semiHidden="0" w:uiPriority="64" w:unhideWhenUsed="0"/>
-    <w:lsdException w:name="Medium List 1 Accent 3" w:semiHidden="0" w:uiPriority="65" w:unhideWhenUsed="0"/>
-    <w:lsdException w:name="Medium List 2 Accent 3" w:semiHidden="0" w:uiPriority="66" w:unhideWhenUsed="0"/>
-    <w:lsdException w:name="Medium Grid 1 Accent 3" w:semiHidden="0" w:uiPriority="67" w:unhideWhenUsed="0"/>
-    <w:lsdException w:name="Medium Grid 2 Accent 3" w:semiHidden="0" w:uiPriority="68" w:unhideWhenUsed="0"/>
-    <w:lsdException w:name="Medium Grid 3 Accent 3" w:semiHidden="0" w:uiPriority="69" w:unhideWhenUsed="0"/>
-    <w:lsdException w:name="Dark List Accent 3" w:semiHidden="0" w:uiPriority="70" w:unhideWhenUsed="0"/>
-    <w:lsdException w:name="Colorful Shading Accent 3" w:semiHidden="0" w:uiPriority="71" w:unhideWhenUsed="0"/>
-    <w:lsdException w:name="Colorful List Accent 3" w:semiHidden="0" w:uiPriority="72" w:unhideWhenUsed="0"/>
-    <w:lsdException w:name="Colorful Grid Accent 3" w:semiHidden="0" w:uiPriority="73" w:unhideWhenUsed="0"/>
-    <w:lsdException w:name="Light Shading Accent 4" w:semiHidden="0" w:uiPriority="60" w:unhideWhenUsed="0"/>
-    <w:lsdException w:name="Light List Accent 4" w:semiHidden="0" w:uiPriority="61" w:unhideWhenUsed="0"/>
-    <w:lsdException w:name="Light Grid Accent 4" w:semiHidden="0" w:uiPriority="62" w:unhideWhenUsed="0"/>
-    <w:lsdException w:name="Medium Shading 1 Accent 4" w:semiHidden="0" w:uiPriority="63" w:unhideWhenUsed="0"/>
-    <w:lsdException w:name="Medium Shading 2 Accent 4" w:semiHidden="0" w:uiPriority="64" w:unhideWhenUsed="0"/>
-    <w:lsdException w:name="Medium List 1 Accent 4" w:semiHidden="0" w:uiPriority="65" w:unhideWhenUsed="0"/>
-    <w:lsdException w:name="Medium List 2 Accent 4" w:semiHidden="0" w:uiPriority="66" w:unhideWhenUsed="0"/>
-    <w:lsdException w:name="Medium Grid 1 Accent 4" w:semiHidden="0" w:uiPriority="67" w:unhideWhenUsed="0"/>
-    <w:lsdException w:name="Medium Grid 2 Accent 4" w:semiHidden="0" w:uiPriority="68" w:unhideWhenUsed="0"/>
-    <w:lsdException w:name="Medium Grid 3 Accent 4" w:semiHidden="0" w:uiPriority="69" w:unhideWhenUsed="0"/>
-    <w:lsdException w:name="Dark List Accent 4" w:semiHidden="0" w:uiPriority="70" w:unhideWhenUsed="0"/>
-    <w:lsdException w:name="Colorful Shading Accent 4" w:semiHidden="0" w:uiPriority="71" w:unhideWhenUsed="0"/>
-    <w:lsdException w:name="Colorful List Accent 4" w:semiHidden="0" w:uiPriority="72" w:unhideWhenUsed="0"/>
-    <w:lsdException w:name="Colorful Grid Accent 4" w:semiHidden="0" w:uiPriority="73" w:unhideWhenUsed="0"/>
-    <w:lsdException w:name="Light Shading Accent 5" w:semiHidden="0" w:uiPriority="60" w:unhideWhenUsed="0"/>
-    <w:lsdException w:name="Light List Accent 5" w:semiHidden="0" w:uiPriority="61" w:unhideWhenUsed="0"/>
-    <w:lsdException w:name="Light Grid Accent 5" w:semiHidden="0" w:uiPriority="62" w:unhideWhenUsed="0"/>
-    <w:lsdException w:name="Medium Shading 1 Accent 5" w:semiHidden="0" w:uiPriority="63" w:unhideWhenUsed="0"/>
-    <w:lsdException w:name="Medium Shading 2 Accent 5" w:semiHidden="0" w:uiPriority="64" w:unhideWhenUsed="0"/>
-    <w:lsdException w:name="Medium List 1 Accent 5" w:semiHidden="0" w:uiPriority="65" w:unhideWhenUsed="0"/>
-    <w:lsdException w:name="Medium List 2 Accent 5" w:semiHidden="0" w:uiPriority="66" w:unhideWhenUsed="0"/>
-    <w:lsdException w:name="Medium Grid 1 Accent 5" w:semiHidden="0" w:uiPriority="67" w:unhideWhenUsed="0"/>
-    <w:lsdException w:name="Medium Grid 2 Accent 5" w:semiHidden="0" w:uiPriority="68" w:unhideWhenUsed="0"/>
-    <w:lsdException w:name="Medium Grid 3 Accent 5" w:semiHidden="0" w:uiPriority="69" w:unhideWhenUsed="0"/>
-    <w:lsdException w:name="Dark List Accent 5" w:semiHidden="0" w:uiPriority="70" w:unhideWhenUsed="0"/>
-    <w:lsdException w:name="Colorful Shading Accent 5" w:semiHidden="0" w:uiPriority="71" w:unhideWhenUsed="0"/>
-    <w:lsdException w:name="Colorful List Accent 5" w:semiHidden="0" w:uiPriority="72" w:unhideWhenUsed="0"/>
-    <w:lsdException w:name="Colorful Grid Accent 5" w:semiHidden="0" w:uiPriority="73" w:unhideWhenUsed="0"/>
-    <w:lsdException w:name="Light Shading Accent 6" w:semiHidden="0" w:uiPriority="60" w:unhideWhenUsed="0"/>
-    <w:lsdException w:name="Light List Accent 6" w:semiHidden="0" w:uiPriority="61" w:unhideWhenUsed="0"/>
-    <w:lsdException w:name="Light Grid Accent 6" w:semiHidden="0" w:uiPriority="62" w:unhideWhenUsed="0"/>
-    <w:lsdException w:name="Medium Shading 1 Accent 6" w:semiHidden="0" w:uiPriority="63" w:unhideWhenUsed="0"/>
-    <w:lsdException w:name="Medium Shading 2 Accent 6" w:semiHidden="0" w:uiPriority="64" w:unhideWhenUsed="0"/>
-    <w:lsdException w:name="Medium List 1 Accent 6" w:semiHidden="0" w:uiPriority="65" w:unhideWhenUsed="0"/>
-    <w:lsdException w:name="Medium List 2 Accent 6" w:semiHidden="0" w:uiPriority="66" w:unhideWhenUsed="0"/>
-    <w:lsdException w:name="Medium Grid 1 Accent 6" w:semiHidden="0" w:uiPriority="67" w:unhideWhenUsed="0"/>
-    <w:lsdException w:name="Medium Grid 2 Accent 6" w:semiHidden="0" w:uiPriority="68" w:unhideWhenUsed="0"/>
-    <w:lsdException w:name="Medium Grid 3 Accent 6" w:semiHidden="0" w:uiPriority="69" w:unhideWhenUsed="0"/>
-    <w:lsdException w:name="Dark List Accent 6" w:semiHidden="0" w:uiPriority="70" w:unhideWhenUsed="0"/>
-    <w:lsdException w:name="Colorful Shading Accent 6" w:semiHidden="0" w:uiPriority="71" w:unhideWhenUsed="0"/>
-    <w:lsdException w:name="Colorful List Accent 6" w:semiHidden="0" w:uiPriority="72" w:unhideWhenUsed="0"/>
-    <w:lsdException w:name="Colorful Grid Accent 6" w:semiHidden="0" w:uiPriority="73" w:unhideWhenUsed="0"/>
-    <w:lsdException w:name="Subtle Emphasis" w:semiHidden="0" w:uiPriority="19" w:unhideWhenUsed="0" w:qFormat="1"/>
-    <w:lsdException w:name="Intense Emphasis" w:semiHidden="0" w:uiPriority="21" w:unhideWhenUsed="0" w:qFormat="1"/>
-    <w:lsdException w:name="Subtle Reference" w:semiHidden="0" w:uiPriority="31" w:unhideWhenUsed="0" w:qFormat="1"/>
-    <w:lsdException w:name="Intense Reference" w:semiHidden="0" w:uiPriority="32" w:unhideWhenUsed="0" w:qFormat="1"/>
-    <w:lsdException w:name="Book Title" w:semiHidden="0" w:uiPriority="33" w:unhideWhenUsed="0" w:qFormat="1"/>
-    <w:lsdException w:name="Bibliography" w:uiPriority="37"/>
-    <w:lsdException w:name="TOC Heading" w:uiPriority="39" w:qFormat="1"/>
+  <w:latentStyles w:defLockedState="0" w:defUIPriority="99" w:defSemiHidden="0" w:defUnhideWhenUsed="0" w:defQFormat="0" w:count="372">
+    <w:lsdException w:name="Normal" w:uiPriority="0" w:qFormat="1"/>
+    <w:lsdException w:name="heading 1" w:uiPriority="9" w:qFormat="1"/>
+    <w:lsdException w:name="heading 2" w:semiHidden="1" w:uiPriority="9" w:unhideWhenUsed="1" w:qFormat="1"/>
+    <w:lsdException w:name="heading 3" w:semiHidden="1" w:uiPriority="9" w:unhideWhenUsed="1" w:qFormat="1"/>
+    <w:lsdException w:name="heading 4" w:semiHidden="1" w:uiPriority="9" w:unhideWhenUsed="1" w:qFormat="1"/>
+    <w:lsdException w:name="heading 5" w:semiHidden="1" w:uiPriority="9" w:unhideWhenUsed="1" w:qFormat="1"/>
+    <w:lsdException w:name="heading 6" w:semiHidden="1" w:uiPriority="9" w:unhideWhenUsed="1" w:qFormat="1"/>
+    <w:lsdException w:name="heading 7" w:semiHidden="1" w:uiPriority="9" w:unhideWhenUsed="1" w:qFormat="1"/>
+    <w:lsdException w:name="heading 8" w:semiHidden="1" w:uiPriority="9" w:unhideWhenUsed="1" w:qFormat="1"/>
+    <w:lsdException w:name="heading 9" w:semiHidden="1" w:uiPriority="9" w:unhideWhenUsed="1" w:qFormat="1"/>
+    <w:lsdException w:name="index 1" w:semiHidden="1" w:unhideWhenUsed="1"/>
+    <w:lsdException w:name="index 2" w:semiHidden="1" w:unhideWhenUsed="1"/>
+    <w:lsdException w:name="index 3" w:semiHidden="1" w:unhideWhenUsed="1"/>
+    <w:lsdException w:name="index 4" w:semiHidden="1" w:unhideWhenUsed="1"/>
+    <w:lsdException w:name="index 5" w:semiHidden="1" w:unhideWhenUsed="1"/>
+    <w:lsdException w:name="index 6" w:semiHidden="1" w:unhideWhenUsed="1"/>
+    <w:lsdException w:name="index 7" w:semiHidden="1" w:unhideWhenUsed="1"/>
+    <w:lsdException w:name="index 8" w:semiHidden="1" w:unhideWhenUsed="1"/>
+    <w:lsdException w:name="index 9" w:semiHidden="1" w:unhideWhenUsed="1"/>
+    <w:lsdException w:name="toc 1" w:semiHidden="1" w:uiPriority="39" w:unhideWhenUsed="1"/>
+    <w:lsdException w:name="toc 2" w:semiHidden="1" w:uiPriority="39" w:unhideWhenUsed="1"/>
+    <w:lsdException w:name="toc 3" w:semiHidden="1" w:uiPriority="39" w:unhideWhenUsed="1"/>
+    <w:lsdException w:name="toc 4" w:semiHidden="1" w:uiPriority="39" w:unhideWhenUsed="1"/>
+    <w:lsdException w:name="toc 5" w:semiHidden="1" w:uiPriority="39" w:unhideWhenUsed="1"/>
+    <w:lsdException w:name="toc 6" w:semiHidden="1" w:uiPriority="39" w:unhideWhenUsed="1"/>
+    <w:lsdException w:name="toc 7" w:semiHidden="1" w:uiPriority="39" w:unhideWhenUsed="1"/>
+    <w:lsdException w:name="toc 8" w:semiHidden="1" w:uiPriority="39" w:unhideWhenUsed="1"/>
+    <w:lsdException w:name="toc 9" w:semiHidden="1" w:uiPriority="39" w:unhideWhenUsed="1"/>
+    <w:lsdException w:name="Normal Indent" w:semiHidden="1" w:unhideWhenUsed="1"/>
+    <w:lsdException w:name="footnote text" w:semiHidden="1" w:unhideWhenUsed="1"/>
+    <w:lsdException w:name="annotation text" w:semiHidden="1" w:unhideWhenUsed="1"/>
+    <w:lsdException w:name="header" w:semiHidden="1" w:unhideWhenUsed="1"/>
+    <w:lsdException w:name="footer" w:semiHidden="1" w:unhideWhenUsed="1"/>
+    <w:lsdException w:name="index heading" w:semiHidden="1" w:unhideWhenUsed="1"/>
+    <w:lsdException w:name="caption" w:semiHidden="1" w:uiPriority="35" w:unhideWhenUsed="1" w:qFormat="1"/>
+    <w:lsdException w:name="table of figures" w:semiHidden="1" w:unhideWhenUsed="1"/>
+    <w:lsdException w:name="envelope address" w:semiHidden="1" w:unhideWhenUsed="1"/>
+    <w:lsdException w:name="envelope return" w:semiHidden="1" w:unhideWhenUsed="1"/>
+    <w:lsdException w:name="footnote reference" w:semiHidden="1" w:unhideWhenUsed="1"/>
+    <w:lsdException w:name="annotation reference" w:semiHidden="1" w:unhideWhenUsed="1"/>
+    <w:lsdException w:name="line number" w:semiHidden="1" w:unhideWhenUsed="1"/>
+    <w:lsdException w:name="page number" w:semiHidden="1" w:unhideWhenUsed="1"/>
+    <w:lsdException w:name="endnote reference" w:semiHidden="1" w:unhideWhenUsed="1"/>
+    <w:lsdException w:name="endnote text" w:semiHidden="1" w:unhideWhenUsed="1"/>
+    <w:lsdException w:name="table of authorities" w:semiHidden="1" w:unhideWhenUsed="1"/>
+    <w:lsdException w:name="macro" w:semiHidden="1" w:unhideWhenUsed="1"/>
+    <w:lsdException w:name="toa heading" w:semiHidden="1" w:unhideWhenUsed="1"/>
+    <w:lsdException w:name="List" w:semiHidden="1" w:unhideWhenUsed="1"/>
+    <w:lsdException w:name="List Bullet" w:semiHidden="1" w:unhideWhenUsed="1"/>
+    <w:lsdException w:name="List Number" w:semiHidden="1" w:unhideWhenUsed="1"/>
+    <w:lsdException w:name="List 2" w:semiHidden="1" w:unhideWhenUsed="1"/>
+    <w:lsdException w:name="List 3" w:semiHidden="1" w:unhideWhenUsed="1"/>
+    <w:lsdException w:name="List 4" w:semiHidden="1" w:unhideWhenUsed="1"/>
+    <w:lsdException w:name="List 5" w:semiHidden="1" w:unhideWhenUsed="1"/>
+    <w:lsdException w:name="List Bullet 2" w:semiHidden="1" w:unhideWhenUsed="1"/>
+    <w:lsdException w:name="List Bullet 3" w:semiHidden="1" w:unhideWhenUsed="1"/>
+    <w:lsdException w:name="List Bullet 4" w:semiHidden="1" w:unhideWhenUsed="1"/>
+    <w:lsdException w:name="List Bullet 5" w:semiHidden="1" w:unhideWhenUsed="1"/>
+    <w:lsdException w:name="List Number 2" w:semiHidden="1" w:unhideWhenUsed="1"/>
+    <w:lsdException w:name="List Number 3" w:semiHidden="1" w:unhideWhenUsed="1"/>
+    <w:lsdException w:name="List Number 4" w:semiHidden="1" w:unhideWhenUsed="1"/>
+    <w:lsdException w:name="List Number 5" w:semiHidden="1" w:unhideWhenUsed="1"/>
+    <w:lsdException w:name="Title" w:uiPriority="10" w:qFormat="1"/>
+    <w:lsdException w:name="Closing" w:semiHidden="1" w:unhideWhenUsed="1"/>
+    <w:lsdException w:name="Signature" w:semiHidden="1" w:unhideWhenUsed="1"/>
+    <w:lsdException w:name="Default Paragraph Font" w:semiHidden="1" w:uiPriority="1" w:unhideWhenUsed="1"/>
+    <w:lsdException w:name="Body Text" w:semiHidden="1" w:unhideWhenUsed="1"/>
+    <w:lsdException w:name="Body Text Indent" w:semiHidden="1" w:unhideWhenUsed="1"/>
+    <w:lsdException w:name="List Continue" w:semiHidden="1" w:unhideWhenUsed="1"/>
+    <w:lsdException w:name="List Continue 2" w:semiHidden="1" w:unhideWhenUsed="1"/>
+    <w:lsdException w:name="List Continue 3" w:semiHidden="1" w:unhideWhenUsed="1"/>
+    <w:lsdException w:name="List Continue 4" w:semiHidden="1" w:unhideWhenUsed="1"/>
+    <w:lsdException w:name="List Continue 5" w:semiHidden="1" w:unhideWhenUsed="1"/>
+    <w:lsdException w:name="Message Header" w:semiHidden="1" w:unhideWhenUsed="1"/>
+    <w:lsdException w:name="Subtitle" w:uiPriority="11" w:qFormat="1"/>
+    <w:lsdException w:name="Salutation" w:semiHidden="1" w:unhideWhenUsed="1"/>
+    <w:lsdException w:name="Date" w:semiHidden="1" w:unhideWhenUsed="1"/>
+    <w:lsdException w:name="Body Text First Indent" w:semiHidden="1" w:unhideWhenUsed="1"/>
+    <w:lsdException w:name="Body Text First Indent 2" w:semiHidden="1" w:unhideWhenUsed="1"/>
+    <w:lsdException w:name="Note Heading" w:semiHidden="1" w:unhideWhenUsed="1"/>
+    <w:lsdException w:name="Body Text 2" w:semiHidden="1" w:unhideWhenUsed="1"/>
+    <w:lsdException w:name="Body Text 3" w:semiHidden="1" w:unhideWhenUsed="1"/>
+    <w:lsdException w:name="Body Text Indent 2" w:semiHidden="1" w:unhideWhenUsed="1"/>
+    <w:lsdException w:name="Body Text Indent 3" w:semiHidden="1" w:unhideWhenUsed="1"/>
+    <w:lsdException w:name="Block Text" w:semiHidden="1" w:unhideWhenUsed="1"/>
+    <w:lsdException w:name="Hyperlink" w:semiHidden="1" w:unhideWhenUsed="1"/>
+    <w:lsdException w:name="FollowedHyperlink" w:semiHidden="1" w:unhideWhenUsed="1"/>
+    <w:lsdException w:name="Strong" w:uiPriority="22" w:qFormat="1"/>
+    <w:lsdException w:name="Emphasis" w:uiPriority="20" w:qFormat="1"/>
+    <w:lsdException w:name="Document Map" w:semiHidden="1" w:unhideWhenUsed="1"/>
+    <w:lsdException w:name="Plain Text" w:semiHidden="1" w:unhideWhenUsed="1"/>
+    <w:lsdException w:name="E-mail Signature" w:semiHidden="1" w:unhideWhenUsed="1"/>
+    <w:lsdException w:name="HTML Top of Form" w:semiHidden="1" w:unhideWhenUsed="1"/>
+    <w:lsdException w:name="HTML Bottom of Form" w:semiHidden="1" w:unhideWhenUsed="1"/>
+    <w:lsdException w:name="Normal (Web)" w:semiHidden="1" w:unhideWhenUsed="1"/>
+    <w:lsdException w:name="HTML Acronym" w:semiHidden="1" w:unhideWhenUsed="1"/>
+    <w:lsdException w:name="HTML Address" w:semiHidden="1" w:unhideWhenUsed="1"/>
+    <w:lsdException w:name="HTML Cite" w:semiHidden="1" w:unhideWhenUsed="1"/>
+    <w:lsdException w:name="HTML Code" w:semiHidden="1" w:unhideWhenUsed="1"/>
+    <w:lsdException w:name="HTML Definition" w:semiHidden="1" w:unhideWhenUsed="1"/>
+    <w:lsdException w:name="HTML Keyboard" w:semiHidden="1" w:unhideWhenUsed="1"/>
+    <w:lsdException w:name="HTML Preformatted" w:semiHidden="1" w:unhideWhenUsed="1"/>
+    <w:lsdException w:name="HTML Sample" w:semiHidden="1" w:unhideWhenUsed="1"/>
+    <w:lsdException w:name="HTML Typewriter" w:semiHidden="1" w:unhideWhenUsed="1"/>
+    <w:lsdException w:name="HTML Variable" w:semiHidden="1" w:unhideWhenUsed="1"/>
+    <w:lsdException w:name="Normal Table" w:semiHidden="1" w:unhideWhenUsed="1"/>
+    <w:lsdException w:name="annotation subject" w:semiHidden="1" w:unhideWhenUsed="1"/>
+    <w:lsdException w:name="No List" w:semiHidden="1" w:unhideWhenUsed="1"/>
+    <w:lsdException w:name="Outline List 1" w:semiHidden="1" w:unhideWhenUsed="1"/>
+    <w:lsdException w:name="Outline List 2" w:semiHidden="1" w:unhideWhenUsed="1"/>
+    <w:lsdException w:name="Outline List 3" w:semiHidden="1" w:unhideWhenUsed="1"/>
+    <w:lsdException w:name="Table Simple 1" w:semiHidden="1" w:unhideWhenUsed="1"/>
+    <w:lsdException w:name="Table Simple 2" w:semiHidden="1" w:unhideWhenUsed="1"/>
+    <w:lsdException w:name="Table Simple 3" w:semiHidden="1" w:unhideWhenUsed="1"/>
+    <w:lsdException w:name="Table Classic 1" w:semiHidden="1" w:unhideWhenUsed="1"/>
+    <w:lsdException w:name="Table Classic 2" w:semiHidden="1" w:unhideWhenUsed="1"/>
+    <w:lsdException w:name="Table Classic 3" w:semiHidden="1" w:unhideWhenUsed="1"/>
+    <w:lsdException w:name="Table Classic 4" w:semiHidden="1" w:unhideWhenUsed="1"/>
+    <w:lsdException w:name="Table Colorful 1" w:semiHidden="1" w:unhideWhenUsed="1"/>
+    <w:lsdException w:name="Table Colorful 2" w:semiHidden="1" w:unhideWhenUsed="1"/>
+    <w:lsdException w:name="Table Colorful 3" w:semiHidden="1" w:unhideWhenUsed="1"/>
+    <w:lsdException w:name="Table Columns 1" w:semiHidden="1" w:unhideWhenUsed="1"/>
+    <w:lsdException w:name="Table Columns 2" w:semiHidden="1" w:unhideWhenUsed="1"/>
+    <w:lsdException w:name="Table Columns 3" w:semiHidden="1" w:unhideWhenUsed="1"/>
+    <w:lsdException w:name="Table Columns 4" w:semiHidden="1" w:unhideWhenUsed="1"/>
+    <w:lsdException w:name="Table Columns 5" w:semiHidden="1" w:unhideWhenUsed="1"/>
+    <w:lsdException w:name="Table Grid 1" w:semiHidden="1" w:unhideWhenUsed="1"/>
+    <w:lsdException w:name="Table Grid 2" w:semiHidden="1" w:unhideWhenUsed="1"/>
+    <w:lsdException w:name="Table Grid 3" w:semiHidden="1" w:unhideWhenUsed="1"/>
+    <w:lsdException w:name="Table Grid 4" w:semiHidden="1" w:unhideWhenUsed="1"/>
+    <w:lsdException w:name="Table Grid 5" w:semiHidden="1" w:unhideWhenUsed="1"/>
+    <w:lsdException w:name="Table Grid 6" w:semiHidden="1" w:unhideWhenUsed="1"/>
+    <w:lsdException w:name="Table Grid 7" w:semiHidden="1" w:unhideWhenUsed="1"/>
+    <w:lsdException w:name="Table Grid 8" w:semiHidden="1" w:unhideWhenUsed="1"/>
+    <w:lsdException w:name="Table List 1" w:semiHidden="1" w:unhideWhenUsed="1"/>
+    <w:lsdException w:name="Table List 2" w:semiHidden="1" w:unhideWhenUsed="1"/>
+    <w:lsdException w:name="Table List 3" w:semiHidden="1" w:unhideWhenUsed="1"/>
+    <w:lsdException w:name="Table List 4" w:semiHidden="1" w:unhideWhenUsed="1"/>
+    <w:lsdException w:name="Table List 5" w:semiHidden="1" w:unhideWhenUsed="1"/>
+    <w:lsdException w:name="Table List 6" w:semiHidden="1" w:unhideWhenUsed="1"/>
+    <w:lsdException w:name="Table List 7" w:semiHidden="1" w:unhideWhenUsed="1"/>
+    <w:lsdException w:name="Table List 8" w:semiHidden="1" w:unhideWhenUsed="1"/>
+    <w:lsdException w:name="Table 3D effects 1" w:semiHidden="1" w:unhideWhenUsed="1"/>
+    <w:lsdException w:name="Table 3D effects 2" w:semiHidden="1" w:unhideWhenUsed="1"/>
+    <w:lsdException w:name="Table 3D effects 3" w:semiHidden="1" w:unhideWhenUsed="1"/>
+    <w:lsdException w:name="Table Contemporary" w:semiHidden="1" w:unhideWhenUsed="1"/>
+    <w:lsdException w:name="Table Elegant" w:semiHidden="1" w:unhideWhenUsed="1"/>
+    <w:lsdException w:name="Table Professional" w:semiHidden="1" w:unhideWhenUsed="1"/>
+    <w:lsdException w:name="Table Subtle 1" w:semiHidden="1" w:unhideWhenUsed="1"/>
+    <w:lsdException w:name="Table Subtle 2" w:semiHidden="1" w:unhideWhenUsed="1"/>
+    <w:lsdException w:name="Table Web 1" w:semiHidden="1" w:unhideWhenUsed="1"/>
+    <w:lsdException w:name="Table Web 2" w:semiHidden="1" w:unhideWhenUsed="1"/>
+    <w:lsdException w:name="Table Web 3" w:semiHidden="1" w:unhideWhenUsed="1"/>
+    <w:lsdException w:name="Balloon Text" w:semiHidden="1" w:unhideWhenUsed="1"/>
+    <w:lsdException w:name="Table Grid" w:uiPriority="59"/>
+    <w:lsdException w:name="Table Theme" w:semiHidden="1" w:unhideWhenUsed="1"/>
+    <w:lsdException w:name="Placeholder Text" w:semiHidden="1"/>
+    <w:lsdException w:name="No Spacing" w:uiPriority="1" w:qFormat="1"/>
+    <w:lsdException w:name="Light Shading" w:uiPriority="60"/>
+    <w:lsdException w:name="Light List" w:uiPriority="61"/>
+    <w:lsdException w:name="Light Grid" w:uiPriority="62"/>
+    <w:lsdException w:name="Medium Shading 1" w:uiPriority="63"/>
+    <w:lsdException w:name="Medium Shading 2" w:uiPriority="64"/>
+    <w:lsdException w:name="Medium List 1" w:uiPriority="65"/>
+    <w:lsdException w:name="Medium List 2" w:uiPriority="66"/>
+    <w:lsdException w:name="Medium Grid 1" w:uiPriority="67"/>
+    <w:lsdException w:name="Medium Grid 2" w:uiPriority="68"/>
+    <w:lsdException w:name="Medium Grid 3" w:uiPriority="69"/>
+    <w:lsdException w:name="Dark List" w:uiPriority="70"/>
+    <w:lsdException w:name="Colorful Shading" w:uiPriority="71"/>
+    <w:lsdException w:name="Colorful List" w:uiPriority="72"/>
+    <w:lsdException w:name="Colorful Grid" w:uiPriority="73"/>
+    <w:lsdException w:name="Light Shading Accent 1" w:uiPriority="60"/>
+    <w:lsdException w:name="Light List Accent 1" w:uiPriority="61"/>
+    <w:lsdException w:name="Light Grid Accent 1" w:uiPriority="62"/>
+    <w:lsdException w:name="Medium Shading 1 Accent 1" w:uiPriority="63"/>
+    <w:lsdException w:name="Medium Shading 2 Accent 1" w:uiPriority="64"/>
+    <w:lsdException w:name="Medium List 1 Accent 1" w:uiPriority="65"/>
+    <w:lsdException w:name="Revision" w:semiHidden="1"/>
+    <w:lsdException w:name="List Paragraph" w:uiPriority="34" w:qFormat="1"/>
+    <w:lsdException w:name="Quote" w:uiPriority="29" w:qFormat="1"/>
+    <w:lsdException w:name="Intense Quote" w:uiPriority="30" w:qFormat="1"/>
+    <w:lsdException w:name="Medium List 2 Accent 1" w:uiPriority="66"/>
+    <w:lsdException w:name="Medium Grid 1 Accent 1" w:uiPriority="67"/>
+    <w:lsdException w:name="Medium Grid 2 Accent 1" w:uiPriority="68"/>
+    <w:lsdException w:name="Medium Grid 3 Accent 1" w:uiPriority="69"/>
+    <w:lsdException w:name="Dark List Accent 1" w:uiPriority="70"/>
+    <w:lsdException w:name="Colorful Shading Accent 1" w:uiPriority="71"/>
+    <w:lsdException w:name="Colorful List Accent 1" w:uiPriority="72"/>
+    <w:lsdException w:name="Colorful Grid Accent 1" w:uiPriority="73"/>
+    <w:lsdException w:name="Light Shading Accent 2" w:uiPriority="60"/>
+    <w:lsdException w:name="Light List Accent 2" w:uiPriority="61"/>
+    <w:lsdException w:name="Light Grid Accent 2" w:uiPriority="62"/>
+    <w:lsdException w:name="Medium Shading 1 Accent 2" w:uiPriority="63"/>
+    <w:lsdException w:name="Medium Shading 2 Accent 2" w:uiPriority="64"/>
+    <w:lsdException w:name="Medium List 1 Accent 2" w:uiPriority="65"/>
+    <w:lsdException w:name="Medium List 2 Accent 2" w:uiPriority="66"/>
+    <w:lsdException w:name="Medium Grid 1 Accent 2" w:uiPriority="67"/>
+    <w:lsdException w:name="Medium Grid 2 Accent 2" w:uiPriority="68"/>
+    <w:lsdException w:name="Medium Grid 3 Accent 2" w:uiPriority="69"/>
+    <w:lsdException w:name="Dark List Accent 2" w:uiPriority="70"/>
+    <w:lsdException w:name="Colorful Shading Accent 2" w:uiPriority="71"/>
+    <w:lsdException w:name="Colorful List Accent 2" w:uiPriority="72"/>
+    <w:lsdException w:name="Colorful Grid Accent 2" w:uiPriority="73"/>
+    <w:lsdException w:name="Light Shading Accent 3" w:uiPriority="60"/>
+    <w:lsdException w:name="Light List Accent 3" w:uiPriority="61"/>
+    <w:lsdException w:name="Light Grid Accent 3" w:uiPriority="62"/>
+    <w:lsdException w:name="Medium Shading 1 Accent 3" w:uiPriority="63"/>
+    <w:lsdException w:name="Medium Shading 2 Accent 3" w:uiPriority="64"/>
+    <w:lsdException w:name="Medium List 1 Accent 3" w:uiPriority="65"/>
+    <w:lsdException w:name="Medium List 2 Accent 3" w:uiPriority="66"/>
+    <w:lsdException w:name="Medium Grid 1 Accent 3" w:uiPriority="67"/>
+    <w:lsdException w:name="Medium Grid 2 Accent 3" w:uiPriority="68"/>
+    <w:lsdException w:name="Medium Grid 3 Accent 3" w:uiPriority="69"/>
+    <w:lsdException w:name="Dark List Accent 3" w:uiPriority="70"/>
+    <w:lsdException w:name="Colorful Shading Accent 3" w:uiPriority="71"/>
+    <w:lsdException w:name="Colorful List Accent 3" w:uiPriority="72"/>
+    <w:lsdException w:name="Colorful Grid Accent 3" w:uiPriority="73"/>
+    <w:lsdException w:name="Light Shading Accent 4" w:uiPriority="60"/>
+    <w:lsdException w:name="Light List Accent 4" w:uiPriority="61"/>
+    <w:lsdException w:name="Light Grid Accent 4" w:uiPriority="62"/>
+    <w:lsdException w:name="Medium Shading 1 Accent 4" w:uiPriority="63"/>
+    <w:lsdException w:name="Medium Shading 2 Accent 4" w:uiPriority="64"/>
+    <w:lsdException w:name="Medium List 1 Accent 4" w:uiPriority="65"/>
+    <w:lsdException w:name="Medium List 2 Accent 4" w:uiPriority="66"/>
+    <w:lsdException w:name="Medium Grid 1 Accent 4" w:uiPriority="67"/>
+    <w:lsdException w:name="Medium Grid 2 Accent 4" w:uiPriority="68"/>
+    <w:lsdException w:name="Medium Grid 3 Accent 4" w:uiPriority="69"/>
+    <w:lsdException w:name="Dark List Accent 4" w:uiPriority="70"/>
+    <w:lsdException w:name="Colorful Shading Accent 4" w:uiPriority="71"/>
+    <w:lsdException w:name="Colorful List Accent 4" w:uiPriority="72"/>
+    <w:lsdException w:name="Colorful Grid Accent 4" w:uiPriority="73"/>
+    <w:lsdException w:name="Light Shading Accent 5" w:uiPriority="60"/>
+    <w:lsdException w:name="Light List Accent 5" w:uiPriority="61"/>
+    <w:lsdException w:name="Light Grid Accent 5" w:uiPriority="62"/>
+    <w:lsdException w:name="Medium Shading 1 Accent 5" w:uiPriority="63"/>
+    <w:lsdException w:name="Medium Shading 2 Accent 5" w:uiPriority="64"/>
+    <w:lsdException w:name="Medium List 1 Accent 5" w:uiPriority="65"/>
+    <w:lsdException w:name="Medium List 2 Accent 5" w:uiPriority="66"/>
+    <w:lsdException w:name="Medium Grid 1 Accent 5" w:uiPriority="67"/>
+    <w:lsdException w:name="Medium Grid 2 Accent 5" w:uiPriority="68"/>
+    <w:lsdException w:name="Medium Grid 3 Accent 5" w:uiPriority="69"/>
+    <w:lsdException w:name="Dark List Accent 5" w:uiPriority="70"/>
+    <w:lsdException w:name="Colorful Shading Accent 5" w:uiPriority="71"/>
+    <w:lsdException w:name="Colorful List Accent 5" w:uiPriority="72"/>
+    <w:lsdException w:name="Colorful Grid Accent 5" w:uiPriority="73"/>
+    <w:lsdException w:name="Light Shading Accent 6" w:uiPriority="60"/>
+    <w:lsdException w:name="Light List Accent 6" w:uiPriority="61"/>
+    <w:lsdException w:name="Light Grid Accent 6" w:uiPriority="62"/>
+    <w:lsdException w:name="Medium Shading 1 Accent 6" w:uiPriority="63"/>
+    <w:lsdException w:name="Medium Shading 2 Accent 6" w:uiPriority="64"/>
+    <w:lsdException w:name="Medium List 1 Accent 6" w:uiPriority="65"/>
+    <w:lsdException w:name="Medium List 2 Accent 6" w:uiPriority="66"/>
+    <w:lsdException w:name="Medium Grid 1 Accent 6" w:uiPriority="67"/>
+    <w:lsdException w:name="Medium Grid 2 Accent 6" w:uiPriority="68"/>
+    <w:lsdException w:name="Medium Grid 3 Accent 6" w:uiPriority="69"/>
+    <w:lsdException w:name="Dark List Accent 6" w:uiPriority="70"/>
+    <w:lsdException w:name="Colorful Shading Accent 6" w:uiPriority="71"/>
+    <w:lsdException w:name="Colorful List Accent 6" w:uiPriority="72"/>
+    <w:lsdException w:name="Colorful Grid Accent 6" w:uiPriority="73"/>
+    <w:lsdException w:name="Subtle Emphasis" w:uiPriority="19" w:qFormat="1"/>
+    <w:lsdException w:name="Intense Emphasis" w:uiPriority="21" w:qFormat="1"/>
+    <w:lsdException w:name="Subtle Reference" w:uiPriority="31" w:qFormat="1"/>
+    <w:lsdException w:name="Intense Reference" w:uiPriority="32" w:qFormat="1"/>
+    <w:lsdException w:name="Book Title" w:uiPriority="33" w:qFormat="1"/>
+    <w:lsdException w:name="Bibliography" w:semiHidden="1" w:uiPriority="37" w:unhideWhenUsed="1"/>
+    <w:lsdException w:name="TOC Heading" w:semiHidden="1" w:uiPriority="39" w:unhideWhenUsed="1" w:qFormat="1"/>
+    <w:lsdException w:name="Plain Table 1" w:uiPriority="41"/>
+    <w:lsdException w:name="Plain Table 2" w:uiPriority="42"/>
+    <w:lsdException w:name="Plain Table 3" w:uiPriority="43"/>
+    <w:lsdException w:name="Plain Table 4" w:uiPriority="44"/>
+    <w:lsdException w:name="Plain Table 5" w:uiPriority="45"/>
+    <w:lsdException w:name="Grid Table Light" w:uiPriority="40"/>
+    <w:lsdException w:name="Grid Table 1 Light" w:uiPriority="46"/>
+    <w:lsdException w:name="Grid Table 2" w:uiPriority="47"/>
+    <w:lsdException w:name="Grid Table 3" w:uiPriority="48"/>
+    <w:lsdException w:name="Grid Table 4" w:uiPriority="49"/>
+    <w:lsdException w:name="Grid Table 5 Dark" w:uiPriority="50"/>
+    <w:lsdException w:name="Grid Table 6 Colorful" w:uiPriority="51"/>
+    <w:lsdException w:name="Grid Table 7 Colorful" w:uiPriority="52"/>
+    <w:lsdException w:name="Grid Table 1 Light Accent 1" w:uiPriority="46"/>
+    <w:lsdException w:name="Grid Table 2 Accent 1" w:uiPriority="47"/>
+    <w:lsdException w:name="Grid Table 3 Accent 1" w:uiPriority="48"/>
+    <w:lsdException w:name="Grid Table 4 Accent 1" w:uiPriority="49"/>
+    <w:lsdException w:name="Grid Table 5 Dark Accent 1" w:uiPriority="50"/>
+    <w:lsdException w:name="Grid Table 6 Colorful Accent 1" w:uiPriority="51"/>
+    <w:lsdException w:name="Grid Table 7 Colorful Accent 1" w:uiPriority="52"/>
+    <w:lsdException w:name="Grid Table 1 Light Accent 2" w:uiPriority="46"/>
+    <w:lsdException w:name="Grid Table 2 Accent 2" w:uiPriority="47"/>
+    <w:lsdException w:name="Grid Table 3 Accent 2" w:uiPriority="48"/>
+    <w:lsdException w:name="Grid Table 4 Accent 2" w:uiPriority="49"/>
+    <w:lsdException w:name="Grid Table 5 Dark Accent 2" w:uiPriority="50"/>
+    <w:lsdException w:name="Grid Table 6 Colorful Accent 2" w:uiPriority="51"/>
+    <w:lsdException w:name="Grid Table 7 Colorful Accent 2" w:uiPriority="52"/>
+    <w:lsdException w:name="Grid Table 1 Light Accent 3" w:uiPriority="46"/>
+    <w:lsdException w:name="Grid Table 2 Accent 3" w:uiPriority="47"/>
+    <w:lsdException w:name="Grid Table 3 Accent 3" w:uiPriority="48"/>
+    <w:lsdException w:name="Grid Table 4 Accent 3" w:uiPriority="49"/>
+    <w:lsdException w:name="Grid Table 5 Dark Accent 3" w:uiPriority="50"/>
+    <w:lsdException w:name="Grid Table 6 Colorful Accent 3" w:uiPriority="51"/>
+    <w:lsdException w:name="Grid Table 7 Colorful Accent 3" w:uiPriority="52"/>
+    <w:lsdException w:name="Grid Table 1 Light Accent 4" w:uiPriority="46"/>
+    <w:lsdException w:name="Grid Table 2 Accent 4" w:uiPriority="47"/>
+    <w:lsdException w:name="Grid Table 3 Accent 4" w:uiPriority="48"/>
+    <w:lsdException w:name="Grid Table 4 Accent 4" w:uiPriority="49"/>
+    <w:lsdException w:name="Grid Table 5 Dark Accent 4" w:uiPriority="50"/>
+    <w:lsdException w:name="Grid Table 6 Colorful Accent 4" w:uiPriority="51"/>
+    <w:lsdException w:name="Grid Table 7 Colorful Accent 4" w:uiPriority="52"/>
+    <w:lsdException w:name="Grid Table 1 Light Accent 5" w:uiPriority="46"/>
+    <w:lsdException w:name="Grid Table 2 Accent 5" w:uiPriority="47"/>
+    <w:lsdException w:name="Grid Table 3 Accent 5" w:uiPriority="48"/>
+    <w:lsdException w:name="Grid Table 4 Accent 5" w:uiPriority="49"/>
+    <w:lsdException w:name="Grid Table 5 Dark Accent 5" w:uiPriority="50"/>
+    <w:lsdException w:name="Grid Table 6 Colorful Accent 5" w:uiPriority="51"/>
+    <w:lsdException w:name="Grid Table 7 Colorful Accent 5" w:uiPriority="52"/>
+    <w:lsdException w:name="Grid Table 1 Light Accent 6" w:uiPriority="46"/>
+    <w:lsdException w:name="Grid Table 2 Accent 6" w:uiPriority="47"/>
+    <w:lsdException w:name="Grid Table 3 Accent 6" w:uiPriority="48"/>
+    <w:lsdException w:name="Grid Table 4 Accent 6" w:uiPriority="49"/>
+    <w:lsdException w:name="Grid Table 5 Dark Accent 6" w:uiPriority="50"/>
+    <w:lsdException w:name="Grid Table 6 Colorful Accent 6" w:uiPriority="51"/>
+    <w:lsdException w:name="Grid Table 7 Colorful Accent 6" w:uiPriority="52"/>
+    <w:lsdException w:name="List Table 1 Light" w:uiPriority="46"/>
+    <w:lsdException w:name="List Table 2" w:uiPriority="47"/>
+    <w:lsdException w:name="List Table 3" w:uiPriority="48"/>
+    <w:lsdException w:name="List Table 4" w:uiPriority="49"/>
+    <w:lsdException w:name="List Table 5 Dark" w:uiPriority="50"/>
+    <w:lsdException w:name="List Table 6 Colorful" w:uiPriority="51"/>
+    <w:lsdException w:name="List Table 7 Colorful" w:uiPriority="52"/>
+    <w:lsdException w:name="List Table 1 Light Accent 1" w:uiPriority="46"/>
+    <w:lsdException w:name="List Table 2 Accent 1" w:uiPriority="47"/>
+    <w:lsdException w:name="List Table 3 Accent 1" w:uiPriority="48"/>
+    <w:lsdException w:name="List Table 4 Accent 1" w:uiPriority="49"/>
+    <w:lsdException w:name="List Table 5 Dark Accent 1" w:uiPriority="50"/>
+    <w:lsdException w:name="List Table 6 Colorful Accent 1" w:uiPriority="51"/>
+    <w:lsdException w:name="List Table 7 Colorful Accent 1" w:uiPriority="52"/>
+    <w:lsdException w:name="List Table 1 Light Accent 2" w:uiPriority="46"/>
+    <w:lsdException w:name="List Table 2 Accent 2" w:uiPriority="47"/>
+    <w:lsdException w:name="List Table 3 Accent 2" w:uiPriority="48"/>
+    <w:lsdException w:name="List Table 4 Accent 2" w:uiPriority="49"/>
+    <w:lsdException w:name="List Table 5 Dark Accent 2" w:uiPriority="50"/>
+    <w:lsdException w:name="List Table 6 Colorful Accent 2" w:uiPriority="51"/>
+    <w:lsdException w:name="List Table 7 Colorful Accent 2" w:uiPriority="52"/>
+    <w:lsdException w:name="List Table 1 Light Accent 3" w:uiPriority="46"/>
+    <w:lsdException w:name="List Table 2 Accent 3" w:uiPriority="47"/>
+    <w:lsdException w:name="List Table 3 Accent 3" w:uiPriority="48"/>
+    <w:lsdException w:name="List Table 4 Accent 3" w:uiPriority="49"/>
+    <w:lsdException w:name="List Table 5 Dark Accent 3" w:uiPriority="50"/>
+    <w:lsdException w:name="List Table 6 Colorful Accent 3" w:uiPriority="51"/>
+    <w:lsdException w:name="List Table 7 Colorful Accent 3" w:uiPriority="52"/>
+    <w:lsdException w:name="List Table 1 Light Accent 4" w:uiPriority="46"/>
+    <w:lsdException w:name="List Table 2 Accent 4" w:uiPriority="47"/>
+    <w:lsdException w:name="List Table 3 Accent 4" w:uiPriority="48"/>
+    <w:lsdException w:name="List Table 4 Accent 4" w:uiPriority="49"/>
+    <w:lsdException w:name="List Table 5 Dark Accent 4" w:uiPriority="50"/>
+    <w:lsdException w:name="List Table 6 Colorful Accent 4" w:uiPriority="51"/>
+    <w:lsdException w:name="List Table 7 Colorful Accent 4" w:uiPriority="52"/>
+    <w:lsdException w:name="List Table 1 Light Accent 5" w:uiPriority="46"/>
+    <w:lsdException w:name="List Table 2 Accent 5" w:uiPriority="47"/>
+    <w:lsdException w:name="List Table 3 Accent 5" w:uiPriority="48"/>
+    <w:lsdException w:name="List Table 4 Accent 5" w:uiPriority="49"/>
+    <w:lsdException w:name="List Table 5 Dark Accent 5" w:uiPriority="50"/>
+    <w:lsdException w:name="List Table 6 Colorful Accent 5" w:uiPriority="51"/>
+    <w:lsdException w:name="List Table 7 Colorful Accent 5" w:uiPriority="52"/>
+    <w:lsdException w:name="List Table 1 Light Accent 6" w:uiPriority="46"/>
+    <w:lsdException w:name="List Table 2 Accent 6" w:uiPriority="47"/>
+    <w:lsdException w:name="List Table 3 Accent 6" w:uiPriority="48"/>
+    <w:lsdException w:name="List Table 4 Accent 6" w:uiPriority="49"/>
+    <w:lsdException w:name="List Table 5 Dark Accent 6" w:uiPriority="50"/>
+    <w:lsdException w:name="List Table 6 Colorful Accent 6" w:uiPriority="51"/>
+    <w:lsdException w:name="List Table 7 Colorful Accent 6" w:uiPriority="52"/>
+    <w:lsdException w:name="Mention" w:semiHidden="1" w:unhideWhenUsed="1"/>
   </w:latentStyles>
   <w:style w:type="paragraph" w:default="1" w:styleId="Normal">
     <w:name w:val="Normal"/>
@@ -3155,7 +3398,7 @@
 </file>
 
 <file path=customXml/itemProps1.xml><?xml version="1.0" encoding="utf-8"?>
-<ds:datastoreItem xmlns:ds="http://schemas.openxmlformats.org/officeDocument/2006/customXml" ds:itemID="{5623BDB1-2D6E-45EA-8591-00D4967B7CC4}">
+<ds:datastoreItem xmlns:ds="http://schemas.openxmlformats.org/officeDocument/2006/customXml" ds:itemID="{9D59F5E8-A687-43A5-8F3C-E972F117F68D}">
   <ds:schemaRefs>
     <ds:schemaRef ds:uri="http://schemas.openxmlformats.org/officeDocument/2006/bibliography"/>
   </ds:schemaRefs>

</xml_diff>

<commit_message>
User testing document updated
</commit_message>
<xml_diff>
--- a/User Testing.docx
+++ b/User Testing.docx
@@ -6,11 +6,13 @@
       <w:pPr>
         <w:pStyle w:val="Heading1"/>
       </w:pPr>
-      <w:bookmarkStart w:id="0" w:name="_Toc455085119"/>
+      <w:bookmarkStart w:id="0" w:name="_Toc455333008"/>
       <w:r>
         <w:t>Task Tracker User Testing</w:t>
       </w:r>
+      <w:bookmarkStart w:id="1" w:name="_GoBack"/>
       <w:bookmarkEnd w:id="0"/>
+      <w:bookmarkEnd w:id="1"/>
     </w:p>
     <w:p/>
     <w:sdt>
@@ -53,7 +55,7 @@
             <w:rPr>
               <w:rFonts w:eastAsiaTheme="minorEastAsia"/>
               <w:noProof/>
-              <w:lang w:eastAsia="en-AU"/>
+              <w:lang w:val="en-US"/>
             </w:rPr>
           </w:pPr>
           <w:r>
@@ -65,7 +67,7 @@
           <w:r>
             <w:fldChar w:fldCharType="separate"/>
           </w:r>
-          <w:hyperlink w:anchor="_Toc455085119" w:history="1">
+          <w:hyperlink w:anchor="_Toc455333008" w:history="1">
             <w:r>
               <w:rPr>
                 <w:rStyle w:val="Hyperlink"/>
@@ -92,7 +94,7 @@
                 <w:noProof/>
                 <w:webHidden/>
               </w:rPr>
-              <w:instrText xml:space="preserve"> PAGEREF _Toc455085119 \h </w:instrText>
+              <w:instrText xml:space="preserve"> PAGEREF _Toc455333008 \h </w:instrText>
             </w:r>
             <w:r>
               <w:rPr>
@@ -132,10 +134,10 @@
             <w:rPr>
               <w:rFonts w:eastAsiaTheme="minorEastAsia"/>
               <w:noProof/>
-              <w:lang w:eastAsia="en-AU"/>
+              <w:lang w:val="en-US"/>
             </w:rPr>
           </w:pPr>
-          <w:hyperlink w:anchor="_Toc455085120" w:history="1">
+          <w:hyperlink w:anchor="_Toc455333009" w:history="1">
             <w:r>
               <w:rPr>
                 <w:rStyle w:val="Hyperlink"/>
@@ -162,7 +164,7 @@
                 <w:noProof/>
                 <w:webHidden/>
               </w:rPr>
-              <w:instrText xml:space="preserve"> PAGEREF _Toc455085120 \h </w:instrText>
+              <w:instrText xml:space="preserve"> PAGEREF _Toc455333009 \h </w:instrText>
             </w:r>
             <w:r>
               <w:rPr>
@@ -202,10 +204,10 @@
             <w:rPr>
               <w:rFonts w:eastAsiaTheme="minorEastAsia"/>
               <w:noProof/>
-              <w:lang w:eastAsia="en-AU"/>
+              <w:lang w:val="en-US"/>
             </w:rPr>
           </w:pPr>
-          <w:hyperlink w:anchor="_Toc455085121" w:history="1">
+          <w:hyperlink w:anchor="_Toc455333010" w:history="1">
             <w:r>
               <w:rPr>
                 <w:rStyle w:val="Hyperlink"/>
@@ -232,7 +234,7 @@
                 <w:noProof/>
                 <w:webHidden/>
               </w:rPr>
-              <w:instrText xml:space="preserve"> PAGEREF _Toc455085121 \h </w:instrText>
+              <w:instrText xml:space="preserve"> PAGEREF _Toc455333010 \h </w:instrText>
             </w:r>
             <w:r>
               <w:rPr>
@@ -272,10 +274,10 @@
             <w:rPr>
               <w:rFonts w:eastAsiaTheme="minorEastAsia"/>
               <w:noProof/>
-              <w:lang w:eastAsia="en-AU"/>
+              <w:lang w:val="en-US"/>
             </w:rPr>
           </w:pPr>
-          <w:hyperlink w:anchor="_Toc455085122" w:history="1">
+          <w:hyperlink w:anchor="_Toc455333011" w:history="1">
             <w:r>
               <w:rPr>
                 <w:rStyle w:val="Hyperlink"/>
@@ -302,7 +304,7 @@
                 <w:noProof/>
                 <w:webHidden/>
               </w:rPr>
-              <w:instrText xml:space="preserve"> PAGEREF _Toc455085122 \h </w:instrText>
+              <w:instrText xml:space="preserve"> PAGEREF _Toc455333011 \h </w:instrText>
             </w:r>
             <w:r>
               <w:rPr>
@@ -342,16 +344,16 @@
             <w:rPr>
               <w:rFonts w:eastAsiaTheme="minorEastAsia"/>
               <w:noProof/>
-              <w:lang w:eastAsia="en-AU"/>
+              <w:lang w:val="en-US"/>
             </w:rPr>
           </w:pPr>
-          <w:hyperlink w:anchor="_Toc455085123" w:history="1">
+          <w:hyperlink w:anchor="_Toc455333012" w:history="1">
             <w:r>
               <w:rPr>
                 <w:rStyle w:val="Hyperlink"/>
                 <w:noProof/>
               </w:rPr>
-              <w:t>Test: Create a Task</w:t>
+              <w:t>Test: Create an Iteration</w:t>
             </w:r>
             <w:r>
               <w:rPr>
@@ -372,7 +374,7 @@
                 <w:noProof/>
                 <w:webHidden/>
               </w:rPr>
-              <w:instrText xml:space="preserve"> PAGEREF _Toc455085123 \h </w:instrText>
+              <w:instrText xml:space="preserve"> PAGEREF _Toc455333012 \h </w:instrText>
             </w:r>
             <w:r>
               <w:rPr>
@@ -392,7 +394,7 @@
                 <w:noProof/>
                 <w:webHidden/>
               </w:rPr>
-              <w:t>2</w:t>
+              <w:t>3</w:t>
             </w:r>
             <w:r>
               <w:rPr>
@@ -412,16 +414,16 @@
             <w:rPr>
               <w:rFonts w:eastAsiaTheme="minorEastAsia"/>
               <w:noProof/>
-              <w:lang w:eastAsia="en-AU"/>
+              <w:lang w:val="en-US"/>
             </w:rPr>
           </w:pPr>
-          <w:hyperlink w:anchor="_Toc455085124" w:history="1">
+          <w:hyperlink w:anchor="_Toc455333013" w:history="1">
             <w:r>
               <w:rPr>
                 <w:rStyle w:val="Hyperlink"/>
                 <w:noProof/>
               </w:rPr>
-              <w:t>Test: Delete a Task</w:t>
+              <w:t>Test: Handles error when Iteration has an End Date before the Start Date</w:t>
             </w:r>
             <w:r>
               <w:rPr>
@@ -442,7 +444,7 @@
                 <w:noProof/>
                 <w:webHidden/>
               </w:rPr>
-              <w:instrText xml:space="preserve"> PAGEREF _Toc455085124 \h </w:instrText>
+              <w:instrText xml:space="preserve"> PAGEREF _Toc455333013 \h </w:instrText>
             </w:r>
             <w:r>
               <w:rPr>
@@ -462,7 +464,7 @@
                 <w:noProof/>
                 <w:webHidden/>
               </w:rPr>
-              <w:t>2</w:t>
+              <w:t>3</w:t>
             </w:r>
             <w:r>
               <w:rPr>
@@ -482,16 +484,16 @@
             <w:rPr>
               <w:rFonts w:eastAsiaTheme="minorEastAsia"/>
               <w:noProof/>
-              <w:lang w:eastAsia="en-AU"/>
+              <w:lang w:val="en-US"/>
             </w:rPr>
           </w:pPr>
-          <w:hyperlink w:anchor="_Toc455085125" w:history="1">
+          <w:hyperlink w:anchor="_Toc455333014" w:history="1">
             <w:r>
               <w:rPr>
                 <w:rStyle w:val="Hyperlink"/>
                 <w:noProof/>
               </w:rPr>
-              <w:t>Test: Handles error when deleting a completed Task</w:t>
+              <w:t>Test: Delete an Iteration</w:t>
             </w:r>
             <w:r>
               <w:rPr>
@@ -512,7 +514,7 @@
                 <w:noProof/>
                 <w:webHidden/>
               </w:rPr>
-              <w:instrText xml:space="preserve"> PAGEREF _Toc455085125 \h </w:instrText>
+              <w:instrText xml:space="preserve"> PAGEREF _Toc455333014 \h </w:instrText>
             </w:r>
             <w:r>
               <w:rPr>
@@ -532,7 +534,7 @@
                 <w:noProof/>
                 <w:webHidden/>
               </w:rPr>
-              <w:t>2</w:t>
+              <w:t>3</w:t>
             </w:r>
             <w:r>
               <w:rPr>
@@ -552,16 +554,16 @@
             <w:rPr>
               <w:rFonts w:eastAsiaTheme="minorEastAsia"/>
               <w:noProof/>
-              <w:lang w:eastAsia="en-AU"/>
+              <w:lang w:val="en-US"/>
             </w:rPr>
           </w:pPr>
-          <w:hyperlink w:anchor="_Toc455085126" w:history="1">
+          <w:hyperlink w:anchor="_Toc455333015" w:history="1">
             <w:r>
               <w:rPr>
                 <w:rStyle w:val="Hyperlink"/>
                 <w:noProof/>
               </w:rPr>
-              <w:t>Test: Create an Iteration</w:t>
+              <w:t>Test: Add Tasks to an Iteration</w:t>
             </w:r>
             <w:r>
               <w:rPr>
@@ -582,7 +584,7 @@
                 <w:noProof/>
                 <w:webHidden/>
               </w:rPr>
-              <w:instrText xml:space="preserve"> PAGEREF _Toc455085126 \h </w:instrText>
+              <w:instrText xml:space="preserve"> PAGEREF _Toc455333015 \h </w:instrText>
             </w:r>
             <w:r>
               <w:rPr>
@@ -602,7 +604,7 @@
                 <w:noProof/>
                 <w:webHidden/>
               </w:rPr>
-              <w:t>2</w:t>
+              <w:t>3</w:t>
             </w:r>
             <w:r>
               <w:rPr>
@@ -622,16 +624,16 @@
             <w:rPr>
               <w:rFonts w:eastAsiaTheme="minorEastAsia"/>
               <w:noProof/>
-              <w:lang w:eastAsia="en-AU"/>
+              <w:lang w:val="en-US"/>
             </w:rPr>
           </w:pPr>
-          <w:hyperlink w:anchor="_Toc455085127" w:history="1">
+          <w:hyperlink w:anchor="_Toc455333016" w:history="1">
             <w:r>
               <w:rPr>
                 <w:rStyle w:val="Hyperlink"/>
                 <w:noProof/>
               </w:rPr>
-              <w:t>Test: Handles error when Iteration has an End Date before the Start Date</w:t>
+              <w:t>Test: Add Developers to a Task</w:t>
             </w:r>
             <w:r>
               <w:rPr>
@@ -652,7 +654,7 @@
                 <w:noProof/>
                 <w:webHidden/>
               </w:rPr>
-              <w:instrText xml:space="preserve"> PAGEREF _Toc455085127 \h </w:instrText>
+              <w:instrText xml:space="preserve"> PAGEREF _Toc455333016 \h </w:instrText>
             </w:r>
             <w:r>
               <w:rPr>
@@ -692,16 +694,16 @@
             <w:rPr>
               <w:rFonts w:eastAsiaTheme="minorEastAsia"/>
               <w:noProof/>
-              <w:lang w:eastAsia="en-AU"/>
+              <w:lang w:val="en-US"/>
             </w:rPr>
           </w:pPr>
-          <w:hyperlink w:anchor="_Toc455085128" w:history="1">
+          <w:hyperlink w:anchor="_Toc455333017" w:history="1">
             <w:r>
               <w:rPr>
                 <w:rStyle w:val="Hyperlink"/>
                 <w:noProof/>
               </w:rPr>
-              <w:t>Test: Delete an Iteration</w:t>
+              <w:t>Test: Print a Developer Iteration Report</w:t>
             </w:r>
             <w:r>
               <w:rPr>
@@ -722,7 +724,7 @@
                 <w:noProof/>
                 <w:webHidden/>
               </w:rPr>
-              <w:instrText xml:space="preserve"> PAGEREF _Toc455085128 \h </w:instrText>
+              <w:instrText xml:space="preserve"> PAGEREF _Toc455333017 \h </w:instrText>
             </w:r>
             <w:r>
               <w:rPr>
@@ -762,16 +764,16 @@
             <w:rPr>
               <w:rFonts w:eastAsiaTheme="minorEastAsia"/>
               <w:noProof/>
-              <w:lang w:eastAsia="en-AU"/>
+              <w:lang w:val="en-US"/>
             </w:rPr>
           </w:pPr>
-          <w:hyperlink w:anchor="_Toc455085129" w:history="1">
+          <w:hyperlink w:anchor="_Toc455333018" w:history="1">
             <w:r>
               <w:rPr>
                 <w:rStyle w:val="Hyperlink"/>
                 <w:noProof/>
               </w:rPr>
-              <w:t>Test: Cannot delete an Iteration with Tasks</w:t>
+              <w:t>Test: Save an CSV Iteration Report</w:t>
             </w:r>
             <w:r>
               <w:rPr>
@@ -792,7 +794,7 @@
                 <w:noProof/>
                 <w:webHidden/>
               </w:rPr>
-              <w:instrText xml:space="preserve"> PAGEREF _Toc455085129 \h </w:instrText>
+              <w:instrText xml:space="preserve"> PAGEREF _Toc455333018 \h </w:instrText>
             </w:r>
             <w:r>
               <w:rPr>
@@ -832,16 +834,16 @@
             <w:rPr>
               <w:rFonts w:eastAsiaTheme="minorEastAsia"/>
               <w:noProof/>
-              <w:lang w:eastAsia="en-AU"/>
+              <w:lang w:val="en-US"/>
             </w:rPr>
           </w:pPr>
-          <w:hyperlink w:anchor="_Toc455085130" w:history="1">
+          <w:hyperlink w:anchor="_Toc455333019" w:history="1">
             <w:r>
               <w:rPr>
                 <w:rStyle w:val="Hyperlink"/>
                 <w:noProof/>
               </w:rPr>
-              <w:t>Test: Add Tasks to an Iteration</w:t>
+              <w:t>Test: Handles error when Iteration Tasks Planned Start Date is after the Planned End Date</w:t>
             </w:r>
             <w:r>
               <w:rPr>
@@ -862,7 +864,7 @@
                 <w:noProof/>
                 <w:webHidden/>
               </w:rPr>
-              <w:instrText xml:space="preserve"> PAGEREF _Toc455085130 \h </w:instrText>
+              <w:instrText xml:space="preserve"> PAGEREF _Toc455333019 \h </w:instrText>
             </w:r>
             <w:r>
               <w:rPr>
@@ -902,16 +904,16 @@
             <w:rPr>
               <w:rFonts w:eastAsiaTheme="minorEastAsia"/>
               <w:noProof/>
-              <w:lang w:eastAsia="en-AU"/>
+              <w:lang w:val="en-US"/>
             </w:rPr>
           </w:pPr>
-          <w:hyperlink w:anchor="_Toc455085131" w:history="1">
+          <w:hyperlink w:anchor="_Toc455333020" w:history="1">
             <w:r>
               <w:rPr>
                 <w:rStyle w:val="Hyperlink"/>
                 <w:noProof/>
               </w:rPr>
-              <w:t>Test: Add Developers to a Task</w:t>
+              <w:t>Test: Cannot add completed Task to an Iteration</w:t>
             </w:r>
             <w:r>
               <w:rPr>
@@ -932,7 +934,7 @@
                 <w:noProof/>
                 <w:webHidden/>
               </w:rPr>
-              <w:instrText xml:space="preserve"> PAGEREF _Toc455085131 \h </w:instrText>
+              <w:instrText xml:space="preserve"> PAGEREF _Toc455333020 \h </w:instrText>
             </w:r>
             <w:r>
               <w:rPr>
@@ -972,16 +974,16 @@
             <w:rPr>
               <w:rFonts w:eastAsiaTheme="minorEastAsia"/>
               <w:noProof/>
-              <w:lang w:eastAsia="en-AU"/>
+              <w:lang w:val="en-US"/>
             </w:rPr>
           </w:pPr>
-          <w:hyperlink w:anchor="_Toc455085132" w:history="1">
+          <w:hyperlink w:anchor="_Toc455333021" w:history="1">
             <w:r>
               <w:rPr>
                 <w:rStyle w:val="Hyperlink"/>
                 <w:noProof/>
               </w:rPr>
-              <w:t>Test: Print a Developer Iteration Report</w:t>
+              <w:t>Test: Cannot add deleted Developers to an Iteration Task</w:t>
             </w:r>
             <w:r>
               <w:rPr>
@@ -1002,7 +1004,7 @@
                 <w:noProof/>
                 <w:webHidden/>
               </w:rPr>
-              <w:instrText xml:space="preserve"> PAGEREF _Toc455085132 \h </w:instrText>
+              <w:instrText xml:space="preserve"> PAGEREF _Toc455333021 \h </w:instrText>
             </w:r>
             <w:r>
               <w:rPr>
@@ -1022,287 +1024,7 @@
                 <w:noProof/>
                 <w:webHidden/>
               </w:rPr>
-              <w:t>3</w:t>
-            </w:r>
-            <w:r>
-              <w:rPr>
-                <w:noProof/>
-                <w:webHidden/>
-              </w:rPr>
-              <w:fldChar w:fldCharType="end"/>
-            </w:r>
-          </w:hyperlink>
-        </w:p>
-        <w:p>
-          <w:pPr>
-            <w:pStyle w:val="TOC2"/>
-            <w:tabs>
-              <w:tab w:val="right" w:leader="dot" w:pos="9016"/>
-            </w:tabs>
-            <w:rPr>
-              <w:rFonts w:eastAsiaTheme="minorEastAsia"/>
-              <w:noProof/>
-              <w:lang w:eastAsia="en-AU"/>
-            </w:rPr>
-          </w:pPr>
-          <w:hyperlink w:anchor="_Toc455085133" w:history="1">
-            <w:r>
-              <w:rPr>
-                <w:rStyle w:val="Hyperlink"/>
-                <w:noProof/>
-              </w:rPr>
-              <w:t>Test: Save an CSV Iteration Report</w:t>
-            </w:r>
-            <w:r>
-              <w:rPr>
-                <w:noProof/>
-                <w:webHidden/>
-              </w:rPr>
-              <w:tab/>
-            </w:r>
-            <w:r>
-              <w:rPr>
-                <w:noProof/>
-                <w:webHidden/>
-              </w:rPr>
-              <w:fldChar w:fldCharType="begin"/>
-            </w:r>
-            <w:r>
-              <w:rPr>
-                <w:noProof/>
-                <w:webHidden/>
-              </w:rPr>
-              <w:instrText xml:space="preserve"> PAGEREF _Toc455085133 \h </w:instrText>
-            </w:r>
-            <w:r>
-              <w:rPr>
-                <w:noProof/>
-                <w:webHidden/>
-              </w:rPr>
-            </w:r>
-            <w:r>
-              <w:rPr>
-                <w:noProof/>
-                <w:webHidden/>
-              </w:rPr>
-              <w:fldChar w:fldCharType="separate"/>
-            </w:r>
-            <w:r>
-              <w:rPr>
-                <w:noProof/>
-                <w:webHidden/>
-              </w:rPr>
-              <w:t>3</w:t>
-            </w:r>
-            <w:r>
-              <w:rPr>
-                <w:noProof/>
-                <w:webHidden/>
-              </w:rPr>
-              <w:fldChar w:fldCharType="end"/>
-            </w:r>
-          </w:hyperlink>
-        </w:p>
-        <w:p>
-          <w:pPr>
-            <w:pStyle w:val="TOC2"/>
-            <w:tabs>
-              <w:tab w:val="right" w:leader="dot" w:pos="9016"/>
-            </w:tabs>
-            <w:rPr>
-              <w:rFonts w:eastAsiaTheme="minorEastAsia"/>
-              <w:noProof/>
-              <w:lang w:eastAsia="en-AU"/>
-            </w:rPr>
-          </w:pPr>
-          <w:hyperlink w:anchor="_Toc455085134" w:history="1">
-            <w:r>
-              <w:rPr>
-                <w:rStyle w:val="Hyperlink"/>
-                <w:noProof/>
-              </w:rPr>
-              <w:t>Test: Handles error when Iteration Tasks Planned Start Date is after the Planned End Date</w:t>
-            </w:r>
-            <w:r>
-              <w:rPr>
-                <w:noProof/>
-                <w:webHidden/>
-              </w:rPr>
-              <w:tab/>
-            </w:r>
-            <w:r>
-              <w:rPr>
-                <w:noProof/>
-                <w:webHidden/>
-              </w:rPr>
-              <w:fldChar w:fldCharType="begin"/>
-            </w:r>
-            <w:r>
-              <w:rPr>
-                <w:noProof/>
-                <w:webHidden/>
-              </w:rPr>
-              <w:instrText xml:space="preserve"> PAGEREF _Toc455085134 \h </w:instrText>
-            </w:r>
-            <w:r>
-              <w:rPr>
-                <w:noProof/>
-                <w:webHidden/>
-              </w:rPr>
-            </w:r>
-            <w:r>
-              <w:rPr>
-                <w:noProof/>
-                <w:webHidden/>
-              </w:rPr>
-              <w:fldChar w:fldCharType="separate"/>
-            </w:r>
-            <w:r>
-              <w:rPr>
-                <w:noProof/>
-                <w:webHidden/>
-              </w:rPr>
-              <w:t>3</w:t>
-            </w:r>
-            <w:r>
-              <w:rPr>
-                <w:noProof/>
-                <w:webHidden/>
-              </w:rPr>
-              <w:fldChar w:fldCharType="end"/>
-            </w:r>
-          </w:hyperlink>
-        </w:p>
-        <w:p>
-          <w:pPr>
-            <w:pStyle w:val="TOC2"/>
-            <w:tabs>
-              <w:tab w:val="right" w:leader="dot" w:pos="9016"/>
-            </w:tabs>
-            <w:rPr>
-              <w:rFonts w:eastAsiaTheme="minorEastAsia"/>
-              <w:noProof/>
-              <w:lang w:eastAsia="en-AU"/>
-            </w:rPr>
-          </w:pPr>
-          <w:hyperlink w:anchor="_Toc455085135" w:history="1">
-            <w:r>
-              <w:rPr>
-                <w:rStyle w:val="Hyperlink"/>
-                <w:noProof/>
-              </w:rPr>
-              <w:t>Test: Cannot add completed Task to an Iteration</w:t>
-            </w:r>
-            <w:r>
-              <w:rPr>
-                <w:noProof/>
-                <w:webHidden/>
-              </w:rPr>
-              <w:tab/>
-            </w:r>
-            <w:r>
-              <w:rPr>
-                <w:noProof/>
-                <w:webHidden/>
-              </w:rPr>
-              <w:fldChar w:fldCharType="begin"/>
-            </w:r>
-            <w:r>
-              <w:rPr>
-                <w:noProof/>
-                <w:webHidden/>
-              </w:rPr>
-              <w:instrText xml:space="preserve"> PAGEREF _Toc455085135 \h </w:instrText>
-            </w:r>
-            <w:r>
-              <w:rPr>
-                <w:noProof/>
-                <w:webHidden/>
-              </w:rPr>
-            </w:r>
-            <w:r>
-              <w:rPr>
-                <w:noProof/>
-                <w:webHidden/>
-              </w:rPr>
-              <w:fldChar w:fldCharType="separate"/>
-            </w:r>
-            <w:r>
-              <w:rPr>
-                <w:noProof/>
-                <w:webHidden/>
-              </w:rPr>
-              <w:t>3</w:t>
-            </w:r>
-            <w:r>
-              <w:rPr>
-                <w:noProof/>
-                <w:webHidden/>
-              </w:rPr>
-              <w:fldChar w:fldCharType="end"/>
-            </w:r>
-          </w:hyperlink>
-        </w:p>
-        <w:p>
-          <w:pPr>
-            <w:pStyle w:val="TOC2"/>
-            <w:tabs>
-              <w:tab w:val="right" w:leader="dot" w:pos="9016"/>
-            </w:tabs>
-            <w:rPr>
-              <w:rFonts w:eastAsiaTheme="minorEastAsia"/>
-              <w:noProof/>
-              <w:lang w:eastAsia="en-AU"/>
-            </w:rPr>
-          </w:pPr>
-          <w:hyperlink w:anchor="_Toc455085136" w:history="1">
-            <w:r>
-              <w:rPr>
-                <w:rStyle w:val="Hyperlink"/>
-                <w:noProof/>
-              </w:rPr>
-              <w:t>Test: Cannot add deleted Developers to an Iteration Task</w:t>
-            </w:r>
-            <w:r>
-              <w:rPr>
-                <w:noProof/>
-                <w:webHidden/>
-              </w:rPr>
-              <w:tab/>
-            </w:r>
-            <w:r>
-              <w:rPr>
-                <w:noProof/>
-                <w:webHidden/>
-              </w:rPr>
-              <w:fldChar w:fldCharType="begin"/>
-            </w:r>
-            <w:r>
-              <w:rPr>
-                <w:noProof/>
-                <w:webHidden/>
-              </w:rPr>
-              <w:instrText xml:space="preserve"> PAGEREF _Toc455085136 \h </w:instrText>
-            </w:r>
-            <w:r>
-              <w:rPr>
-                <w:noProof/>
-                <w:webHidden/>
-              </w:rPr>
-            </w:r>
-            <w:r>
-              <w:rPr>
-                <w:noProof/>
-                <w:webHidden/>
-              </w:rPr>
-              <w:fldChar w:fldCharType="separate"/>
-            </w:r>
-            <w:r>
-              <w:rPr>
-                <w:noProof/>
-                <w:webHidden/>
-              </w:rPr>
-              <w:t>3</w:t>
+              <w:t>4</w:t>
             </w:r>
             <w:r>
               <w:rPr>
@@ -1345,7 +1067,7 @@
       <w:pPr>
         <w:pStyle w:val="Heading2"/>
       </w:pPr>
-      <w:bookmarkStart w:id="1" w:name="_Toc455085120"/>
+      <w:bookmarkStart w:id="2" w:name="_Toc455333009"/>
       <w:r>
         <w:lastRenderedPageBreak/>
         <w:t>Test</w:t>
@@ -1353,7 +1075,7 @@
       <w:r>
         <w:t>: Create a new Developer</w:t>
       </w:r>
-      <w:bookmarkEnd w:id="1"/>
+      <w:bookmarkEnd w:id="2"/>
     </w:p>
     <w:p>
       <w:pPr>
@@ -1444,14 +1166,14 @@
       <w:pPr>
         <w:pStyle w:val="Heading2"/>
       </w:pPr>
-      <w:bookmarkStart w:id="2" w:name="_Toc455085121"/>
+      <w:bookmarkStart w:id="3" w:name="_Toc455333010"/>
       <w:r>
         <w:t>Test</w:t>
       </w:r>
       <w:r>
         <w:t>: Handles error when deleting a Developer assigned to Iteration Tasks</w:t>
       </w:r>
-      <w:bookmarkEnd w:id="2"/>
+      <w:bookmarkEnd w:id="3"/>
     </w:p>
     <w:p>
       <w:pPr>
@@ -1545,11 +1267,11 @@
       <w:pPr>
         <w:pStyle w:val="Heading2"/>
       </w:pPr>
-      <w:bookmarkStart w:id="3" w:name="_Toc455085122"/>
+      <w:bookmarkStart w:id="4" w:name="_Toc455333011"/>
       <w:r>
         <w:t>Test: Editing a Developer needs all required fields to be entered</w:t>
       </w:r>
-      <w:bookmarkEnd w:id="3"/>
+      <w:bookmarkEnd w:id="4"/>
     </w:p>
     <w:p>
       <w:pPr>
@@ -1902,15 +1624,12 @@
         <w:t xml:space="preserve"> under these conditions</w:t>
       </w:r>
     </w:p>
-    <w:p>
-      <w:bookmarkStart w:id="4" w:name="_GoBack"/>
-      <w:bookmarkEnd w:id="4"/>
-    </w:p>
+    <w:p/>
     <w:p>
       <w:pPr>
         <w:pStyle w:val="Heading2"/>
       </w:pPr>
-      <w:bookmarkStart w:id="5" w:name="_Toc455085126"/>
+      <w:bookmarkStart w:id="5" w:name="_Toc455333012"/>
       <w:r>
         <w:t>Test</w:t>
       </w:r>
@@ -1924,7 +1643,7 @@
       <w:pPr>
         <w:pStyle w:val="Heading2"/>
       </w:pPr>
-      <w:bookmarkStart w:id="6" w:name="_Toc455085127"/>
+      <w:bookmarkStart w:id="6" w:name="_Toc455333013"/>
       <w:r>
         <w:t>Test</w:t>
       </w:r>
@@ -1938,34 +1657,95 @@
       <w:pPr>
         <w:pStyle w:val="Heading2"/>
       </w:pPr>
-      <w:bookmarkStart w:id="7" w:name="_Toc455085128"/>
+      <w:bookmarkStart w:id="7" w:name="_Toc455333014"/>
       <w:r>
         <w:t>Test: Delete an Iteration</w:t>
       </w:r>
       <w:bookmarkEnd w:id="7"/>
     </w:p>
+    <w:p>
+      <w:pPr>
+        <w:pStyle w:val="ListParagraph"/>
+        <w:numPr>
+          <w:ilvl w:val="0"/>
+          <w:numId w:val="7"/>
+        </w:numPr>
+      </w:pPr>
+      <w:r>
+        <w:t xml:space="preserve">Delete all tasks assigned to an iteration in </w:t>
+      </w:r>
+      <w:proofErr w:type="spellStart"/>
+      <w:r>
+        <w:t>IterationTasks</w:t>
+      </w:r>
+      <w:proofErr w:type="spellEnd"/>
+    </w:p>
+    <w:p>
+      <w:pPr>
+        <w:pStyle w:val="ListParagraph"/>
+        <w:numPr>
+          <w:ilvl w:val="0"/>
+          <w:numId w:val="7"/>
+        </w:numPr>
+      </w:pPr>
+      <w:r>
+        <w:t xml:space="preserve">Delete all tasks/Developers assigned to an iteration in </w:t>
+      </w:r>
+      <w:proofErr w:type="spellStart"/>
+      <w:r>
+        <w:t>DeveloperIterationTasks</w:t>
+      </w:r>
+      <w:proofErr w:type="spellEnd"/>
+    </w:p>
     <w:p/>
     <w:p>
       <w:pPr>
         <w:pStyle w:val="Heading2"/>
       </w:pPr>
-      <w:bookmarkStart w:id="8" w:name="_Toc455085129"/>
-      <w:r>
-        <w:t>Test: Cannot delete an Iteration with Tasks</w:t>
+      <w:bookmarkStart w:id="8" w:name="_Toc455333015"/>
+      <w:r>
+        <w:t>Test</w:t>
+      </w:r>
+      <w:r>
+        <w:t>: Add Tasks to an Iteration</w:t>
       </w:r>
       <w:bookmarkEnd w:id="8"/>
     </w:p>
+    <w:p>
+      <w:pPr>
+        <w:pStyle w:val="ListParagraph"/>
+        <w:numPr>
+          <w:ilvl w:val="0"/>
+          <w:numId w:val="8"/>
+        </w:numPr>
+      </w:pPr>
+      <w:r>
+        <w:t>The task will switch from one list box that contains tasks not assigned to an iteration to another that contains that iterations tasks</w:t>
+      </w:r>
+    </w:p>
+    <w:p>
+      <w:pPr>
+        <w:pStyle w:val="ListParagraph"/>
+        <w:numPr>
+          <w:ilvl w:val="0"/>
+          <w:numId w:val="8"/>
+        </w:numPr>
+      </w:pPr>
+      <w:r>
+        <w:t>Upon switching list boxes date choices will be made available for the task</w:t>
+      </w:r>
+    </w:p>
     <w:p/>
     <w:p>
       <w:pPr>
         <w:pStyle w:val="Heading2"/>
       </w:pPr>
-      <w:bookmarkStart w:id="9" w:name="_Toc455085130"/>
+      <w:bookmarkStart w:id="9" w:name="_Toc455333016"/>
       <w:r>
         <w:t>Test</w:t>
       </w:r>
       <w:r>
-        <w:t>: Add Tasks to an Iteration</w:t>
+        <w:t>: Add Developers to a Task</w:t>
       </w:r>
       <w:bookmarkEnd w:id="9"/>
     </w:p>
@@ -1974,12 +1754,12 @@
       <w:pPr>
         <w:pStyle w:val="Heading2"/>
       </w:pPr>
-      <w:bookmarkStart w:id="10" w:name="_Toc455085131"/>
+      <w:bookmarkStart w:id="10" w:name="_Toc455333017"/>
       <w:r>
         <w:t>Test</w:t>
       </w:r>
       <w:r>
-        <w:t>: Add Developers to a Task</w:t>
+        <w:t>: Print a Developer Iteration Report</w:t>
       </w:r>
       <w:bookmarkEnd w:id="10"/>
     </w:p>
@@ -1988,12 +1768,12 @@
       <w:pPr>
         <w:pStyle w:val="Heading2"/>
       </w:pPr>
-      <w:bookmarkStart w:id="11" w:name="_Toc455085132"/>
+      <w:bookmarkStart w:id="11" w:name="_Toc455333018"/>
       <w:r>
         <w:t>Test</w:t>
       </w:r>
       <w:r>
-        <w:t>: Print a Developer Iteration Report</w:t>
+        <w:t>: Save an CSV Iteration Report</w:t>
       </w:r>
       <w:bookmarkEnd w:id="11"/>
     </w:p>
@@ -2002,12 +1782,15 @@
       <w:pPr>
         <w:pStyle w:val="Heading2"/>
       </w:pPr>
-      <w:bookmarkStart w:id="12" w:name="_Toc455085133"/>
+      <w:bookmarkStart w:id="12" w:name="_Toc455333019"/>
       <w:r>
         <w:t>Test</w:t>
       </w:r>
       <w:r>
-        <w:t>: Save an CSV Iteration Report</w:t>
+        <w:t xml:space="preserve">: Handles error when </w:t>
+      </w:r>
+      <w:r>
+        <w:t>Iteration Tasks Planned Start Date is after the Planned End Date</w:t>
       </w:r>
       <w:bookmarkEnd w:id="12"/>
     </w:p>
@@ -2016,51 +1799,47 @@
       <w:pPr>
         <w:pStyle w:val="Heading2"/>
       </w:pPr>
-      <w:bookmarkStart w:id="13" w:name="_Toc455085134"/>
-      <w:r>
-        <w:t>Test</w:t>
-      </w:r>
-      <w:r>
-        <w:t xml:space="preserve">: Handles error when </w:t>
-      </w:r>
-      <w:r>
-        <w:t>Iteration Tasks Planned Start Date is after the Planned End Date</w:t>
+      <w:bookmarkStart w:id="13" w:name="_Toc455333020"/>
+      <w:r>
+        <w:t xml:space="preserve">Test: Cannot add </w:t>
+      </w:r>
+      <w:r>
+        <w:t>completed Task</w:t>
+      </w:r>
+      <w:r>
+        <w:t xml:space="preserve"> to </w:t>
+      </w:r>
+      <w:r>
+        <w:t>an I</w:t>
+      </w:r>
+      <w:r>
+        <w:t>teration</w:t>
       </w:r>
       <w:bookmarkEnd w:id="13"/>
     </w:p>
-    <w:p/>
+    <w:p>
+      <w:r>
+        <w:t xml:space="preserve">Any completed task </w:t>
+      </w:r>
+      <w:proofErr w:type="gramStart"/>
+      <w:r>
+        <w:t>do</w:t>
+      </w:r>
+      <w:proofErr w:type="gramEnd"/>
+      <w:r>
+        <w:t xml:space="preserve"> not show up in the list of tasks to add to an iteration</w:t>
+      </w:r>
+    </w:p>
     <w:p>
       <w:pPr>
         <w:pStyle w:val="Heading2"/>
       </w:pPr>
-      <w:bookmarkStart w:id="14" w:name="_Toc455085135"/>
-      <w:r>
-        <w:t xml:space="preserve">Test: Cannot add </w:t>
-      </w:r>
-      <w:r>
-        <w:t>completed Task</w:t>
-      </w:r>
-      <w:r>
-        <w:t xml:space="preserve"> to </w:t>
-      </w:r>
-      <w:r>
-        <w:t>an I</w:t>
-      </w:r>
-      <w:r>
-        <w:t>teration</w:t>
+      <w:bookmarkStart w:id="14" w:name="_Toc455333021"/>
+      <w:r>
+        <w:lastRenderedPageBreak/>
+        <w:t>Test: Cannot add deleted Developers to an Iteration Task</w:t>
       </w:r>
       <w:bookmarkEnd w:id="14"/>
-    </w:p>
-    <w:p/>
-    <w:p>
-      <w:pPr>
-        <w:pStyle w:val="Heading2"/>
-      </w:pPr>
-      <w:bookmarkStart w:id="15" w:name="_Toc455085136"/>
-      <w:r>
-        <w:t>Test: Cannot add deleted Developers to an Iteration Task</w:t>
-      </w:r>
-      <w:bookmarkEnd w:id="15"/>
     </w:p>
     <w:p/>
     <w:p/>
@@ -2082,6 +1861,119 @@
 <file path=word/numbering.xml><?xml version="1.0" encoding="utf-8"?>
 <w:numbering xmlns:wpc="http://schemas.microsoft.com/office/word/2010/wordprocessingCanvas" xmlns:cx="http://schemas.microsoft.com/office/drawing/2014/chartex" xmlns:cx1="http://schemas.microsoft.com/office/drawing/2015/9/8/chartex" xmlns:cx2="http://schemas.microsoft.com/office/drawing/2015/10/21/chartex" xmlns:mc="http://schemas.openxmlformats.org/markup-compatibility/2006" xmlns:o="urn:schemas-microsoft-com:office:office" xmlns:r="http://schemas.openxmlformats.org/officeDocument/2006/relationships" xmlns:m="http://schemas.openxmlformats.org/officeDocument/2006/math" xmlns:v="urn:schemas-microsoft-com:vml" xmlns:wp14="http://schemas.microsoft.com/office/word/2010/wordprocessingDrawing" xmlns:wp="http://schemas.openxmlformats.org/drawingml/2006/wordprocessingDrawing" xmlns:w10="urn:schemas-microsoft-com:office:word" xmlns:w="http://schemas.openxmlformats.org/wordprocessingml/2006/main" xmlns:w14="http://schemas.microsoft.com/office/word/2010/wordml" xmlns:w15="http://schemas.microsoft.com/office/word/2012/wordml" xmlns:w16se="http://schemas.microsoft.com/office/word/2015/wordml/symex" xmlns:wpg="http://schemas.microsoft.com/office/word/2010/wordprocessingGroup" xmlns:wpi="http://schemas.microsoft.com/office/word/2010/wordprocessingInk" xmlns:wne="http://schemas.microsoft.com/office/word/2006/wordml" xmlns:wps="http://schemas.microsoft.com/office/word/2010/wordprocessingShape" mc:Ignorable="w14 w15 w16se wp14">
   <w:abstractNum w:abstractNumId="0" w15:restartNumberingAfterBreak="0">
+    <w:nsid w:val="0D3F6A83"/>
+    <w:multiLevelType w:val="hybridMultilevel"/>
+    <w:tmpl w:val="EF1A67A2"/>
+    <w:lvl w:ilvl="0" w:tplc="04090001">
+      <w:start w:val="1"/>
+      <w:numFmt w:val="bullet"/>
+      <w:lvlText w:val=""/>
+      <w:lvlJc w:val="left"/>
+      <w:pPr>
+        <w:ind w:left="720" w:hanging="360"/>
+      </w:pPr>
+      <w:rPr>
+        <w:rFonts w:ascii="Symbol" w:hAnsi="Symbol" w:hint="default"/>
+      </w:rPr>
+    </w:lvl>
+    <w:lvl w:ilvl="1" w:tplc="04090003" w:tentative="1">
+      <w:start w:val="1"/>
+      <w:numFmt w:val="bullet"/>
+      <w:lvlText w:val="o"/>
+      <w:lvlJc w:val="left"/>
+      <w:pPr>
+        <w:ind w:left="1440" w:hanging="360"/>
+      </w:pPr>
+      <w:rPr>
+        <w:rFonts w:ascii="Courier New" w:hAnsi="Courier New" w:cs="Courier New" w:hint="default"/>
+      </w:rPr>
+    </w:lvl>
+    <w:lvl w:ilvl="2" w:tplc="04090005" w:tentative="1">
+      <w:start w:val="1"/>
+      <w:numFmt w:val="bullet"/>
+      <w:lvlText w:val=""/>
+      <w:lvlJc w:val="left"/>
+      <w:pPr>
+        <w:ind w:left="2160" w:hanging="360"/>
+      </w:pPr>
+      <w:rPr>
+        <w:rFonts w:ascii="Wingdings" w:hAnsi="Wingdings" w:hint="default"/>
+      </w:rPr>
+    </w:lvl>
+    <w:lvl w:ilvl="3" w:tplc="04090001" w:tentative="1">
+      <w:start w:val="1"/>
+      <w:numFmt w:val="bullet"/>
+      <w:lvlText w:val=""/>
+      <w:lvlJc w:val="left"/>
+      <w:pPr>
+        <w:ind w:left="2880" w:hanging="360"/>
+      </w:pPr>
+      <w:rPr>
+        <w:rFonts w:ascii="Symbol" w:hAnsi="Symbol" w:hint="default"/>
+      </w:rPr>
+    </w:lvl>
+    <w:lvl w:ilvl="4" w:tplc="04090003" w:tentative="1">
+      <w:start w:val="1"/>
+      <w:numFmt w:val="bullet"/>
+      <w:lvlText w:val="o"/>
+      <w:lvlJc w:val="left"/>
+      <w:pPr>
+        <w:ind w:left="3600" w:hanging="360"/>
+      </w:pPr>
+      <w:rPr>
+        <w:rFonts w:ascii="Courier New" w:hAnsi="Courier New" w:cs="Courier New" w:hint="default"/>
+      </w:rPr>
+    </w:lvl>
+    <w:lvl w:ilvl="5" w:tplc="04090005" w:tentative="1">
+      <w:start w:val="1"/>
+      <w:numFmt w:val="bullet"/>
+      <w:lvlText w:val=""/>
+      <w:lvlJc w:val="left"/>
+      <w:pPr>
+        <w:ind w:left="4320" w:hanging="360"/>
+      </w:pPr>
+      <w:rPr>
+        <w:rFonts w:ascii="Wingdings" w:hAnsi="Wingdings" w:hint="default"/>
+      </w:rPr>
+    </w:lvl>
+    <w:lvl w:ilvl="6" w:tplc="04090001" w:tentative="1">
+      <w:start w:val="1"/>
+      <w:numFmt w:val="bullet"/>
+      <w:lvlText w:val=""/>
+      <w:lvlJc w:val="left"/>
+      <w:pPr>
+        <w:ind w:left="5040" w:hanging="360"/>
+      </w:pPr>
+      <w:rPr>
+        <w:rFonts w:ascii="Symbol" w:hAnsi="Symbol" w:hint="default"/>
+      </w:rPr>
+    </w:lvl>
+    <w:lvl w:ilvl="7" w:tplc="04090003" w:tentative="1">
+      <w:start w:val="1"/>
+      <w:numFmt w:val="bullet"/>
+      <w:lvlText w:val="o"/>
+      <w:lvlJc w:val="left"/>
+      <w:pPr>
+        <w:ind w:left="5760" w:hanging="360"/>
+      </w:pPr>
+      <w:rPr>
+        <w:rFonts w:ascii="Courier New" w:hAnsi="Courier New" w:cs="Courier New" w:hint="default"/>
+      </w:rPr>
+    </w:lvl>
+    <w:lvl w:ilvl="8" w:tplc="04090005" w:tentative="1">
+      <w:start w:val="1"/>
+      <w:numFmt w:val="bullet"/>
+      <w:lvlText w:val=""/>
+      <w:lvlJc w:val="left"/>
+      <w:pPr>
+        <w:ind w:left="6480" w:hanging="360"/>
+      </w:pPr>
+      <w:rPr>
+        <w:rFonts w:ascii="Wingdings" w:hAnsi="Wingdings" w:hint="default"/>
+      </w:rPr>
+    </w:lvl>
+  </w:abstractNum>
+  <w:abstractNum w:abstractNumId="1" w15:restartNumberingAfterBreak="0">
     <w:nsid w:val="2AE975AA"/>
     <w:multiLevelType w:val="multilevel"/>
     <w:tmpl w:val="795AE918"/>
@@ -2132,7 +2024,120 @@
       <w:lvlJc w:val="left"/>
     </w:lvl>
   </w:abstractNum>
-  <w:abstractNum w:abstractNumId="1" w15:restartNumberingAfterBreak="0">
+  <w:abstractNum w:abstractNumId="2" w15:restartNumberingAfterBreak="0">
+    <w:nsid w:val="45021B23"/>
+    <w:multiLevelType w:val="hybridMultilevel"/>
+    <w:tmpl w:val="9B7A04A0"/>
+    <w:lvl w:ilvl="0" w:tplc="04090001">
+      <w:start w:val="1"/>
+      <w:numFmt w:val="bullet"/>
+      <w:lvlText w:val=""/>
+      <w:lvlJc w:val="left"/>
+      <w:pPr>
+        <w:ind w:left="720" w:hanging="360"/>
+      </w:pPr>
+      <w:rPr>
+        <w:rFonts w:ascii="Symbol" w:hAnsi="Symbol" w:hint="default"/>
+      </w:rPr>
+    </w:lvl>
+    <w:lvl w:ilvl="1" w:tplc="04090003" w:tentative="1">
+      <w:start w:val="1"/>
+      <w:numFmt w:val="bullet"/>
+      <w:lvlText w:val="o"/>
+      <w:lvlJc w:val="left"/>
+      <w:pPr>
+        <w:ind w:left="1440" w:hanging="360"/>
+      </w:pPr>
+      <w:rPr>
+        <w:rFonts w:ascii="Courier New" w:hAnsi="Courier New" w:cs="Courier New" w:hint="default"/>
+      </w:rPr>
+    </w:lvl>
+    <w:lvl w:ilvl="2" w:tplc="04090005" w:tentative="1">
+      <w:start w:val="1"/>
+      <w:numFmt w:val="bullet"/>
+      <w:lvlText w:val=""/>
+      <w:lvlJc w:val="left"/>
+      <w:pPr>
+        <w:ind w:left="2160" w:hanging="360"/>
+      </w:pPr>
+      <w:rPr>
+        <w:rFonts w:ascii="Wingdings" w:hAnsi="Wingdings" w:hint="default"/>
+      </w:rPr>
+    </w:lvl>
+    <w:lvl w:ilvl="3" w:tplc="04090001" w:tentative="1">
+      <w:start w:val="1"/>
+      <w:numFmt w:val="bullet"/>
+      <w:lvlText w:val=""/>
+      <w:lvlJc w:val="left"/>
+      <w:pPr>
+        <w:ind w:left="2880" w:hanging="360"/>
+      </w:pPr>
+      <w:rPr>
+        <w:rFonts w:ascii="Symbol" w:hAnsi="Symbol" w:hint="default"/>
+      </w:rPr>
+    </w:lvl>
+    <w:lvl w:ilvl="4" w:tplc="04090003" w:tentative="1">
+      <w:start w:val="1"/>
+      <w:numFmt w:val="bullet"/>
+      <w:lvlText w:val="o"/>
+      <w:lvlJc w:val="left"/>
+      <w:pPr>
+        <w:ind w:left="3600" w:hanging="360"/>
+      </w:pPr>
+      <w:rPr>
+        <w:rFonts w:ascii="Courier New" w:hAnsi="Courier New" w:cs="Courier New" w:hint="default"/>
+      </w:rPr>
+    </w:lvl>
+    <w:lvl w:ilvl="5" w:tplc="04090005" w:tentative="1">
+      <w:start w:val="1"/>
+      <w:numFmt w:val="bullet"/>
+      <w:lvlText w:val=""/>
+      <w:lvlJc w:val="left"/>
+      <w:pPr>
+        <w:ind w:left="4320" w:hanging="360"/>
+      </w:pPr>
+      <w:rPr>
+        <w:rFonts w:ascii="Wingdings" w:hAnsi="Wingdings" w:hint="default"/>
+      </w:rPr>
+    </w:lvl>
+    <w:lvl w:ilvl="6" w:tplc="04090001" w:tentative="1">
+      <w:start w:val="1"/>
+      <w:numFmt w:val="bullet"/>
+      <w:lvlText w:val=""/>
+      <w:lvlJc w:val="left"/>
+      <w:pPr>
+        <w:ind w:left="5040" w:hanging="360"/>
+      </w:pPr>
+      <w:rPr>
+        <w:rFonts w:ascii="Symbol" w:hAnsi="Symbol" w:hint="default"/>
+      </w:rPr>
+    </w:lvl>
+    <w:lvl w:ilvl="7" w:tplc="04090003" w:tentative="1">
+      <w:start w:val="1"/>
+      <w:numFmt w:val="bullet"/>
+      <w:lvlText w:val="o"/>
+      <w:lvlJc w:val="left"/>
+      <w:pPr>
+        <w:ind w:left="5760" w:hanging="360"/>
+      </w:pPr>
+      <w:rPr>
+        <w:rFonts w:ascii="Courier New" w:hAnsi="Courier New" w:cs="Courier New" w:hint="default"/>
+      </w:rPr>
+    </w:lvl>
+    <w:lvl w:ilvl="8" w:tplc="04090005" w:tentative="1">
+      <w:start w:val="1"/>
+      <w:numFmt w:val="bullet"/>
+      <w:lvlText w:val=""/>
+      <w:lvlJc w:val="left"/>
+      <w:pPr>
+        <w:ind w:left="6480" w:hanging="360"/>
+      </w:pPr>
+      <w:rPr>
+        <w:rFonts w:ascii="Wingdings" w:hAnsi="Wingdings" w:hint="default"/>
+      </w:rPr>
+    </w:lvl>
+  </w:abstractNum>
+  <w:abstractNum w:abstractNumId="3" w15:restartNumberingAfterBreak="0">
     <w:nsid w:val="4AF00F4C"/>
     <w:multiLevelType w:val="hybridMultilevel"/>
     <w:tmpl w:val="F8045514"/>
@@ -2218,7 +2223,7 @@
       </w:pPr>
     </w:lvl>
   </w:abstractNum>
-  <w:abstractNum w:abstractNumId="2" w15:restartNumberingAfterBreak="0">
+  <w:abstractNum w:abstractNumId="4" w15:restartNumberingAfterBreak="0">
     <w:nsid w:val="5AB11326"/>
     <w:multiLevelType w:val="multilevel"/>
     <w:tmpl w:val="78245C6E"/>
@@ -2269,7 +2274,7 @@
       <w:lvlJc w:val="left"/>
     </w:lvl>
   </w:abstractNum>
-  <w:abstractNum w:abstractNumId="3" w15:restartNumberingAfterBreak="0">
+  <w:abstractNum w:abstractNumId="5" w15:restartNumberingAfterBreak="0">
     <w:nsid w:val="65717CB6"/>
     <w:multiLevelType w:val="hybridMultilevel"/>
     <w:tmpl w:val="661C9EA4"/>
@@ -2355,7 +2360,7 @@
       </w:pPr>
     </w:lvl>
   </w:abstractNum>
-  <w:abstractNum w:abstractNumId="4" w15:restartNumberingAfterBreak="0">
+  <w:abstractNum w:abstractNumId="6" w15:restartNumberingAfterBreak="0">
     <w:nsid w:val="77E6723C"/>
     <w:multiLevelType w:val="multilevel"/>
     <w:tmpl w:val="8D883BDC"/>
@@ -2406,7 +2411,7 @@
       <w:lvlJc w:val="left"/>
     </w:lvl>
   </w:abstractNum>
-  <w:abstractNum w:abstractNumId="5" w15:restartNumberingAfterBreak="0">
+  <w:abstractNum w:abstractNumId="7" w15:restartNumberingAfterBreak="0">
     <w:nsid w:val="7C022775"/>
     <w:multiLevelType w:val="hybridMultilevel"/>
     <w:tmpl w:val="E1D2C390"/>
@@ -2493,21 +2498,27 @@
     </w:lvl>
   </w:abstractNum>
   <w:num w:numId="1">
+    <w:abstractNumId w:val="3"/>
+  </w:num>
+  <w:num w:numId="2">
+    <w:abstractNumId w:val="7"/>
+  </w:num>
+  <w:num w:numId="3">
+    <w:abstractNumId w:val="5"/>
+  </w:num>
+  <w:num w:numId="4">
+    <w:abstractNumId w:val="4"/>
+  </w:num>
+  <w:num w:numId="5">
+    <w:abstractNumId w:val="6"/>
+  </w:num>
+  <w:num w:numId="6">
     <w:abstractNumId w:val="1"/>
   </w:num>
-  <w:num w:numId="2">
-    <w:abstractNumId w:val="5"/>
-  </w:num>
-  <w:num w:numId="3">
-    <w:abstractNumId w:val="3"/>
-  </w:num>
-  <w:num w:numId="4">
+  <w:num w:numId="7">
     <w:abstractNumId w:val="2"/>
   </w:num>
-  <w:num w:numId="5">
-    <w:abstractNumId w:val="4"/>
-  </w:num>
-  <w:num w:numId="6">
+  <w:num w:numId="8">
     <w:abstractNumId w:val="0"/>
   </w:num>
 </w:numbering>
@@ -3398,7 +3409,7 @@
 </file>
 
 <file path=customXml/itemProps1.xml><?xml version="1.0" encoding="utf-8"?>
-<ds:datastoreItem xmlns:ds="http://schemas.openxmlformats.org/officeDocument/2006/customXml" ds:itemID="{9D59F5E8-A687-43A5-8F3C-E972F117F68D}">
+<ds:datastoreItem xmlns:ds="http://schemas.openxmlformats.org/officeDocument/2006/customXml" ds:itemID="{2E2889AE-6D03-418E-A35C-6AB16D6E88F5}">
   <ds:schemaRefs>
     <ds:schemaRef ds:uri="http://schemas.openxmlformats.org/officeDocument/2006/bibliography"/>
   </ds:schemaRefs>

</xml_diff>

<commit_message>
Revert "User testing document updated"
This reverts commit 81cb13461a7743f8a61918d615acba5541a74dcf.
</commit_message>
<xml_diff>
--- a/User Testing.docx
+++ b/User Testing.docx
@@ -6,13 +6,11 @@
       <w:pPr>
         <w:pStyle w:val="Heading1"/>
       </w:pPr>
-      <w:bookmarkStart w:id="0" w:name="_Toc455333008"/>
+      <w:bookmarkStart w:id="0" w:name="_Toc455085119"/>
       <w:r>
         <w:t>Task Tracker User Testing</w:t>
       </w:r>
-      <w:bookmarkStart w:id="1" w:name="_GoBack"/>
       <w:bookmarkEnd w:id="0"/>
-      <w:bookmarkEnd w:id="1"/>
     </w:p>
     <w:p/>
     <w:sdt>
@@ -55,7 +53,7 @@
             <w:rPr>
               <w:rFonts w:eastAsiaTheme="minorEastAsia"/>
               <w:noProof/>
-              <w:lang w:val="en-US"/>
+              <w:lang w:eastAsia="en-AU"/>
             </w:rPr>
           </w:pPr>
           <w:r>
@@ -67,7 +65,7 @@
           <w:r>
             <w:fldChar w:fldCharType="separate"/>
           </w:r>
-          <w:hyperlink w:anchor="_Toc455333008" w:history="1">
+          <w:hyperlink w:anchor="_Toc455085119" w:history="1">
             <w:r>
               <w:rPr>
                 <w:rStyle w:val="Hyperlink"/>
@@ -94,7 +92,7 @@
                 <w:noProof/>
                 <w:webHidden/>
               </w:rPr>
-              <w:instrText xml:space="preserve"> PAGEREF _Toc455333008 \h </w:instrText>
+              <w:instrText xml:space="preserve"> PAGEREF _Toc455085119 \h </w:instrText>
             </w:r>
             <w:r>
               <w:rPr>
@@ -134,10 +132,10 @@
             <w:rPr>
               <w:rFonts w:eastAsiaTheme="minorEastAsia"/>
               <w:noProof/>
-              <w:lang w:val="en-US"/>
+              <w:lang w:eastAsia="en-AU"/>
             </w:rPr>
           </w:pPr>
-          <w:hyperlink w:anchor="_Toc455333009" w:history="1">
+          <w:hyperlink w:anchor="_Toc455085120" w:history="1">
             <w:r>
               <w:rPr>
                 <w:rStyle w:val="Hyperlink"/>
@@ -164,7 +162,7 @@
                 <w:noProof/>
                 <w:webHidden/>
               </w:rPr>
-              <w:instrText xml:space="preserve"> PAGEREF _Toc455333009 \h </w:instrText>
+              <w:instrText xml:space="preserve"> PAGEREF _Toc455085120 \h </w:instrText>
             </w:r>
             <w:r>
               <w:rPr>
@@ -204,10 +202,10 @@
             <w:rPr>
               <w:rFonts w:eastAsiaTheme="minorEastAsia"/>
               <w:noProof/>
-              <w:lang w:val="en-US"/>
+              <w:lang w:eastAsia="en-AU"/>
             </w:rPr>
           </w:pPr>
-          <w:hyperlink w:anchor="_Toc455333010" w:history="1">
+          <w:hyperlink w:anchor="_Toc455085121" w:history="1">
             <w:r>
               <w:rPr>
                 <w:rStyle w:val="Hyperlink"/>
@@ -234,7 +232,7 @@
                 <w:noProof/>
                 <w:webHidden/>
               </w:rPr>
-              <w:instrText xml:space="preserve"> PAGEREF _Toc455333010 \h </w:instrText>
+              <w:instrText xml:space="preserve"> PAGEREF _Toc455085121 \h </w:instrText>
             </w:r>
             <w:r>
               <w:rPr>
@@ -274,10 +272,10 @@
             <w:rPr>
               <w:rFonts w:eastAsiaTheme="minorEastAsia"/>
               <w:noProof/>
-              <w:lang w:val="en-US"/>
+              <w:lang w:eastAsia="en-AU"/>
             </w:rPr>
           </w:pPr>
-          <w:hyperlink w:anchor="_Toc455333011" w:history="1">
+          <w:hyperlink w:anchor="_Toc455085122" w:history="1">
             <w:r>
               <w:rPr>
                 <w:rStyle w:val="Hyperlink"/>
@@ -304,7 +302,7 @@
                 <w:noProof/>
                 <w:webHidden/>
               </w:rPr>
-              <w:instrText xml:space="preserve"> PAGEREF _Toc455333011 \h </w:instrText>
+              <w:instrText xml:space="preserve"> PAGEREF _Toc455085122 \h </w:instrText>
             </w:r>
             <w:r>
               <w:rPr>
@@ -344,16 +342,16 @@
             <w:rPr>
               <w:rFonts w:eastAsiaTheme="minorEastAsia"/>
               <w:noProof/>
-              <w:lang w:val="en-US"/>
+              <w:lang w:eastAsia="en-AU"/>
             </w:rPr>
           </w:pPr>
-          <w:hyperlink w:anchor="_Toc455333012" w:history="1">
+          <w:hyperlink w:anchor="_Toc455085123" w:history="1">
             <w:r>
               <w:rPr>
                 <w:rStyle w:val="Hyperlink"/>
                 <w:noProof/>
               </w:rPr>
-              <w:t>Test: Create an Iteration</w:t>
+              <w:t>Test: Create a Task</w:t>
             </w:r>
             <w:r>
               <w:rPr>
@@ -374,7 +372,7 @@
                 <w:noProof/>
                 <w:webHidden/>
               </w:rPr>
-              <w:instrText xml:space="preserve"> PAGEREF _Toc455333012 \h </w:instrText>
+              <w:instrText xml:space="preserve"> PAGEREF _Toc455085123 \h </w:instrText>
             </w:r>
             <w:r>
               <w:rPr>
@@ -394,7 +392,7 @@
                 <w:noProof/>
                 <w:webHidden/>
               </w:rPr>
-              <w:t>3</w:t>
+              <w:t>2</w:t>
             </w:r>
             <w:r>
               <w:rPr>
@@ -414,16 +412,16 @@
             <w:rPr>
               <w:rFonts w:eastAsiaTheme="minorEastAsia"/>
               <w:noProof/>
-              <w:lang w:val="en-US"/>
+              <w:lang w:eastAsia="en-AU"/>
             </w:rPr>
           </w:pPr>
-          <w:hyperlink w:anchor="_Toc455333013" w:history="1">
+          <w:hyperlink w:anchor="_Toc455085124" w:history="1">
             <w:r>
               <w:rPr>
                 <w:rStyle w:val="Hyperlink"/>
                 <w:noProof/>
               </w:rPr>
-              <w:t>Test: Handles error when Iteration has an End Date before the Start Date</w:t>
+              <w:t>Test: Delete a Task</w:t>
             </w:r>
             <w:r>
               <w:rPr>
@@ -444,7 +442,7 @@
                 <w:noProof/>
                 <w:webHidden/>
               </w:rPr>
-              <w:instrText xml:space="preserve"> PAGEREF _Toc455333013 \h </w:instrText>
+              <w:instrText xml:space="preserve"> PAGEREF _Toc455085124 \h </w:instrText>
             </w:r>
             <w:r>
               <w:rPr>
@@ -464,7 +462,7 @@
                 <w:noProof/>
                 <w:webHidden/>
               </w:rPr>
-              <w:t>3</w:t>
+              <w:t>2</w:t>
             </w:r>
             <w:r>
               <w:rPr>
@@ -484,16 +482,16 @@
             <w:rPr>
               <w:rFonts w:eastAsiaTheme="minorEastAsia"/>
               <w:noProof/>
-              <w:lang w:val="en-US"/>
+              <w:lang w:eastAsia="en-AU"/>
             </w:rPr>
           </w:pPr>
-          <w:hyperlink w:anchor="_Toc455333014" w:history="1">
+          <w:hyperlink w:anchor="_Toc455085125" w:history="1">
             <w:r>
               <w:rPr>
                 <w:rStyle w:val="Hyperlink"/>
                 <w:noProof/>
               </w:rPr>
-              <w:t>Test: Delete an Iteration</w:t>
+              <w:t>Test: Handles error when deleting a completed Task</w:t>
             </w:r>
             <w:r>
               <w:rPr>
@@ -514,7 +512,7 @@
                 <w:noProof/>
                 <w:webHidden/>
               </w:rPr>
-              <w:instrText xml:space="preserve"> PAGEREF _Toc455333014 \h </w:instrText>
+              <w:instrText xml:space="preserve"> PAGEREF _Toc455085125 \h </w:instrText>
             </w:r>
             <w:r>
               <w:rPr>
@@ -534,7 +532,7 @@
                 <w:noProof/>
                 <w:webHidden/>
               </w:rPr>
-              <w:t>3</w:t>
+              <w:t>2</w:t>
             </w:r>
             <w:r>
               <w:rPr>
@@ -554,16 +552,16 @@
             <w:rPr>
               <w:rFonts w:eastAsiaTheme="minorEastAsia"/>
               <w:noProof/>
-              <w:lang w:val="en-US"/>
+              <w:lang w:eastAsia="en-AU"/>
             </w:rPr>
           </w:pPr>
-          <w:hyperlink w:anchor="_Toc455333015" w:history="1">
+          <w:hyperlink w:anchor="_Toc455085126" w:history="1">
             <w:r>
               <w:rPr>
                 <w:rStyle w:val="Hyperlink"/>
                 <w:noProof/>
               </w:rPr>
-              <w:t>Test: Add Tasks to an Iteration</w:t>
+              <w:t>Test: Create an Iteration</w:t>
             </w:r>
             <w:r>
               <w:rPr>
@@ -584,7 +582,7 @@
                 <w:noProof/>
                 <w:webHidden/>
               </w:rPr>
-              <w:instrText xml:space="preserve"> PAGEREF _Toc455333015 \h </w:instrText>
+              <w:instrText xml:space="preserve"> PAGEREF _Toc455085126 \h </w:instrText>
             </w:r>
             <w:r>
               <w:rPr>
@@ -604,7 +602,7 @@
                 <w:noProof/>
                 <w:webHidden/>
               </w:rPr>
-              <w:t>3</w:t>
+              <w:t>2</w:t>
             </w:r>
             <w:r>
               <w:rPr>
@@ -624,16 +622,16 @@
             <w:rPr>
               <w:rFonts w:eastAsiaTheme="minorEastAsia"/>
               <w:noProof/>
-              <w:lang w:val="en-US"/>
+              <w:lang w:eastAsia="en-AU"/>
             </w:rPr>
           </w:pPr>
-          <w:hyperlink w:anchor="_Toc455333016" w:history="1">
+          <w:hyperlink w:anchor="_Toc455085127" w:history="1">
             <w:r>
               <w:rPr>
                 <w:rStyle w:val="Hyperlink"/>
                 <w:noProof/>
               </w:rPr>
-              <w:t>Test: Add Developers to a Task</w:t>
+              <w:t>Test: Handles error when Iteration has an End Date before the Start Date</w:t>
             </w:r>
             <w:r>
               <w:rPr>
@@ -654,7 +652,7 @@
                 <w:noProof/>
                 <w:webHidden/>
               </w:rPr>
-              <w:instrText xml:space="preserve"> PAGEREF _Toc455333016 \h </w:instrText>
+              <w:instrText xml:space="preserve"> PAGEREF _Toc455085127 \h </w:instrText>
             </w:r>
             <w:r>
               <w:rPr>
@@ -694,16 +692,16 @@
             <w:rPr>
               <w:rFonts w:eastAsiaTheme="minorEastAsia"/>
               <w:noProof/>
-              <w:lang w:val="en-US"/>
+              <w:lang w:eastAsia="en-AU"/>
             </w:rPr>
           </w:pPr>
-          <w:hyperlink w:anchor="_Toc455333017" w:history="1">
+          <w:hyperlink w:anchor="_Toc455085128" w:history="1">
             <w:r>
               <w:rPr>
                 <w:rStyle w:val="Hyperlink"/>
                 <w:noProof/>
               </w:rPr>
-              <w:t>Test: Print a Developer Iteration Report</w:t>
+              <w:t>Test: Delete an Iteration</w:t>
             </w:r>
             <w:r>
               <w:rPr>
@@ -724,7 +722,7 @@
                 <w:noProof/>
                 <w:webHidden/>
               </w:rPr>
-              <w:instrText xml:space="preserve"> PAGEREF _Toc455333017 \h </w:instrText>
+              <w:instrText xml:space="preserve"> PAGEREF _Toc455085128 \h </w:instrText>
             </w:r>
             <w:r>
               <w:rPr>
@@ -764,16 +762,16 @@
             <w:rPr>
               <w:rFonts w:eastAsiaTheme="minorEastAsia"/>
               <w:noProof/>
-              <w:lang w:val="en-US"/>
+              <w:lang w:eastAsia="en-AU"/>
             </w:rPr>
           </w:pPr>
-          <w:hyperlink w:anchor="_Toc455333018" w:history="1">
+          <w:hyperlink w:anchor="_Toc455085129" w:history="1">
             <w:r>
               <w:rPr>
                 <w:rStyle w:val="Hyperlink"/>
                 <w:noProof/>
               </w:rPr>
-              <w:t>Test: Save an CSV Iteration Report</w:t>
+              <w:t>Test: Cannot delete an Iteration with Tasks</w:t>
             </w:r>
             <w:r>
               <w:rPr>
@@ -794,7 +792,7 @@
                 <w:noProof/>
                 <w:webHidden/>
               </w:rPr>
-              <w:instrText xml:space="preserve"> PAGEREF _Toc455333018 \h </w:instrText>
+              <w:instrText xml:space="preserve"> PAGEREF _Toc455085129 \h </w:instrText>
             </w:r>
             <w:r>
               <w:rPr>
@@ -834,16 +832,16 @@
             <w:rPr>
               <w:rFonts w:eastAsiaTheme="minorEastAsia"/>
               <w:noProof/>
-              <w:lang w:val="en-US"/>
+              <w:lang w:eastAsia="en-AU"/>
             </w:rPr>
           </w:pPr>
-          <w:hyperlink w:anchor="_Toc455333019" w:history="1">
+          <w:hyperlink w:anchor="_Toc455085130" w:history="1">
             <w:r>
               <w:rPr>
                 <w:rStyle w:val="Hyperlink"/>
                 <w:noProof/>
               </w:rPr>
-              <w:t>Test: Handles error when Iteration Tasks Planned Start Date is after the Planned End Date</w:t>
+              <w:t>Test: Add Tasks to an Iteration</w:t>
             </w:r>
             <w:r>
               <w:rPr>
@@ -864,7 +862,7 @@
                 <w:noProof/>
                 <w:webHidden/>
               </w:rPr>
-              <w:instrText xml:space="preserve"> PAGEREF _Toc455333019 \h </w:instrText>
+              <w:instrText xml:space="preserve"> PAGEREF _Toc455085130 \h </w:instrText>
             </w:r>
             <w:r>
               <w:rPr>
@@ -904,16 +902,16 @@
             <w:rPr>
               <w:rFonts w:eastAsiaTheme="minorEastAsia"/>
               <w:noProof/>
-              <w:lang w:val="en-US"/>
+              <w:lang w:eastAsia="en-AU"/>
             </w:rPr>
           </w:pPr>
-          <w:hyperlink w:anchor="_Toc455333020" w:history="1">
+          <w:hyperlink w:anchor="_Toc455085131" w:history="1">
             <w:r>
               <w:rPr>
                 <w:rStyle w:val="Hyperlink"/>
                 <w:noProof/>
               </w:rPr>
-              <w:t>Test: Cannot add completed Task to an Iteration</w:t>
+              <w:t>Test: Add Developers to a Task</w:t>
             </w:r>
             <w:r>
               <w:rPr>
@@ -934,7 +932,7 @@
                 <w:noProof/>
                 <w:webHidden/>
               </w:rPr>
-              <w:instrText xml:space="preserve"> PAGEREF _Toc455333020 \h </w:instrText>
+              <w:instrText xml:space="preserve"> PAGEREF _Toc455085131 \h </w:instrText>
             </w:r>
             <w:r>
               <w:rPr>
@@ -974,15 +972,295 @@
             <w:rPr>
               <w:rFonts w:eastAsiaTheme="minorEastAsia"/>
               <w:noProof/>
-              <w:lang w:val="en-US"/>
+              <w:lang w:eastAsia="en-AU"/>
             </w:rPr>
           </w:pPr>
-          <w:hyperlink w:anchor="_Toc455333021" w:history="1">
+          <w:hyperlink w:anchor="_Toc455085132" w:history="1">
             <w:r>
               <w:rPr>
                 <w:rStyle w:val="Hyperlink"/>
                 <w:noProof/>
               </w:rPr>
+              <w:t>Test: Print a Developer Iteration Report</w:t>
+            </w:r>
+            <w:r>
+              <w:rPr>
+                <w:noProof/>
+                <w:webHidden/>
+              </w:rPr>
+              <w:tab/>
+            </w:r>
+            <w:r>
+              <w:rPr>
+                <w:noProof/>
+                <w:webHidden/>
+              </w:rPr>
+              <w:fldChar w:fldCharType="begin"/>
+            </w:r>
+            <w:r>
+              <w:rPr>
+                <w:noProof/>
+                <w:webHidden/>
+              </w:rPr>
+              <w:instrText xml:space="preserve"> PAGEREF _Toc455085132 \h </w:instrText>
+            </w:r>
+            <w:r>
+              <w:rPr>
+                <w:noProof/>
+                <w:webHidden/>
+              </w:rPr>
+            </w:r>
+            <w:r>
+              <w:rPr>
+                <w:noProof/>
+                <w:webHidden/>
+              </w:rPr>
+              <w:fldChar w:fldCharType="separate"/>
+            </w:r>
+            <w:r>
+              <w:rPr>
+                <w:noProof/>
+                <w:webHidden/>
+              </w:rPr>
+              <w:t>3</w:t>
+            </w:r>
+            <w:r>
+              <w:rPr>
+                <w:noProof/>
+                <w:webHidden/>
+              </w:rPr>
+              <w:fldChar w:fldCharType="end"/>
+            </w:r>
+          </w:hyperlink>
+        </w:p>
+        <w:p>
+          <w:pPr>
+            <w:pStyle w:val="TOC2"/>
+            <w:tabs>
+              <w:tab w:val="right" w:leader="dot" w:pos="9016"/>
+            </w:tabs>
+            <w:rPr>
+              <w:rFonts w:eastAsiaTheme="minorEastAsia"/>
+              <w:noProof/>
+              <w:lang w:eastAsia="en-AU"/>
+            </w:rPr>
+          </w:pPr>
+          <w:hyperlink w:anchor="_Toc455085133" w:history="1">
+            <w:r>
+              <w:rPr>
+                <w:rStyle w:val="Hyperlink"/>
+                <w:noProof/>
+              </w:rPr>
+              <w:t>Test: Save an CSV Iteration Report</w:t>
+            </w:r>
+            <w:r>
+              <w:rPr>
+                <w:noProof/>
+                <w:webHidden/>
+              </w:rPr>
+              <w:tab/>
+            </w:r>
+            <w:r>
+              <w:rPr>
+                <w:noProof/>
+                <w:webHidden/>
+              </w:rPr>
+              <w:fldChar w:fldCharType="begin"/>
+            </w:r>
+            <w:r>
+              <w:rPr>
+                <w:noProof/>
+                <w:webHidden/>
+              </w:rPr>
+              <w:instrText xml:space="preserve"> PAGEREF _Toc455085133 \h </w:instrText>
+            </w:r>
+            <w:r>
+              <w:rPr>
+                <w:noProof/>
+                <w:webHidden/>
+              </w:rPr>
+            </w:r>
+            <w:r>
+              <w:rPr>
+                <w:noProof/>
+                <w:webHidden/>
+              </w:rPr>
+              <w:fldChar w:fldCharType="separate"/>
+            </w:r>
+            <w:r>
+              <w:rPr>
+                <w:noProof/>
+                <w:webHidden/>
+              </w:rPr>
+              <w:t>3</w:t>
+            </w:r>
+            <w:r>
+              <w:rPr>
+                <w:noProof/>
+                <w:webHidden/>
+              </w:rPr>
+              <w:fldChar w:fldCharType="end"/>
+            </w:r>
+          </w:hyperlink>
+        </w:p>
+        <w:p>
+          <w:pPr>
+            <w:pStyle w:val="TOC2"/>
+            <w:tabs>
+              <w:tab w:val="right" w:leader="dot" w:pos="9016"/>
+            </w:tabs>
+            <w:rPr>
+              <w:rFonts w:eastAsiaTheme="minorEastAsia"/>
+              <w:noProof/>
+              <w:lang w:eastAsia="en-AU"/>
+            </w:rPr>
+          </w:pPr>
+          <w:hyperlink w:anchor="_Toc455085134" w:history="1">
+            <w:r>
+              <w:rPr>
+                <w:rStyle w:val="Hyperlink"/>
+                <w:noProof/>
+              </w:rPr>
+              <w:t>Test: Handles error when Iteration Tasks Planned Start Date is after the Planned End Date</w:t>
+            </w:r>
+            <w:r>
+              <w:rPr>
+                <w:noProof/>
+                <w:webHidden/>
+              </w:rPr>
+              <w:tab/>
+            </w:r>
+            <w:r>
+              <w:rPr>
+                <w:noProof/>
+                <w:webHidden/>
+              </w:rPr>
+              <w:fldChar w:fldCharType="begin"/>
+            </w:r>
+            <w:r>
+              <w:rPr>
+                <w:noProof/>
+                <w:webHidden/>
+              </w:rPr>
+              <w:instrText xml:space="preserve"> PAGEREF _Toc455085134 \h </w:instrText>
+            </w:r>
+            <w:r>
+              <w:rPr>
+                <w:noProof/>
+                <w:webHidden/>
+              </w:rPr>
+            </w:r>
+            <w:r>
+              <w:rPr>
+                <w:noProof/>
+                <w:webHidden/>
+              </w:rPr>
+              <w:fldChar w:fldCharType="separate"/>
+            </w:r>
+            <w:r>
+              <w:rPr>
+                <w:noProof/>
+                <w:webHidden/>
+              </w:rPr>
+              <w:t>3</w:t>
+            </w:r>
+            <w:r>
+              <w:rPr>
+                <w:noProof/>
+                <w:webHidden/>
+              </w:rPr>
+              <w:fldChar w:fldCharType="end"/>
+            </w:r>
+          </w:hyperlink>
+        </w:p>
+        <w:p>
+          <w:pPr>
+            <w:pStyle w:val="TOC2"/>
+            <w:tabs>
+              <w:tab w:val="right" w:leader="dot" w:pos="9016"/>
+            </w:tabs>
+            <w:rPr>
+              <w:rFonts w:eastAsiaTheme="minorEastAsia"/>
+              <w:noProof/>
+              <w:lang w:eastAsia="en-AU"/>
+            </w:rPr>
+          </w:pPr>
+          <w:hyperlink w:anchor="_Toc455085135" w:history="1">
+            <w:r>
+              <w:rPr>
+                <w:rStyle w:val="Hyperlink"/>
+                <w:noProof/>
+              </w:rPr>
+              <w:t>Test: Cannot add completed Task to an Iteration</w:t>
+            </w:r>
+            <w:r>
+              <w:rPr>
+                <w:noProof/>
+                <w:webHidden/>
+              </w:rPr>
+              <w:tab/>
+            </w:r>
+            <w:r>
+              <w:rPr>
+                <w:noProof/>
+                <w:webHidden/>
+              </w:rPr>
+              <w:fldChar w:fldCharType="begin"/>
+            </w:r>
+            <w:r>
+              <w:rPr>
+                <w:noProof/>
+                <w:webHidden/>
+              </w:rPr>
+              <w:instrText xml:space="preserve"> PAGEREF _Toc455085135 \h </w:instrText>
+            </w:r>
+            <w:r>
+              <w:rPr>
+                <w:noProof/>
+                <w:webHidden/>
+              </w:rPr>
+            </w:r>
+            <w:r>
+              <w:rPr>
+                <w:noProof/>
+                <w:webHidden/>
+              </w:rPr>
+              <w:fldChar w:fldCharType="separate"/>
+            </w:r>
+            <w:r>
+              <w:rPr>
+                <w:noProof/>
+                <w:webHidden/>
+              </w:rPr>
+              <w:t>3</w:t>
+            </w:r>
+            <w:r>
+              <w:rPr>
+                <w:noProof/>
+                <w:webHidden/>
+              </w:rPr>
+              <w:fldChar w:fldCharType="end"/>
+            </w:r>
+          </w:hyperlink>
+        </w:p>
+        <w:p>
+          <w:pPr>
+            <w:pStyle w:val="TOC2"/>
+            <w:tabs>
+              <w:tab w:val="right" w:leader="dot" w:pos="9016"/>
+            </w:tabs>
+            <w:rPr>
+              <w:rFonts w:eastAsiaTheme="minorEastAsia"/>
+              <w:noProof/>
+              <w:lang w:eastAsia="en-AU"/>
+            </w:rPr>
+          </w:pPr>
+          <w:hyperlink w:anchor="_Toc455085136" w:history="1">
+            <w:r>
+              <w:rPr>
+                <w:rStyle w:val="Hyperlink"/>
+                <w:noProof/>
+              </w:rPr>
               <w:t>Test: Cannot add deleted Developers to an Iteration Task</w:t>
             </w:r>
             <w:r>
@@ -1004,7 +1282,7 @@
                 <w:noProof/>
                 <w:webHidden/>
               </w:rPr>
-              <w:instrText xml:space="preserve"> PAGEREF _Toc455333021 \h </w:instrText>
+              <w:instrText xml:space="preserve"> PAGEREF _Toc455085136 \h </w:instrText>
             </w:r>
             <w:r>
               <w:rPr>
@@ -1024,7 +1302,7 @@
                 <w:noProof/>
                 <w:webHidden/>
               </w:rPr>
-              <w:t>4</w:t>
+              <w:t>3</w:t>
             </w:r>
             <w:r>
               <w:rPr>
@@ -1067,7 +1345,7 @@
       <w:pPr>
         <w:pStyle w:val="Heading2"/>
       </w:pPr>
-      <w:bookmarkStart w:id="2" w:name="_Toc455333009"/>
+      <w:bookmarkStart w:id="1" w:name="_Toc455085120"/>
       <w:r>
         <w:lastRenderedPageBreak/>
         <w:t>Test</w:t>
@@ -1075,7 +1353,7 @@
       <w:r>
         <w:t>: Create a new Developer</w:t>
       </w:r>
-      <w:bookmarkEnd w:id="2"/>
+      <w:bookmarkEnd w:id="1"/>
     </w:p>
     <w:p>
       <w:pPr>
@@ -1166,14 +1444,14 @@
       <w:pPr>
         <w:pStyle w:val="Heading2"/>
       </w:pPr>
-      <w:bookmarkStart w:id="3" w:name="_Toc455333010"/>
+      <w:bookmarkStart w:id="2" w:name="_Toc455085121"/>
       <w:r>
         <w:t>Test</w:t>
       </w:r>
       <w:r>
         <w:t>: Handles error when deleting a Developer assigned to Iteration Tasks</w:t>
       </w:r>
-      <w:bookmarkEnd w:id="3"/>
+      <w:bookmarkEnd w:id="2"/>
     </w:p>
     <w:p>
       <w:pPr>
@@ -1267,11 +1545,11 @@
       <w:pPr>
         <w:pStyle w:val="Heading2"/>
       </w:pPr>
-      <w:bookmarkStart w:id="4" w:name="_Toc455333011"/>
+      <w:bookmarkStart w:id="3" w:name="_Toc455085122"/>
       <w:r>
         <w:t>Test: Editing a Developer needs all required fields to be entered</w:t>
       </w:r>
-      <w:bookmarkEnd w:id="4"/>
+      <w:bookmarkEnd w:id="3"/>
     </w:p>
     <w:p>
       <w:pPr>
@@ -1624,222 +1902,165 @@
         <w:t xml:space="preserve"> under these conditions</w:t>
       </w:r>
     </w:p>
+    <w:p>
+      <w:bookmarkStart w:id="4" w:name="_GoBack"/>
+      <w:bookmarkEnd w:id="4"/>
+    </w:p>
+    <w:p>
+      <w:pPr>
+        <w:pStyle w:val="Heading2"/>
+      </w:pPr>
+      <w:bookmarkStart w:id="5" w:name="_Toc455085126"/>
+      <w:r>
+        <w:t>Test</w:t>
+      </w:r>
+      <w:r>
+        <w:t>: Create an Iteration</w:t>
+      </w:r>
+      <w:bookmarkEnd w:id="5"/>
+    </w:p>
     <w:p/>
     <w:p>
       <w:pPr>
         <w:pStyle w:val="Heading2"/>
       </w:pPr>
-      <w:bookmarkStart w:id="5" w:name="_Toc455333012"/>
+      <w:bookmarkStart w:id="6" w:name="_Toc455085127"/>
       <w:r>
         <w:t>Test</w:t>
       </w:r>
       <w:r>
-        <w:t>: Create an Iteration</w:t>
-      </w:r>
-      <w:bookmarkEnd w:id="5"/>
+        <w:t>: Handles error when Iteration has an End Date before the Start Date</w:t>
+      </w:r>
+      <w:bookmarkEnd w:id="6"/>
     </w:p>
     <w:p/>
     <w:p>
       <w:pPr>
         <w:pStyle w:val="Heading2"/>
       </w:pPr>
-      <w:bookmarkStart w:id="6" w:name="_Toc455333013"/>
+      <w:bookmarkStart w:id="7" w:name="_Toc455085128"/>
+      <w:r>
+        <w:t>Test: Delete an Iteration</w:t>
+      </w:r>
+      <w:bookmarkEnd w:id="7"/>
+    </w:p>
+    <w:p/>
+    <w:p>
+      <w:pPr>
+        <w:pStyle w:val="Heading2"/>
+      </w:pPr>
+      <w:bookmarkStart w:id="8" w:name="_Toc455085129"/>
+      <w:r>
+        <w:t>Test: Cannot delete an Iteration with Tasks</w:t>
+      </w:r>
+      <w:bookmarkEnd w:id="8"/>
+    </w:p>
+    <w:p/>
+    <w:p>
+      <w:pPr>
+        <w:pStyle w:val="Heading2"/>
+      </w:pPr>
+      <w:bookmarkStart w:id="9" w:name="_Toc455085130"/>
       <w:r>
         <w:t>Test</w:t>
       </w:r>
       <w:r>
-        <w:t>: Handles error when Iteration has an End Date before the Start Date</w:t>
-      </w:r>
-      <w:bookmarkEnd w:id="6"/>
+        <w:t>: Add Tasks to an Iteration</w:t>
+      </w:r>
+      <w:bookmarkEnd w:id="9"/>
     </w:p>
     <w:p/>
     <w:p>
       <w:pPr>
         <w:pStyle w:val="Heading2"/>
       </w:pPr>
-      <w:bookmarkStart w:id="7" w:name="_Toc455333014"/>
-      <w:r>
-        <w:t>Test: Delete an Iteration</w:t>
-      </w:r>
-      <w:bookmarkEnd w:id="7"/>
-    </w:p>
-    <w:p>
-      <w:pPr>
-        <w:pStyle w:val="ListParagraph"/>
-        <w:numPr>
-          <w:ilvl w:val="0"/>
-          <w:numId w:val="7"/>
-        </w:numPr>
-      </w:pPr>
-      <w:r>
-        <w:t xml:space="preserve">Delete all tasks assigned to an iteration in </w:t>
-      </w:r>
-      <w:proofErr w:type="spellStart"/>
-      <w:r>
-        <w:t>IterationTasks</w:t>
-      </w:r>
-      <w:proofErr w:type="spellEnd"/>
-    </w:p>
-    <w:p>
-      <w:pPr>
-        <w:pStyle w:val="ListParagraph"/>
-        <w:numPr>
-          <w:ilvl w:val="0"/>
-          <w:numId w:val="7"/>
-        </w:numPr>
-      </w:pPr>
-      <w:r>
-        <w:t xml:space="preserve">Delete all tasks/Developers assigned to an iteration in </w:t>
-      </w:r>
-      <w:proofErr w:type="spellStart"/>
-      <w:r>
-        <w:t>DeveloperIterationTasks</w:t>
-      </w:r>
-      <w:proofErr w:type="spellEnd"/>
+      <w:bookmarkStart w:id="10" w:name="_Toc455085131"/>
+      <w:r>
+        <w:t>Test</w:t>
+      </w:r>
+      <w:r>
+        <w:t>: Add Developers to a Task</w:t>
+      </w:r>
+      <w:bookmarkEnd w:id="10"/>
     </w:p>
     <w:p/>
     <w:p>
       <w:pPr>
         <w:pStyle w:val="Heading2"/>
       </w:pPr>
-      <w:bookmarkStart w:id="8" w:name="_Toc455333015"/>
+      <w:bookmarkStart w:id="11" w:name="_Toc455085132"/>
       <w:r>
         <w:t>Test</w:t>
       </w:r>
       <w:r>
-        <w:t>: Add Tasks to an Iteration</w:t>
-      </w:r>
-      <w:bookmarkEnd w:id="8"/>
-    </w:p>
-    <w:p>
-      <w:pPr>
-        <w:pStyle w:val="ListParagraph"/>
-        <w:numPr>
-          <w:ilvl w:val="0"/>
-          <w:numId w:val="8"/>
-        </w:numPr>
-      </w:pPr>
-      <w:r>
-        <w:t>The task will switch from one list box that contains tasks not assigned to an iteration to another that contains that iterations tasks</w:t>
-      </w:r>
-    </w:p>
-    <w:p>
-      <w:pPr>
-        <w:pStyle w:val="ListParagraph"/>
-        <w:numPr>
-          <w:ilvl w:val="0"/>
-          <w:numId w:val="8"/>
-        </w:numPr>
-      </w:pPr>
-      <w:r>
-        <w:t>Upon switching list boxes date choices will be made available for the task</w:t>
-      </w:r>
+        <w:t>: Print a Developer Iteration Report</w:t>
+      </w:r>
+      <w:bookmarkEnd w:id="11"/>
     </w:p>
     <w:p/>
     <w:p>
       <w:pPr>
         <w:pStyle w:val="Heading2"/>
       </w:pPr>
-      <w:bookmarkStart w:id="9" w:name="_Toc455333016"/>
+      <w:bookmarkStart w:id="12" w:name="_Toc455085133"/>
       <w:r>
         <w:t>Test</w:t>
       </w:r>
       <w:r>
-        <w:t>: Add Developers to a Task</w:t>
-      </w:r>
-      <w:bookmarkEnd w:id="9"/>
+        <w:t>: Save an CSV Iteration Report</w:t>
+      </w:r>
+      <w:bookmarkEnd w:id="12"/>
     </w:p>
     <w:p/>
     <w:p>
       <w:pPr>
         <w:pStyle w:val="Heading2"/>
       </w:pPr>
-      <w:bookmarkStart w:id="10" w:name="_Toc455333017"/>
+      <w:bookmarkStart w:id="13" w:name="_Toc455085134"/>
       <w:r>
         <w:t>Test</w:t>
       </w:r>
       <w:r>
-        <w:t>: Print a Developer Iteration Report</w:t>
-      </w:r>
-      <w:bookmarkEnd w:id="10"/>
+        <w:t xml:space="preserve">: Handles error when </w:t>
+      </w:r>
+      <w:r>
+        <w:t>Iteration Tasks Planned Start Date is after the Planned End Date</w:t>
+      </w:r>
+      <w:bookmarkEnd w:id="13"/>
     </w:p>
     <w:p/>
     <w:p>
       <w:pPr>
         <w:pStyle w:val="Heading2"/>
       </w:pPr>
-      <w:bookmarkStart w:id="11" w:name="_Toc455333018"/>
-      <w:r>
-        <w:t>Test</w:t>
-      </w:r>
-      <w:r>
-        <w:t>: Save an CSV Iteration Report</w:t>
-      </w:r>
-      <w:bookmarkEnd w:id="11"/>
+      <w:bookmarkStart w:id="14" w:name="_Toc455085135"/>
+      <w:r>
+        <w:t xml:space="preserve">Test: Cannot add </w:t>
+      </w:r>
+      <w:r>
+        <w:t>completed Task</w:t>
+      </w:r>
+      <w:r>
+        <w:t xml:space="preserve"> to </w:t>
+      </w:r>
+      <w:r>
+        <w:t>an I</w:t>
+      </w:r>
+      <w:r>
+        <w:t>teration</w:t>
+      </w:r>
+      <w:bookmarkEnd w:id="14"/>
     </w:p>
     <w:p/>
     <w:p>
       <w:pPr>
         <w:pStyle w:val="Heading2"/>
       </w:pPr>
-      <w:bookmarkStart w:id="12" w:name="_Toc455333019"/>
-      <w:r>
-        <w:t>Test</w:t>
-      </w:r>
-      <w:r>
-        <w:t xml:space="preserve">: Handles error when </w:t>
-      </w:r>
-      <w:r>
-        <w:t>Iteration Tasks Planned Start Date is after the Planned End Date</w:t>
-      </w:r>
-      <w:bookmarkEnd w:id="12"/>
-    </w:p>
-    <w:p/>
-    <w:p>
-      <w:pPr>
-        <w:pStyle w:val="Heading2"/>
-      </w:pPr>
-      <w:bookmarkStart w:id="13" w:name="_Toc455333020"/>
-      <w:r>
-        <w:t xml:space="preserve">Test: Cannot add </w:t>
-      </w:r>
-      <w:r>
-        <w:t>completed Task</w:t>
-      </w:r>
-      <w:r>
-        <w:t xml:space="preserve"> to </w:t>
-      </w:r>
-      <w:r>
-        <w:t>an I</w:t>
-      </w:r>
-      <w:r>
-        <w:t>teration</w:t>
-      </w:r>
-      <w:bookmarkEnd w:id="13"/>
-    </w:p>
-    <w:p>
-      <w:r>
-        <w:t xml:space="preserve">Any completed task </w:t>
-      </w:r>
-      <w:proofErr w:type="gramStart"/>
-      <w:r>
-        <w:t>do</w:t>
-      </w:r>
-      <w:proofErr w:type="gramEnd"/>
-      <w:r>
-        <w:t xml:space="preserve"> not show up in the list of tasks to add to an iteration</w:t>
-      </w:r>
-    </w:p>
-    <w:p>
-      <w:pPr>
-        <w:pStyle w:val="Heading2"/>
-      </w:pPr>
-      <w:bookmarkStart w:id="14" w:name="_Toc455333021"/>
-      <w:r>
-        <w:lastRenderedPageBreak/>
+      <w:bookmarkStart w:id="15" w:name="_Toc455085136"/>
+      <w:r>
         <w:t>Test: Cannot add deleted Developers to an Iteration Task</w:t>
       </w:r>
-      <w:bookmarkEnd w:id="14"/>
+      <w:bookmarkEnd w:id="15"/>
     </w:p>
     <w:p/>
     <w:p/>
@@ -1861,119 +2082,6 @@
 <file path=word/numbering.xml><?xml version="1.0" encoding="utf-8"?>
 <w:numbering xmlns:wpc="http://schemas.microsoft.com/office/word/2010/wordprocessingCanvas" xmlns:cx="http://schemas.microsoft.com/office/drawing/2014/chartex" xmlns:cx1="http://schemas.microsoft.com/office/drawing/2015/9/8/chartex" xmlns:cx2="http://schemas.microsoft.com/office/drawing/2015/10/21/chartex" xmlns:mc="http://schemas.openxmlformats.org/markup-compatibility/2006" xmlns:o="urn:schemas-microsoft-com:office:office" xmlns:r="http://schemas.openxmlformats.org/officeDocument/2006/relationships" xmlns:m="http://schemas.openxmlformats.org/officeDocument/2006/math" xmlns:v="urn:schemas-microsoft-com:vml" xmlns:wp14="http://schemas.microsoft.com/office/word/2010/wordprocessingDrawing" xmlns:wp="http://schemas.openxmlformats.org/drawingml/2006/wordprocessingDrawing" xmlns:w10="urn:schemas-microsoft-com:office:word" xmlns:w="http://schemas.openxmlformats.org/wordprocessingml/2006/main" xmlns:w14="http://schemas.microsoft.com/office/word/2010/wordml" xmlns:w15="http://schemas.microsoft.com/office/word/2012/wordml" xmlns:w16se="http://schemas.microsoft.com/office/word/2015/wordml/symex" xmlns:wpg="http://schemas.microsoft.com/office/word/2010/wordprocessingGroup" xmlns:wpi="http://schemas.microsoft.com/office/word/2010/wordprocessingInk" xmlns:wne="http://schemas.microsoft.com/office/word/2006/wordml" xmlns:wps="http://schemas.microsoft.com/office/word/2010/wordprocessingShape" mc:Ignorable="w14 w15 w16se wp14">
   <w:abstractNum w:abstractNumId="0" w15:restartNumberingAfterBreak="0">
-    <w:nsid w:val="0D3F6A83"/>
-    <w:multiLevelType w:val="hybridMultilevel"/>
-    <w:tmpl w:val="EF1A67A2"/>
-    <w:lvl w:ilvl="0" w:tplc="04090001">
-      <w:start w:val="1"/>
-      <w:numFmt w:val="bullet"/>
-      <w:lvlText w:val=""/>
-      <w:lvlJc w:val="left"/>
-      <w:pPr>
-        <w:ind w:left="720" w:hanging="360"/>
-      </w:pPr>
-      <w:rPr>
-        <w:rFonts w:ascii="Symbol" w:hAnsi="Symbol" w:hint="default"/>
-      </w:rPr>
-    </w:lvl>
-    <w:lvl w:ilvl="1" w:tplc="04090003" w:tentative="1">
-      <w:start w:val="1"/>
-      <w:numFmt w:val="bullet"/>
-      <w:lvlText w:val="o"/>
-      <w:lvlJc w:val="left"/>
-      <w:pPr>
-        <w:ind w:left="1440" w:hanging="360"/>
-      </w:pPr>
-      <w:rPr>
-        <w:rFonts w:ascii="Courier New" w:hAnsi="Courier New" w:cs="Courier New" w:hint="default"/>
-      </w:rPr>
-    </w:lvl>
-    <w:lvl w:ilvl="2" w:tplc="04090005" w:tentative="1">
-      <w:start w:val="1"/>
-      <w:numFmt w:val="bullet"/>
-      <w:lvlText w:val=""/>
-      <w:lvlJc w:val="left"/>
-      <w:pPr>
-        <w:ind w:left="2160" w:hanging="360"/>
-      </w:pPr>
-      <w:rPr>
-        <w:rFonts w:ascii="Wingdings" w:hAnsi="Wingdings" w:hint="default"/>
-      </w:rPr>
-    </w:lvl>
-    <w:lvl w:ilvl="3" w:tplc="04090001" w:tentative="1">
-      <w:start w:val="1"/>
-      <w:numFmt w:val="bullet"/>
-      <w:lvlText w:val=""/>
-      <w:lvlJc w:val="left"/>
-      <w:pPr>
-        <w:ind w:left="2880" w:hanging="360"/>
-      </w:pPr>
-      <w:rPr>
-        <w:rFonts w:ascii="Symbol" w:hAnsi="Symbol" w:hint="default"/>
-      </w:rPr>
-    </w:lvl>
-    <w:lvl w:ilvl="4" w:tplc="04090003" w:tentative="1">
-      <w:start w:val="1"/>
-      <w:numFmt w:val="bullet"/>
-      <w:lvlText w:val="o"/>
-      <w:lvlJc w:val="left"/>
-      <w:pPr>
-        <w:ind w:left="3600" w:hanging="360"/>
-      </w:pPr>
-      <w:rPr>
-        <w:rFonts w:ascii="Courier New" w:hAnsi="Courier New" w:cs="Courier New" w:hint="default"/>
-      </w:rPr>
-    </w:lvl>
-    <w:lvl w:ilvl="5" w:tplc="04090005" w:tentative="1">
-      <w:start w:val="1"/>
-      <w:numFmt w:val="bullet"/>
-      <w:lvlText w:val=""/>
-      <w:lvlJc w:val="left"/>
-      <w:pPr>
-        <w:ind w:left="4320" w:hanging="360"/>
-      </w:pPr>
-      <w:rPr>
-        <w:rFonts w:ascii="Wingdings" w:hAnsi="Wingdings" w:hint="default"/>
-      </w:rPr>
-    </w:lvl>
-    <w:lvl w:ilvl="6" w:tplc="04090001" w:tentative="1">
-      <w:start w:val="1"/>
-      <w:numFmt w:val="bullet"/>
-      <w:lvlText w:val=""/>
-      <w:lvlJc w:val="left"/>
-      <w:pPr>
-        <w:ind w:left="5040" w:hanging="360"/>
-      </w:pPr>
-      <w:rPr>
-        <w:rFonts w:ascii="Symbol" w:hAnsi="Symbol" w:hint="default"/>
-      </w:rPr>
-    </w:lvl>
-    <w:lvl w:ilvl="7" w:tplc="04090003" w:tentative="1">
-      <w:start w:val="1"/>
-      <w:numFmt w:val="bullet"/>
-      <w:lvlText w:val="o"/>
-      <w:lvlJc w:val="left"/>
-      <w:pPr>
-        <w:ind w:left="5760" w:hanging="360"/>
-      </w:pPr>
-      <w:rPr>
-        <w:rFonts w:ascii="Courier New" w:hAnsi="Courier New" w:cs="Courier New" w:hint="default"/>
-      </w:rPr>
-    </w:lvl>
-    <w:lvl w:ilvl="8" w:tplc="04090005" w:tentative="1">
-      <w:start w:val="1"/>
-      <w:numFmt w:val="bullet"/>
-      <w:lvlText w:val=""/>
-      <w:lvlJc w:val="left"/>
-      <w:pPr>
-        <w:ind w:left="6480" w:hanging="360"/>
-      </w:pPr>
-      <w:rPr>
-        <w:rFonts w:ascii="Wingdings" w:hAnsi="Wingdings" w:hint="default"/>
-      </w:rPr>
-    </w:lvl>
-  </w:abstractNum>
-  <w:abstractNum w:abstractNumId="1" w15:restartNumberingAfterBreak="0">
     <w:nsid w:val="2AE975AA"/>
     <w:multiLevelType w:val="multilevel"/>
     <w:tmpl w:val="795AE918"/>
@@ -2024,120 +2132,7 @@
       <w:lvlJc w:val="left"/>
     </w:lvl>
   </w:abstractNum>
-  <w:abstractNum w:abstractNumId="2" w15:restartNumberingAfterBreak="0">
-    <w:nsid w:val="45021B23"/>
-    <w:multiLevelType w:val="hybridMultilevel"/>
-    <w:tmpl w:val="9B7A04A0"/>
-    <w:lvl w:ilvl="0" w:tplc="04090001">
-      <w:start w:val="1"/>
-      <w:numFmt w:val="bullet"/>
-      <w:lvlText w:val=""/>
-      <w:lvlJc w:val="left"/>
-      <w:pPr>
-        <w:ind w:left="720" w:hanging="360"/>
-      </w:pPr>
-      <w:rPr>
-        <w:rFonts w:ascii="Symbol" w:hAnsi="Symbol" w:hint="default"/>
-      </w:rPr>
-    </w:lvl>
-    <w:lvl w:ilvl="1" w:tplc="04090003" w:tentative="1">
-      <w:start w:val="1"/>
-      <w:numFmt w:val="bullet"/>
-      <w:lvlText w:val="o"/>
-      <w:lvlJc w:val="left"/>
-      <w:pPr>
-        <w:ind w:left="1440" w:hanging="360"/>
-      </w:pPr>
-      <w:rPr>
-        <w:rFonts w:ascii="Courier New" w:hAnsi="Courier New" w:cs="Courier New" w:hint="default"/>
-      </w:rPr>
-    </w:lvl>
-    <w:lvl w:ilvl="2" w:tplc="04090005" w:tentative="1">
-      <w:start w:val="1"/>
-      <w:numFmt w:val="bullet"/>
-      <w:lvlText w:val=""/>
-      <w:lvlJc w:val="left"/>
-      <w:pPr>
-        <w:ind w:left="2160" w:hanging="360"/>
-      </w:pPr>
-      <w:rPr>
-        <w:rFonts w:ascii="Wingdings" w:hAnsi="Wingdings" w:hint="default"/>
-      </w:rPr>
-    </w:lvl>
-    <w:lvl w:ilvl="3" w:tplc="04090001" w:tentative="1">
-      <w:start w:val="1"/>
-      <w:numFmt w:val="bullet"/>
-      <w:lvlText w:val=""/>
-      <w:lvlJc w:val="left"/>
-      <w:pPr>
-        <w:ind w:left="2880" w:hanging="360"/>
-      </w:pPr>
-      <w:rPr>
-        <w:rFonts w:ascii="Symbol" w:hAnsi="Symbol" w:hint="default"/>
-      </w:rPr>
-    </w:lvl>
-    <w:lvl w:ilvl="4" w:tplc="04090003" w:tentative="1">
-      <w:start w:val="1"/>
-      <w:numFmt w:val="bullet"/>
-      <w:lvlText w:val="o"/>
-      <w:lvlJc w:val="left"/>
-      <w:pPr>
-        <w:ind w:left="3600" w:hanging="360"/>
-      </w:pPr>
-      <w:rPr>
-        <w:rFonts w:ascii="Courier New" w:hAnsi="Courier New" w:cs="Courier New" w:hint="default"/>
-      </w:rPr>
-    </w:lvl>
-    <w:lvl w:ilvl="5" w:tplc="04090005" w:tentative="1">
-      <w:start w:val="1"/>
-      <w:numFmt w:val="bullet"/>
-      <w:lvlText w:val=""/>
-      <w:lvlJc w:val="left"/>
-      <w:pPr>
-        <w:ind w:left="4320" w:hanging="360"/>
-      </w:pPr>
-      <w:rPr>
-        <w:rFonts w:ascii="Wingdings" w:hAnsi="Wingdings" w:hint="default"/>
-      </w:rPr>
-    </w:lvl>
-    <w:lvl w:ilvl="6" w:tplc="04090001" w:tentative="1">
-      <w:start w:val="1"/>
-      <w:numFmt w:val="bullet"/>
-      <w:lvlText w:val=""/>
-      <w:lvlJc w:val="left"/>
-      <w:pPr>
-        <w:ind w:left="5040" w:hanging="360"/>
-      </w:pPr>
-      <w:rPr>
-        <w:rFonts w:ascii="Symbol" w:hAnsi="Symbol" w:hint="default"/>
-      </w:rPr>
-    </w:lvl>
-    <w:lvl w:ilvl="7" w:tplc="04090003" w:tentative="1">
-      <w:start w:val="1"/>
-      <w:numFmt w:val="bullet"/>
-      <w:lvlText w:val="o"/>
-      <w:lvlJc w:val="left"/>
-      <w:pPr>
-        <w:ind w:left="5760" w:hanging="360"/>
-      </w:pPr>
-      <w:rPr>
-        <w:rFonts w:ascii="Courier New" w:hAnsi="Courier New" w:cs="Courier New" w:hint="default"/>
-      </w:rPr>
-    </w:lvl>
-    <w:lvl w:ilvl="8" w:tplc="04090005" w:tentative="1">
-      <w:start w:val="1"/>
-      <w:numFmt w:val="bullet"/>
-      <w:lvlText w:val=""/>
-      <w:lvlJc w:val="left"/>
-      <w:pPr>
-        <w:ind w:left="6480" w:hanging="360"/>
-      </w:pPr>
-      <w:rPr>
-        <w:rFonts w:ascii="Wingdings" w:hAnsi="Wingdings" w:hint="default"/>
-      </w:rPr>
-    </w:lvl>
-  </w:abstractNum>
-  <w:abstractNum w:abstractNumId="3" w15:restartNumberingAfterBreak="0">
+  <w:abstractNum w:abstractNumId="1" w15:restartNumberingAfterBreak="0">
     <w:nsid w:val="4AF00F4C"/>
     <w:multiLevelType w:val="hybridMultilevel"/>
     <w:tmpl w:val="F8045514"/>
@@ -2223,7 +2218,7 @@
       </w:pPr>
     </w:lvl>
   </w:abstractNum>
-  <w:abstractNum w:abstractNumId="4" w15:restartNumberingAfterBreak="0">
+  <w:abstractNum w:abstractNumId="2" w15:restartNumberingAfterBreak="0">
     <w:nsid w:val="5AB11326"/>
     <w:multiLevelType w:val="multilevel"/>
     <w:tmpl w:val="78245C6E"/>
@@ -2274,7 +2269,7 @@
       <w:lvlJc w:val="left"/>
     </w:lvl>
   </w:abstractNum>
-  <w:abstractNum w:abstractNumId="5" w15:restartNumberingAfterBreak="0">
+  <w:abstractNum w:abstractNumId="3" w15:restartNumberingAfterBreak="0">
     <w:nsid w:val="65717CB6"/>
     <w:multiLevelType w:val="hybridMultilevel"/>
     <w:tmpl w:val="661C9EA4"/>
@@ -2360,7 +2355,7 @@
       </w:pPr>
     </w:lvl>
   </w:abstractNum>
-  <w:abstractNum w:abstractNumId="6" w15:restartNumberingAfterBreak="0">
+  <w:abstractNum w:abstractNumId="4" w15:restartNumberingAfterBreak="0">
     <w:nsid w:val="77E6723C"/>
     <w:multiLevelType w:val="multilevel"/>
     <w:tmpl w:val="8D883BDC"/>
@@ -2411,7 +2406,7 @@
       <w:lvlJc w:val="left"/>
     </w:lvl>
   </w:abstractNum>
-  <w:abstractNum w:abstractNumId="7" w15:restartNumberingAfterBreak="0">
+  <w:abstractNum w:abstractNumId="5" w15:restartNumberingAfterBreak="0">
     <w:nsid w:val="7C022775"/>
     <w:multiLevelType w:val="hybridMultilevel"/>
     <w:tmpl w:val="E1D2C390"/>
@@ -2498,27 +2493,21 @@
     </w:lvl>
   </w:abstractNum>
   <w:num w:numId="1">
+    <w:abstractNumId w:val="1"/>
+  </w:num>
+  <w:num w:numId="2">
+    <w:abstractNumId w:val="5"/>
+  </w:num>
+  <w:num w:numId="3">
     <w:abstractNumId w:val="3"/>
   </w:num>
-  <w:num w:numId="2">
-    <w:abstractNumId w:val="7"/>
+  <w:num w:numId="4">
+    <w:abstractNumId w:val="2"/>
   </w:num>
-  <w:num w:numId="3">
-    <w:abstractNumId w:val="5"/>
-  </w:num>
-  <w:num w:numId="4">
+  <w:num w:numId="5">
     <w:abstractNumId w:val="4"/>
   </w:num>
-  <w:num w:numId="5">
-    <w:abstractNumId w:val="6"/>
-  </w:num>
   <w:num w:numId="6">
-    <w:abstractNumId w:val="1"/>
-  </w:num>
-  <w:num w:numId="7">
-    <w:abstractNumId w:val="2"/>
-  </w:num>
-  <w:num w:numId="8">
     <w:abstractNumId w:val="0"/>
   </w:num>
 </w:numbering>
@@ -3409,7 +3398,7 @@
 </file>
 
 <file path=customXml/itemProps1.xml><?xml version="1.0" encoding="utf-8"?>
-<ds:datastoreItem xmlns:ds="http://schemas.openxmlformats.org/officeDocument/2006/customXml" ds:itemID="{2E2889AE-6D03-418E-A35C-6AB16D6E88F5}">
+<ds:datastoreItem xmlns:ds="http://schemas.openxmlformats.org/officeDocument/2006/customXml" ds:itemID="{9D59F5E8-A687-43A5-8F3C-E972F117F68D}">
   <ds:schemaRefs>
     <ds:schemaRef ds:uri="http://schemas.openxmlformats.org/officeDocument/2006/bibliography"/>
   </ds:schemaRefs>

</xml_diff>